<commit_message>
Updated documentation.  Most updates concern the split of inputs by sex.
</commit_message>
<xml_diff>
--- a/Watershed Model User's Guide.docx
+++ b/Watershed Model User's Guide.docx
@@ -2,8 +2,6 @@
 <file path=word/document.xml><?xml version="1.0" encoding="utf-8"?>
 <w:document xmlns:wpc="http://schemas.microsoft.com/office/word/2010/wordprocessingCanvas" xmlns:mc="http://schemas.openxmlformats.org/markup-compatibility/2006" xmlns:o="urn:schemas-microsoft-com:office:office" xmlns:r="http://schemas.openxmlformats.org/officeDocument/2006/relationships" xmlns:m="http://schemas.openxmlformats.org/officeDocument/2006/math" xmlns:v="urn:schemas-microsoft-com:vml" xmlns:wp14="http://schemas.microsoft.com/office/word/2010/wordprocessingDrawing" xmlns:wp="http://schemas.openxmlformats.org/drawingml/2006/wordprocessingDrawing" xmlns:w10="urn:schemas-microsoft-com:office:word" xmlns:w="http://schemas.openxmlformats.org/wordprocessingml/2006/main" xmlns:w14="http://schemas.microsoft.com/office/word/2010/wordml" xmlns:w15="http://schemas.microsoft.com/office/word/2012/wordml" xmlns:wpg="http://schemas.microsoft.com/office/word/2010/wordprocessingGroup" xmlns:wpi="http://schemas.microsoft.com/office/word/2010/wordprocessingInk" xmlns:wne="http://schemas.microsoft.com/office/word/2006/wordml" xmlns:wps="http://schemas.microsoft.com/office/word/2010/wordprocessingShape" mc:Ignorable="w14 w15 wp14">
   <w:body>
-    <w:bookmarkStart w:id="0" w:name="_GoBack" w:displacedByCustomXml="next"/>
-    <w:bookmarkEnd w:id="0" w:displacedByCustomXml="next"/>
     <w:sdt>
       <w:sdtPr>
         <w:rPr>
@@ -16,7 +14,6 @@
           <w:docPartUnique/>
         </w:docPartObj>
       </w:sdtPr>
-      <w:sdtEndPr/>
       <w:sdtContent>
         <w:p>
           <w:pPr>
@@ -975,7 +972,6 @@
                                     <w:dataBinding w:prefixMappings="xmlns:ns0='http://schemas.openxmlformats.org/officeDocument/2006/extended-properties'" w:xpath="/ns0:Properties[1]/ns0:Company[1]" w:storeItemID="{6668398D-A668-4E3E-A5EB-62B293D839F1}"/>
                                     <w:text/>
                                   </w:sdtPr>
-                                  <w:sdtEndPr/>
                                   <w:sdtContent>
                                     <w:p>
                                       <w:pPr>
@@ -1126,7 +1122,6 @@
                                     <w:dataBinding w:prefixMappings="xmlns:ns0='http://schemas.openxmlformats.org/package/2006/metadata/core-properties' xmlns:ns1='http://purl.org/dc/elements/1.1/'" w:xpath="/ns0:coreProperties[1]/ns1:title[1]" w:storeItemID="{6C3C8BC8-F283-45AE-878A-BAB7291924A1}"/>
                                     <w:text/>
                                   </w:sdtPr>
-                                  <w:sdtEndPr/>
                                   <w:sdtContent>
                                     <w:p>
                                       <w:pPr>
@@ -1166,7 +1161,6 @@
                                     <w:dataBinding w:prefixMappings="xmlns:ns0='http://schemas.openxmlformats.org/package/2006/metadata/core-properties' xmlns:ns1='http://purl.org/dc/elements/1.1/'" w:xpath="/ns0:coreProperties[1]/ns1:subject[1]" w:storeItemID="{6C3C8BC8-F283-45AE-878A-BAB7291924A1}"/>
                                     <w:text/>
                                   </w:sdtPr>
-                                  <w:sdtEndPr/>
                                   <w:sdtContent>
                                     <w:p>
                                       <w:pPr>
@@ -1205,7 +1199,6 @@
                                     <w:dataBinding w:prefixMappings="xmlns:ns0='http://schemas.openxmlformats.org/package/2006/metadata/core-properties' xmlns:ns1='http://purl.org/dc/elements/1.1/'" w:xpath="/ns0:coreProperties[1]/ns1:creator[1]" w:storeItemID="{6C3C8BC8-F283-45AE-878A-BAB7291924A1}"/>
                                     <w:text/>
                                   </w:sdtPr>
-                                  <w:sdtEndPr/>
                                   <w:sdtContent>
                                     <w:p>
                                       <w:pPr>
@@ -1316,7 +1309,6 @@
                               <w:dataBinding w:prefixMappings="xmlns:ns0='http://schemas.openxmlformats.org/officeDocument/2006/extended-properties'" w:xpath="/ns0:Properties[1]/ns0:Company[1]" w:storeItemID="{6668398D-A668-4E3E-A5EB-62B293D839F1}"/>
                               <w:text/>
                             </w:sdtPr>
-                            <w:sdtEndPr/>
                             <w:sdtContent>
                               <w:p>
                                 <w:pPr>
@@ -1389,7 +1381,6 @@
                               <w:dataBinding w:prefixMappings="xmlns:ns0='http://schemas.openxmlformats.org/package/2006/metadata/core-properties' xmlns:ns1='http://purl.org/dc/elements/1.1/'" w:xpath="/ns0:coreProperties[1]/ns1:title[1]" w:storeItemID="{6C3C8BC8-F283-45AE-878A-BAB7291924A1}"/>
                               <w:text/>
                             </w:sdtPr>
-                            <w:sdtEndPr/>
                             <w:sdtContent>
                               <w:p>
                                 <w:pPr>
@@ -1429,7 +1420,6 @@
                               <w:dataBinding w:prefixMappings="xmlns:ns0='http://schemas.openxmlformats.org/package/2006/metadata/core-properties' xmlns:ns1='http://purl.org/dc/elements/1.1/'" w:xpath="/ns0:coreProperties[1]/ns1:subject[1]" w:storeItemID="{6C3C8BC8-F283-45AE-878A-BAB7291924A1}"/>
                               <w:text/>
                             </w:sdtPr>
-                            <w:sdtEndPr/>
                             <w:sdtContent>
                               <w:p>
                                 <w:pPr>
@@ -1468,7 +1458,6 @@
                               <w:dataBinding w:prefixMappings="xmlns:ns0='http://schemas.openxmlformats.org/package/2006/metadata/core-properties' xmlns:ns1='http://purl.org/dc/elements/1.1/'" w:xpath="/ns0:coreProperties[1]/ns1:creator[1]" w:storeItemID="{6C3C8BC8-F283-45AE-878A-BAB7291924A1}"/>
                               <w:text/>
                             </w:sdtPr>
-                            <w:sdtEndPr/>
                             <w:sdtContent>
                               <w:p>
                                 <w:pPr>
@@ -2696,7 +2685,7 @@
           <w:szCs w:val="24"/>
         </w:rPr>
       </w:pPr>
-      <w:bookmarkStart w:id="1" w:name="_Toc363133760"/>
+      <w:bookmarkStart w:id="0" w:name="_Toc363133760"/>
       <w:r>
         <w:rPr>
           <w:b/>
@@ -2705,7 +2694,7 @@
         </w:rPr>
         <w:t>Introduction</w:t>
       </w:r>
-      <w:bookmarkEnd w:id="1"/>
+      <w:bookmarkEnd w:id="0"/>
     </w:p>
     <w:p>
       <w:pPr>
@@ -3791,8 +3780,8 @@
           <w:szCs w:val="24"/>
         </w:rPr>
       </w:pPr>
-      <w:bookmarkStart w:id="2" w:name="_Toc326764866"/>
-      <w:bookmarkStart w:id="3" w:name="_Toc363133761"/>
+      <w:bookmarkStart w:id="1" w:name="_Toc326764866"/>
+      <w:bookmarkStart w:id="2" w:name="_Toc363133761"/>
       <w:r>
         <w:rPr>
           <w:b/>
@@ -3801,8 +3790,8 @@
         </w:rPr>
         <w:t>System Requirements</w:t>
       </w:r>
+      <w:bookmarkEnd w:id="1"/>
       <w:bookmarkEnd w:id="2"/>
-      <w:bookmarkEnd w:id="3"/>
     </w:p>
     <w:p>
       <w:pPr>
@@ -4008,7 +3997,7 @@
           <w:szCs w:val="24"/>
         </w:rPr>
       </w:pPr>
-      <w:bookmarkStart w:id="4" w:name="_Toc363133762"/>
+      <w:bookmarkStart w:id="3" w:name="_Toc363133762"/>
       <w:r>
         <w:rPr>
           <w:b/>
@@ -4017,7 +4006,7 @@
         </w:rPr>
         <w:t>Files Included in the Watershed Model</w:t>
       </w:r>
-      <w:bookmarkEnd w:id="4"/>
+      <w:bookmarkEnd w:id="3"/>
     </w:p>
     <w:p>
       <w:pPr>
@@ -4839,7 +4828,7 @@
           <w:szCs w:val="24"/>
         </w:rPr>
       </w:pPr>
-      <w:bookmarkStart w:id="5" w:name="_Toc363133763"/>
+      <w:bookmarkStart w:id="4" w:name="_Toc363133763"/>
       <w:r>
         <w:rPr>
           <w:rFonts w:ascii="Times New Roman" w:hAnsi="Times New Roman" w:cs="Times New Roman"/>
@@ -4849,7 +4838,7 @@
         </w:rPr>
         <w:t>The Beverton Holt Spawner Recruit Model</w:t>
       </w:r>
-      <w:bookmarkEnd w:id="5"/>
+      <w:bookmarkEnd w:id="4"/>
     </w:p>
     <w:p>
       <w:pPr>
@@ -5843,10 +5832,10 @@
             <v:path o:extrusionok="f" gradientshapeok="t" o:connecttype="rect"/>
             <o:lock v:ext="edit" aspectratio="t"/>
           </v:shapetype>
-          <v:shape id="_x0000_i1025" type="#_x0000_t75" style="width:152.5pt;height:69pt" o:ole="" fillcolor="window">
+          <v:shape id="_x0000_i1025" type="#_x0000_t75" style="width:152.15pt;height:69.3pt" o:ole="" fillcolor="window">
             <v:imagedata r:id="rId10" o:title=""/>
           </v:shape>
-          <o:OLEObject Type="Embed" ProgID="Equation.3" ShapeID="_x0000_i1025" DrawAspect="Content" ObjectID="_1484994986" r:id="rId11"/>
+          <o:OLEObject Type="Embed" ProgID="Equation.3" ShapeID="_x0000_i1025" DrawAspect="Content" ObjectID="_1538981192" r:id="rId11"/>
         </w:object>
       </w:r>
       <w:r>
@@ -13666,7 +13655,7 @@
           <w:szCs w:val="24"/>
         </w:rPr>
       </w:pPr>
-      <w:bookmarkStart w:id="6" w:name="_Ref327275655"/>
+      <w:bookmarkStart w:id="5" w:name="_Ref327275655"/>
       <w:r>
         <w:rPr>
           <w:rFonts w:ascii="Times New Roman" w:hAnsi="Times New Roman" w:cs="Times New Roman"/>
@@ -13676,7 +13665,7 @@
         </w:rPr>
         <w:t>Cross-Site Migration Model</w:t>
       </w:r>
-      <w:bookmarkEnd w:id="6"/>
+      <w:bookmarkEnd w:id="5"/>
     </w:p>
     <w:p>
       <w:pPr>
@@ -13786,8 +13775,8 @@
           <w:szCs w:val="24"/>
         </w:rPr>
       </w:pPr>
-      <w:bookmarkStart w:id="7" w:name="_Ref327275633"/>
-      <w:bookmarkStart w:id="8" w:name="_Ref327275639"/>
+      <w:bookmarkStart w:id="6" w:name="_Ref327275633"/>
+      <w:bookmarkStart w:id="7" w:name="_Ref327275639"/>
       <w:r>
         <w:rPr>
           <w:rFonts w:ascii="Times New Roman" w:hAnsi="Times New Roman" w:cs="Times New Roman"/>
@@ -13797,8 +13786,8 @@
         </w:rPr>
         <w:t>Hatchery Effect</w:t>
       </w:r>
+      <w:bookmarkEnd w:id="6"/>
       <w:bookmarkEnd w:id="7"/>
-      <w:bookmarkEnd w:id="8"/>
     </w:p>
     <w:p>
       <w:pPr>
@@ -14607,14 +14596,14 @@
         <w:rPr>
           <w:rFonts w:ascii="Times New Roman" w:hAnsi="Times New Roman" w:cs="Times New Roman"/>
         </w:rPr>
-        <w:t xml:space="preserve">Within the model, the various genetic subspecies populations interact and compete for the given capacity at each life stage.  For modeling purposes, this is done on a per-life stage basis by first calculating a </w:t>
+        <w:t xml:space="preserve">Within the model, the various genetic subspecies populations interact and compete for the given capacity at each life stage.  For modeling purposes, this is done on a per-life stage basis by first calculating a weighted average survival probability across all genetic groups (weighted by population density of each group), calculating the total number of surviving fish, and then allocating those surviving fish according </w:t>
       </w:r>
       <w:r>
         <w:rPr>
           <w:rFonts w:ascii="Times New Roman" w:hAnsi="Times New Roman" w:cs="Times New Roman"/>
         </w:rPr>
         <w:lastRenderedPageBreak/>
-        <w:t xml:space="preserve">weighted average survival probability across all genetic groups (weighted by population density of each group), calculating the total number of surviving fish, and then allocating those surviving fish according to the relative survival probabilities of each group.  (Note this is nearly identical to how survival of steelhead pre-smolts of various ages is modeled, as described in section </w:t>
+        <w:t xml:space="preserve">to the relative survival probabilities of each group.  (Note this is nearly identical to how survival of steelhead pre-smolts of various ages is modeled, as described in section </w:t>
       </w:r>
       <w:r>
         <w:rPr>
@@ -14826,7 +14815,7 @@
           <w:szCs w:val="24"/>
         </w:rPr>
       </w:pPr>
-      <w:bookmarkStart w:id="9" w:name="_Toc363133764"/>
+      <w:bookmarkStart w:id="8" w:name="_Toc363133764"/>
       <w:r>
         <w:rPr>
           <w:b/>
@@ -14835,7 +14824,7 @@
         </w:rPr>
         <w:t>Stochasticity in the Watershed Model</w:t>
       </w:r>
-      <w:bookmarkEnd w:id="9"/>
+      <w:bookmarkEnd w:id="8"/>
     </w:p>
     <w:p>
       <w:pPr>
@@ -14961,50 +14950,57 @@
           <w:sz w:val="24"/>
           <w:szCs w:val="24"/>
         </w:rPr>
+        <w:t>Uncertainty in inputs will be referred to as “run to run” variability</w:t>
+      </w:r>
+      <w:r>
+        <w:rPr>
+          <w:sz w:val="24"/>
+          <w:szCs w:val="24"/>
+        </w:rPr>
+        <w:t xml:space="preserve"> or uncertainty</w:t>
+      </w:r>
+      <w:r>
+        <w:rPr>
+          <w:sz w:val="24"/>
+          <w:szCs w:val="24"/>
+        </w:rPr>
+        <w:t>.  Each “run” refers to a single run of the watershed model.  The Monte-Carlo simulation will run the model multiple times, e</w:t>
+      </w:r>
+      <w:r>
+        <w:rPr>
+          <w:sz w:val="24"/>
+          <w:szCs w:val="24"/>
+        </w:rPr>
+        <w:t xml:space="preserve">ach time randomly selecting </w:t>
+      </w:r>
+      <w:r>
+        <w:rPr>
+          <w:sz w:val="24"/>
+          <w:szCs w:val="24"/>
+        </w:rPr>
+        <w:t>value</w:t>
+      </w:r>
+      <w:r>
+        <w:rPr>
+          <w:sz w:val="24"/>
+          <w:szCs w:val="24"/>
+        </w:rPr>
+        <w:t>s of each parameter based on a user</w:t>
+      </w:r>
+      <w:r>
+        <w:rPr>
+          <w:sz w:val="24"/>
+          <w:szCs w:val="24"/>
+        </w:rPr>
+        <w:t xml:space="preserve"> </w:t>
+      </w:r>
+      <w:r>
+        <w:rPr>
+          <w:sz w:val="24"/>
+          <w:szCs w:val="24"/>
+        </w:rPr>
         <w:lastRenderedPageBreak/>
-        <w:t>Uncertainty in inputs will be referred to as “run to run” variability</w:t>
-      </w:r>
-      <w:r>
-        <w:rPr>
-          <w:sz w:val="24"/>
-          <w:szCs w:val="24"/>
-        </w:rPr>
-        <w:t xml:space="preserve"> or uncertainty</w:t>
-      </w:r>
-      <w:r>
-        <w:rPr>
-          <w:sz w:val="24"/>
-          <w:szCs w:val="24"/>
-        </w:rPr>
-        <w:t>.  Each “run” refers to a single run of the watershed model.  The Monte-Carlo simulation will run the model multiple times, e</w:t>
-      </w:r>
-      <w:r>
-        <w:rPr>
-          <w:sz w:val="24"/>
-          <w:szCs w:val="24"/>
-        </w:rPr>
-        <w:t xml:space="preserve">ach time randomly selecting </w:t>
-      </w:r>
-      <w:r>
-        <w:rPr>
-          <w:sz w:val="24"/>
-          <w:szCs w:val="24"/>
-        </w:rPr>
-        <w:t>value</w:t>
-      </w:r>
-      <w:r>
-        <w:rPr>
-          <w:sz w:val="24"/>
-          <w:szCs w:val="24"/>
-        </w:rPr>
-        <w:t>s of each parameter based on a user</w:t>
-      </w:r>
-      <w:r>
-        <w:rPr>
-          <w:sz w:val="24"/>
-          <w:szCs w:val="24"/>
-        </w:rPr>
-        <w:t xml:space="preserve"> specified</w:t>
+        <w:t>specified</w:t>
       </w:r>
       <w:r>
         <w:rPr>
@@ -15332,15 +15328,7 @@
           <w:sz w:val="24"/>
           <w:szCs w:val="24"/>
         </w:rPr>
-        <w:t xml:space="preserve">) are commonly described by the Beta distribution, which allows for values between 0 and 1.  The multivariate generalization of the Beta distribution is the Dirichlet distribution.  This allows probabilities to be assigned to a number of possible events, where all probabilities must add up to one.  For </w:t>
-      </w:r>
-      <w:r>
-        <w:rPr>
-          <w:sz w:val="24"/>
-          <w:szCs w:val="24"/>
-        </w:rPr>
-        <w:lastRenderedPageBreak/>
-        <w:t>example, within a la</w:t>
+        <w:t>) are commonly described by the Beta distribution, which allows for values between 0 and 1.  The multivariate generalization of the Beta distribution is the Dirichlet distribution.  This allows probabilities to be assigned to a number of possible events, where all probabilities must add up to one.  For example, within a la</w:t>
       </w:r>
       <w:r>
         <w:rPr>
@@ -16860,15 +16848,7 @@
           <w:sz w:val="24"/>
           <w:szCs w:val="24"/>
         </w:rPr>
-        <w:t xml:space="preserve"> “N.alpha” is </w:t>
-      </w:r>
-      <w:r>
-        <w:rPr>
-          <w:sz w:val="24"/>
-          <w:szCs w:val="24"/>
-        </w:rPr>
-        <w:lastRenderedPageBreak/>
-        <w:t>used for each component of variability.  This multiplier is used to generate a set of alpha values describing the Dirichlet distribution:</w:t>
+        <w:t xml:space="preserve"> “N.alpha” is used for each component of variability.  This multiplier is used to generate a set of alpha values describing the Dirichlet distribution:</w:t>
       </w:r>
     </w:p>
     <w:p>
@@ -18143,7 +18123,6 @@
           <w:sz w:val="24"/>
           <w:szCs w:val="24"/>
         </w:rPr>
-        <w:lastRenderedPageBreak/>
         <w:t xml:space="preserve">The user is NOT allowed to enter standard deviations directly and let the program calculate alpha.N or a vector of </w:t>
       </w:r>
       <w:r>
@@ -18214,6 +18193,7 @@
           <w:sz w:val="24"/>
           <w:szCs w:val="24"/>
         </w:rPr>
+        <w:lastRenderedPageBreak/>
         <w:t xml:space="preserve"> </w:t>
       </w:r>
       <w:r>
@@ -20003,6 +19983,7 @@
           <w:sz w:val="24"/>
           <w:szCs w:val="24"/>
         </w:rPr>
+        <w:lastRenderedPageBreak/>
         <w:t>In</w:t>
       </w:r>
       <w:r>
@@ -20697,6 +20678,7 @@
           <w:sz w:val="24"/>
           <w:szCs w:val="24"/>
         </w:rPr>
+        <w:lastRenderedPageBreak/>
         <w:t xml:space="preserve">Note that, at this point, the vector r.unif is shared across all years and </w:t>
       </w:r>
       <w:r>
@@ -21126,7 +21108,7 @@
           <w:szCs w:val="24"/>
         </w:rPr>
       </w:pPr>
-      <w:bookmarkStart w:id="10" w:name="_Toc363133765"/>
+      <w:bookmarkStart w:id="9" w:name="_Toc363133765"/>
       <w:r>
         <w:rPr>
           <w:b/>
@@ -21175,7 +21157,7 @@
         </w:rPr>
         <w:t>Input Parameters</w:t>
       </w:r>
-      <w:bookmarkEnd w:id="10"/>
+      <w:bookmarkEnd w:id="9"/>
     </w:p>
     <w:p>
       <w:pPr>
@@ -22859,6 +22841,7 @@
           <w:sz w:val="24"/>
           <w:szCs w:val="24"/>
         </w:rPr>
+        <w:lastRenderedPageBreak/>
         <w:t xml:space="preserve">For example, figure 6.2 shows an example header </w:t>
       </w:r>
       <w:r>
@@ -23389,7 +23372,15 @@
           <w:sz w:val="24"/>
           <w:szCs w:val="24"/>
         </w:rPr>
-        <w:t xml:space="preserve"> or temporal trends in parameter means.  The effect of this is that trends of the mean values over time are not smooth transitions, but rather bett</w:t>
+        <w:t xml:space="preserve"> or temporal trends in parameter means.  The effect of this is that trends of the mean </w:t>
+      </w:r>
+      <w:r>
+        <w:rPr>
+          <w:sz w:val="24"/>
+          <w:szCs w:val="24"/>
+        </w:rPr>
+        <w:lastRenderedPageBreak/>
+        <w:t>values over time are not smooth transitions, but rather bett</w:t>
       </w:r>
       <w:r>
         <w:rPr>
@@ -23734,7 +23725,7 @@
           <w:szCs w:val="24"/>
         </w:rPr>
       </w:pPr>
-      <w:bookmarkStart w:id="11" w:name="_Toc363133766"/>
+      <w:bookmarkStart w:id="10" w:name="_Toc363133766"/>
       <w:r>
         <w:rPr>
           <w:b/>
@@ -23767,7 +23758,7 @@
         </w:rPr>
         <w:t xml:space="preserve"> Files</w:t>
       </w:r>
-      <w:bookmarkEnd w:id="11"/>
+      <w:bookmarkEnd w:id="10"/>
       <w:r>
         <w:rPr>
           <w:b/>
@@ -24257,6 +24248,7 @@
           <w:sz w:val="24"/>
           <w:szCs w:val="24"/>
         </w:rPr>
+        <w:lastRenderedPageBreak/>
         <mc:AlternateContent>
           <mc:Choice Requires="wps">
             <w:drawing>
@@ -24806,7 +24798,15 @@
           <w:sz w:val="24"/>
           <w:szCs w:val="24"/>
         </w:rPr>
-        <w:t xml:space="preserve"> must be specified (see sections 7.2.1 and 7.2.2).  The number of time steps indicates the years for which to run a simulation.  The number of</w:t>
+        <w:t xml:space="preserve"> must be specified (see sections 7.2.1 and </w:t>
+      </w:r>
+      <w:r>
+        <w:rPr>
+          <w:sz w:val="24"/>
+          <w:szCs w:val="24"/>
+        </w:rPr>
+        <w:lastRenderedPageBreak/>
+        <w:t>7.2.2).  The number of time steps indicates the years for which to run a simulation.  The number of</w:t>
       </w:r>
       <w:r>
         <w:rPr>
@@ -25034,7 +25034,15 @@
           <w:sz w:val="24"/>
           <w:szCs w:val="24"/>
         </w:rPr>
-        <w:t>ple input files per site are used (to specify step changes in input parameters), then the user must specify at which points in the simulation the step changes are to occur.  In this example, the first set of input files is used at year 1.  The second set of input files is to be used by the simulation beginning at year 50, as specified by the upper-right cell in Figure 7.1.2., for this example</w:t>
+        <w:t xml:space="preserve">ple input files per site are used (to specify step changes in input parameters), then the user must specify at which points in the simulation the step changes are to occur.  In this example, the first set of input files is used at </w:t>
+      </w:r>
+      <w:r>
+        <w:rPr>
+          <w:sz w:val="24"/>
+          <w:szCs w:val="24"/>
+        </w:rPr>
+        <w:lastRenderedPageBreak/>
+        <w:t>year 1.  The second set of input files is to be used by the simulation beginning at year 50, as specified by the upper-right cell in Figure 7.1.2., for this example</w:t>
       </w:r>
       <w:r>
         <w:rPr>
@@ -25521,7 +25529,15 @@
           <w:sz w:val="24"/>
           <w:szCs w:val="24"/>
         </w:rPr>
-        <w:t xml:space="preserve">model from 1 to 10 sites concurrently.  Rather than create an input file from scratch, a user will want to begin with an existing .csv input file, and modify it for the site being modeled.  Alternately, the user may use an Excel file template (which includes some formatting and extra annotation which may be useful to the new user).  This Excel file can be filled out completely, </w:t>
+        <w:t xml:space="preserve">model from 1 to 10 sites concurrently.  Rather than create an input file from scratch, a user will want to begin with an existing .csv input file, and modify it for the site being modeled.  Alternately, the user may use an Excel file template (which includes some formatting </w:t>
+      </w:r>
+      <w:r>
+        <w:rPr>
+          <w:sz w:val="24"/>
+          <w:szCs w:val="24"/>
+        </w:rPr>
+        <w:lastRenderedPageBreak/>
+        <w:t xml:space="preserve">and extra annotation which may be useful to the new user).  This Excel file can be filled out completely, </w:t>
       </w:r>
       <w:r>
         <w:rPr>
@@ -26050,6 +26066,7 @@
           <w:sz w:val="24"/>
           <w:szCs w:val="24"/>
         </w:rPr>
+        <w:lastRenderedPageBreak/>
         <w:t xml:space="preserve">Table 7.2.1 </w:t>
       </w:r>
       <w:r>
@@ -26344,6 +26361,7 @@
           <w:sz w:val="24"/>
           <w:szCs w:val="24"/>
         </w:rPr>
+        <w:lastRenderedPageBreak/>
         <mc:AlternateContent>
           <mc:Choice Requires="wps">
             <w:drawing>
@@ -26793,7 +26811,15 @@
           <w:sz w:val="24"/>
           <w:szCs w:val="24"/>
         </w:rPr>
-        <w:t>.  This table includes columns for multiple life stages, thus has significantly more columns than some input tables.  Conventions for entering means, standard deviations, future targets, and rate parameters are consistent with other parameters modeled as normally distributed random variables.</w:t>
+        <w:t xml:space="preserve">.  This table includes columns for multiple life stages, thus has significantly more columns than some input tables.  Conventions for entering means, standard deviations, future targets, and rate parameters are consistent with other parameters </w:t>
+      </w:r>
+      <w:r>
+        <w:rPr>
+          <w:sz w:val="24"/>
+          <w:szCs w:val="24"/>
+        </w:rPr>
+        <w:lastRenderedPageBreak/>
+        <w:t>modeled as normally distributed random variables.</w:t>
       </w:r>
       <w:r>
         <w:rPr>
@@ -27242,6 +27268,7 @@
           <w:sz w:val="24"/>
           <w:szCs w:val="24"/>
         </w:rPr>
+        <w:lastRenderedPageBreak/>
         <w:t>Productivity Scalar by Life Stage and Land Use Category</w:t>
       </w:r>
       <w:r>
@@ -27706,7 +27733,15 @@
           <w:sz w:val="24"/>
           <w:szCs w:val="24"/>
         </w:rPr>
-        <w:t>ut for these inputs.  Pre-smolt inputs</w:t>
+        <w:t xml:space="preserve">ut for these inputs.  Pre-smolt </w:t>
+      </w:r>
+      <w:r>
+        <w:rPr>
+          <w:sz w:val="24"/>
+          <w:szCs w:val="24"/>
+        </w:rPr>
+        <w:lastRenderedPageBreak/>
+        <w:t>inputs</w:t>
       </w:r>
       <w:r>
         <w:rPr>
@@ -28066,6 +28101,13 @@
         </w:rPr>
         <w:t xml:space="preserve">ss will be the same for both.  </w:t>
       </w:r>
+      <w:r>
+        <w:rPr>
+          <w:sz w:val="24"/>
+          <w:szCs w:val="24"/>
+        </w:rPr>
+        <w:t>In addition, because pre-smolt behavior can vary by sex (as can spawner behavior), inputs for pre-smolts are specified uniquely for males and females.</w:t>
+      </w:r>
     </w:p>
     <w:p>
       <w:pPr>
@@ -28135,7 +28177,15 @@
           <w:sz w:val="24"/>
           <w:szCs w:val="24"/>
         </w:rPr>
-        <w:t xml:space="preserve">  (Note that columns have been broken apart for visualization here.  All tables shown in the figure are, in the input files, on the same sets of rows).</w:t>
+        <w:t xml:space="preserve">  (Note that columns have been </w:t>
+      </w:r>
+      <w:r>
+        <w:rPr>
+          <w:sz w:val="24"/>
+          <w:szCs w:val="24"/>
+        </w:rPr>
+        <w:lastRenderedPageBreak/>
+        <w:t>broken apart for visualization here.  All tables shown in the figure are, in the input files, on the same sets of rows).</w:t>
       </w:r>
     </w:p>
     <w:p>
@@ -28171,7 +28221,35 @@
           <w:sz w:val="24"/>
           <w:szCs w:val="24"/>
         </w:rPr>
-        <w:t xml:space="preserve"> of inputs are probability of survival by year as pre-smolt.  This enables the user to specify different survival probabilities for older pre-smolts (or resident rainbows) and for younger or new pre-smolts.  Survival, as in other life stages, is modeled as a Dirichlet (or more simply, a Beta) random variable.</w:t>
+        <w:t xml:space="preserve"> of inputs are probability of survival by year as pre-smolt.</w:t>
+      </w:r>
+      <w:r>
+        <w:rPr>
+          <w:sz w:val="24"/>
+          <w:szCs w:val="24"/>
+        </w:rPr>
+        <w:t xml:space="preserve">  These are assumed not be vary by sex (only behavioral inputs vary by sex).</w:t>
+      </w:r>
+      <w:r>
+        <w:rPr>
+          <w:sz w:val="24"/>
+          <w:szCs w:val="24"/>
+        </w:rPr>
+        <w:t xml:space="preserve">  This</w:t>
+      </w:r>
+      <w:r>
+        <w:rPr>
+          <w:sz w:val="24"/>
+          <w:szCs w:val="24"/>
+        </w:rPr>
+        <w:t xml:space="preserve"> set of inputs</w:t>
+      </w:r>
+      <w:r>
+        <w:rPr>
+          <w:sz w:val="24"/>
+          <w:szCs w:val="24"/>
+        </w:rPr>
+        <w:t xml:space="preserve"> enables the user to specify different survival probabilities for older pre-smolts (or resident rainbows) and for younger or new pre-smolts.  Survival, as in other life stages, is modeled as a Dirichlet (or more simply, a Beta) random variable.</w:t>
       </w:r>
       <w:r>
         <w:rPr>
@@ -28193,14 +28271,70 @@
           <w:sz w:val="24"/>
           <w:szCs w:val="24"/>
         </w:rPr>
-        <w:t>The next set of inputs in this table require specification of the probabilities that a given fish either smolt (head to the next life stage), stay another year as a pre-smolt, or return to spawn as a “resident rainbow” that never migrated to the ocean.  This set of parameters is modeled as a Dirichlet random variable with three potential outcomes (smolt, stay, spawn).</w:t>
-      </w:r>
-      <w:r>
-        <w:rPr>
-          <w:sz w:val="24"/>
-          <w:szCs w:val="24"/>
-        </w:rPr>
-        <w:t xml:space="preserve">  These three probabilities,  in each row, must add to 1.0.</w:t>
+        <w:t xml:space="preserve">The next set of inputs in this table require specification of the probabilities that a given fish either smolt (head to the next life stage), stay another year as a pre-smolt, or return to spawn as a “resident rainbow” that never migrated to the ocean.  </w:t>
+      </w:r>
+      <w:r>
+        <w:rPr>
+          <w:sz w:val="24"/>
+          <w:szCs w:val="24"/>
+        </w:rPr>
+        <w:t>These are specified uniquely  for male and female fish.  These</w:t>
+      </w:r>
+      <w:r>
+        <w:rPr>
+          <w:sz w:val="24"/>
+          <w:szCs w:val="24"/>
+        </w:rPr>
+        <w:t xml:space="preserve"> set</w:t>
+      </w:r>
+      <w:r>
+        <w:rPr>
+          <w:sz w:val="24"/>
+          <w:szCs w:val="24"/>
+        </w:rPr>
+        <w:t>s</w:t>
+      </w:r>
+      <w:r>
+        <w:rPr>
+          <w:sz w:val="24"/>
+          <w:szCs w:val="24"/>
+        </w:rPr>
+        <w:t xml:space="preserve"> of parameters </w:t>
+      </w:r>
+      <w:r>
+        <w:rPr>
+          <w:sz w:val="24"/>
+          <w:szCs w:val="24"/>
+        </w:rPr>
+        <w:t>are</w:t>
+      </w:r>
+      <w:r>
+        <w:rPr>
+          <w:sz w:val="24"/>
+          <w:szCs w:val="24"/>
+        </w:rPr>
+        <w:t xml:space="preserve"> modeled as a Dirichlet random variable</w:t>
+      </w:r>
+      <w:r>
+        <w:rPr>
+          <w:sz w:val="24"/>
+          <w:szCs w:val="24"/>
+        </w:rPr>
+        <w:t>s</w:t>
+      </w:r>
+      <w:r>
+        <w:rPr>
+          <w:sz w:val="24"/>
+          <w:szCs w:val="24"/>
+        </w:rPr>
+        <w:t xml:space="preserve"> with three potential outcomes (smolt, stay, spawn).</w:t>
+      </w:r>
+      <w:r>
+        <w:rPr>
+          <w:sz w:val="24"/>
+          <w:szCs w:val="24"/>
+        </w:rPr>
+        <w:t xml:space="preserve">  These three probabilities, in each row, must add to 1.0.</w:t>
       </w:r>
     </w:p>
     <w:p>
@@ -28377,19 +28511,20 @@
           <w:sz w:val="24"/>
           <w:szCs w:val="24"/>
         </w:rPr>
+        <w:lastRenderedPageBreak/>
         <mc:AlternateContent>
           <mc:Choice Requires="wps">
             <w:drawing>
               <wp:anchor distT="0" distB="0" distL="114300" distR="114300" simplePos="0" relativeHeight="251714560" behindDoc="0" locked="0" layoutInCell="1" allowOverlap="1" wp14:anchorId="69EA57F9" wp14:editId="5E3DD840">
                 <wp:simplePos x="0" y="0"/>
-                <wp:positionH relativeFrom="column">
-                  <wp:posOffset>-190500</wp:posOffset>
+                <wp:positionH relativeFrom="page">
+                  <wp:align>right</wp:align>
                 </wp:positionH>
                 <wp:positionV relativeFrom="paragraph">
-                  <wp:posOffset>-162560</wp:posOffset>
+                  <wp:posOffset>0</wp:posOffset>
                 </wp:positionV>
-                <wp:extent cx="6667500" cy="8239125"/>
-                <wp:effectExtent l="0" t="0" r="19050" b="28575"/>
+                <wp:extent cx="7021830" cy="9117965"/>
+                <wp:effectExtent l="0" t="0" r="26670" b="26035"/>
                 <wp:wrapTopAndBottom/>
                 <wp:docPr id="315" name="Text Box 2"/>
                 <wp:cNvGraphicFramePr>
@@ -28404,7 +28539,7 @@
                       <wps:spPr bwMode="auto">
                         <a:xfrm>
                           <a:off x="0" y="0"/>
-                          <a:ext cx="6667500" cy="8239125"/>
+                          <a:ext cx="7021830" cy="9117965"/>
                         </a:xfrm>
                         <a:prstGeom prst="rect">
                           <a:avLst/>
@@ -28437,6 +28572,14 @@
                                 <w:szCs w:val="24"/>
                               </w:rPr>
                               <w:t>Figure 7.2.6.  Pre-Smolt Inputs</w:t>
+                            </w:r>
+                            <w:r>
+                              <w:rPr>
+                                <w:b/>
+                                <w:sz w:val="24"/>
+                                <w:szCs w:val="24"/>
+                              </w:rPr>
+                              <w:t xml:space="preserve"> (not all inputs shown.  Only female inputs shown, but inputs are specified for both male and female fish for Psmolt, Pspawn, and Pstay).</w:t>
                             </w:r>
                           </w:p>
                           <w:p>
@@ -28555,14 +28698,11 @@
                           </w:p>
                           <w:p>
                             <w:r>
-                              <w:rPr>
-                                <w:noProof/>
-                              </w:rPr>
                               <w:drawing>
-                                <wp:inline distT="0" distB="0" distL="0" distR="0" wp14:anchorId="0A19D570" wp14:editId="1C1DF119">
-                                  <wp:extent cx="6697136" cy="1600200"/>
-                                  <wp:effectExtent l="19050" t="19050" r="27940" b="19050"/>
-                                  <wp:docPr id="43" name="Picture 43"/>
+                                <wp:inline distT="0" distB="0" distL="0" distR="0">
+                                  <wp:extent cx="4750619" cy="1932317"/>
+                                  <wp:effectExtent l="0" t="0" r="0" b="0"/>
+                                  <wp:docPr id="22" name="Picture 22"/>
                                   <wp:cNvGraphicFramePr>
                                     <a:graphicFrameLocks xmlns:a="http://schemas.openxmlformats.org/drawingml/2006/main" noChangeAspect="1"/>
                                   </wp:cNvGraphicFramePr>
@@ -28570,7 +28710,7 @@
                                     <a:graphicData uri="http://schemas.openxmlformats.org/drawingml/2006/picture">
                                       <pic:pic xmlns:pic="http://schemas.openxmlformats.org/drawingml/2006/picture">
                                         <pic:nvPicPr>
-                                          <pic:cNvPr id="0" name="Picture 26"/>
+                                          <pic:cNvPr id="0" name="Picture 4"/>
                                           <pic:cNvPicPr>
                                             <a:picLocks noChangeAspect="1" noChangeArrowheads="1"/>
                                           </pic:cNvPicPr>
@@ -28591,16 +28731,14 @@
                                         <pic:spPr bwMode="auto">
                                           <a:xfrm>
                                             <a:off x="0" y="0"/>
-                                            <a:ext cx="6695809" cy="1599883"/>
+                                            <a:ext cx="4767369" cy="1939130"/>
                                           </a:xfrm>
                                           <a:prstGeom prst="rect">
                                             <a:avLst/>
                                           </a:prstGeom>
                                           <a:noFill/>
-                                          <a:ln w="6350">
-                                            <a:solidFill>
-                                              <a:schemeClr val="tx1"/>
-                                            </a:solidFill>
+                                          <a:ln>
+                                            <a:noFill/>
                                           </a:ln>
                                         </pic:spPr>
                                       </pic:pic>
@@ -28691,7 +28829,7 @@
           </mc:Choice>
           <mc:Fallback>
             <w:pict>
-              <v:shape w14:anchorId="69EA57F9" id="_x0000_s1052" type="#_x0000_t202" style="position:absolute;margin-left:-15pt;margin-top:-12.8pt;width:525pt;height:648.75pt;z-index:251714560;visibility:visible;mso-wrap-style:square;mso-width-percent:0;mso-height-percent:0;mso-wrap-distance-left:9pt;mso-wrap-distance-top:0;mso-wrap-distance-right:9pt;mso-wrap-distance-bottom:0;mso-position-horizontal:absolute;mso-position-horizontal-relative:text;mso-position-vertical:absolute;mso-position-vertical-relative:text;mso-width-percent:0;mso-height-percent:0;mso-width-relative:margin;mso-height-relative:margin;v-text-anchor:top" o:gfxdata="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">
+              <v:shape w14:anchorId="69EA57F9" id="_x0000_s1052" type="#_x0000_t202" style="position:absolute;margin-left:501.7pt;margin-top:0;width:552.9pt;height:717.95pt;z-index:251714560;visibility:visible;mso-wrap-style:square;mso-width-percent:0;mso-height-percent:0;mso-wrap-distance-left:9pt;mso-wrap-distance-top:0;mso-wrap-distance-right:9pt;mso-wrap-distance-bottom:0;mso-position-horizontal:right;mso-position-horizontal-relative:page;mso-position-vertical:absolute;mso-position-vertical-relative:text;mso-width-percent:0;mso-height-percent:0;mso-width-relative:margin;mso-height-relative:margin;v-text-anchor:top" o:gfxdata="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">
                 <v:textbox>
                   <w:txbxContent>
                     <w:p>
@@ -28708,6 +28846,14 @@
                           <w:szCs w:val="24"/>
                         </w:rPr>
                         <w:t>Figure 7.2.6.  Pre-Smolt Inputs</w:t>
+                      </w:r>
+                      <w:r>
+                        <w:rPr>
+                          <w:b/>
+                          <w:sz w:val="24"/>
+                          <w:szCs w:val="24"/>
+                        </w:rPr>
+                        <w:t xml:space="preserve"> (not all inputs shown.  Only female inputs shown, but inputs are specified for both male and female fish for Psmolt, Pspawn, and Pstay).</w:t>
                       </w:r>
                     </w:p>
                     <w:p>
@@ -28826,14 +28972,11 @@
                     </w:p>
                     <w:p>
                       <w:r>
-                        <w:rPr>
-                          <w:noProof/>
-                        </w:rPr>
                         <w:drawing>
-                          <wp:inline distT="0" distB="0" distL="0" distR="0" wp14:anchorId="0A19D570" wp14:editId="1C1DF119">
-                            <wp:extent cx="6697136" cy="1600200"/>
-                            <wp:effectExtent l="19050" t="19050" r="27940" b="19050"/>
-                            <wp:docPr id="43" name="Picture 43"/>
+                          <wp:inline distT="0" distB="0" distL="0" distR="0">
+                            <wp:extent cx="4750619" cy="1932317"/>
+                            <wp:effectExtent l="0" t="0" r="0" b="0"/>
+                            <wp:docPr id="22" name="Picture 22"/>
                             <wp:cNvGraphicFramePr>
                               <a:graphicFrameLocks xmlns:a="http://schemas.openxmlformats.org/drawingml/2006/main" noChangeAspect="1"/>
                             </wp:cNvGraphicFramePr>
@@ -28841,7 +28984,7 @@
                               <a:graphicData uri="http://schemas.openxmlformats.org/drawingml/2006/picture">
                                 <pic:pic xmlns:pic="http://schemas.openxmlformats.org/drawingml/2006/picture">
                                   <pic:nvPicPr>
-                                    <pic:cNvPr id="0" name="Picture 26"/>
+                                    <pic:cNvPr id="0" name="Picture 4"/>
                                     <pic:cNvPicPr>
                                       <a:picLocks noChangeAspect="1" noChangeArrowheads="1"/>
                                     </pic:cNvPicPr>
@@ -28862,16 +29005,14 @@
                                   <pic:spPr bwMode="auto">
                                     <a:xfrm>
                                       <a:off x="0" y="0"/>
-                                      <a:ext cx="6695809" cy="1599883"/>
+                                      <a:ext cx="4767369" cy="1939130"/>
                                     </a:xfrm>
                                     <a:prstGeom prst="rect">
                                       <a:avLst/>
                                     </a:prstGeom>
                                     <a:noFill/>
-                                    <a:ln w="6350">
-                                      <a:solidFill>
-                                        <a:schemeClr val="tx1"/>
-                                      </a:solidFill>
+                                    <a:ln>
+                                      <a:noFill/>
                                     </a:ln>
                                   </pic:spPr>
                                 </pic:pic>
@@ -28945,7 +29086,7 @@
                     <w:p/>
                   </w:txbxContent>
                 </v:textbox>
-                <w10:wrap type="topAndBottom"/>
+                <w10:wrap type="topAndBottom" anchorx="page"/>
               </v:shape>
             </w:pict>
           </mc:Fallback>
@@ -28971,6 +29112,7 @@
           <w:sz w:val="24"/>
           <w:szCs w:val="24"/>
         </w:rPr>
+        <w:lastRenderedPageBreak/>
         <w:t>Also included in the inputs shown by Figure 7.2.6 are capacity scalar values</w:t>
       </w:r>
       <w:r>
@@ -28985,7 +29127,21 @@
           <w:sz w:val="24"/>
           <w:szCs w:val="24"/>
         </w:rPr>
-        <w:t>.  These are factors used when modeling steelhead (and should simply be set to 1.0 for non-steelhead species).  A fish that has remained as a pre-smolt for two or more ye</w:t>
+        <w:t>.  These are factors used when modeling steelhead (and should simply be set to 1.0 for non-steelhead species).</w:t>
+      </w:r>
+      <w:r>
+        <w:rPr>
+          <w:sz w:val="24"/>
+          <w:szCs w:val="24"/>
+        </w:rPr>
+        <w:t xml:space="preserve">   Again, these do not vary by sex as they’re not behavioral inputs.</w:t>
+      </w:r>
+      <w:r>
+        <w:rPr>
+          <w:sz w:val="24"/>
+          <w:szCs w:val="24"/>
+        </w:rPr>
+        <w:t xml:space="preserve">  A fish that has remained as a pre-smolt for two or more ye</w:t>
       </w:r>
       <w:r>
         <w:rPr>
@@ -29195,7 +29351,27 @@
           <w:sz w:val="24"/>
           <w:szCs w:val="24"/>
         </w:rPr>
-        <w:t xml:space="preserve"> returning to Spawn (modeled as a Dirichlet (Beta) random variable); </w:t>
+        <w:t xml:space="preserve"> returning to Spawn (modeled as a Dirichlet (Beta) random variable);</w:t>
+      </w:r>
+    </w:p>
+    <w:p>
+      <w:pPr>
+        <w:pStyle w:val="ListParagraph"/>
+        <w:numPr>
+          <w:ilvl w:val="1"/>
+          <w:numId w:val="16"/>
+        </w:numPr>
+        <w:rPr>
+          <w:sz w:val="24"/>
+          <w:szCs w:val="24"/>
+        </w:rPr>
+      </w:pPr>
+      <w:r>
+        <w:rPr>
+          <w:sz w:val="24"/>
+          <w:szCs w:val="24"/>
+        </w:rPr>
+        <w:t>These behavioral inputs vary by sex</w:t>
       </w:r>
     </w:p>
     <w:p>
@@ -29267,19 +29443,20 @@
           <w:sz w:val="24"/>
           <w:szCs w:val="24"/>
         </w:rPr>
+        <w:lastRenderedPageBreak/>
         <mc:AlternateContent>
           <mc:Choice Requires="wps">
             <w:drawing>
               <wp:anchor distT="0" distB="0" distL="114300" distR="114300" simplePos="0" relativeHeight="251698176" behindDoc="0" locked="0" layoutInCell="1" allowOverlap="1" wp14:anchorId="783D9810" wp14:editId="6DFFA3EF">
                 <wp:simplePos x="0" y="0"/>
                 <wp:positionH relativeFrom="column">
-                  <wp:posOffset>-266700</wp:posOffset>
+                  <wp:posOffset>-267970</wp:posOffset>
                 </wp:positionH>
                 <wp:positionV relativeFrom="paragraph">
-                  <wp:posOffset>342900</wp:posOffset>
+                  <wp:posOffset>344805</wp:posOffset>
                 </wp:positionV>
-                <wp:extent cx="6762750" cy="4514850"/>
-                <wp:effectExtent l="0" t="0" r="19050" b="19050"/>
+                <wp:extent cx="6521450" cy="5520690"/>
+                <wp:effectExtent l="0" t="0" r="12700" b="22860"/>
                 <wp:wrapTopAndBottom/>
                 <wp:docPr id="66" name="Text Box 2"/>
                 <wp:cNvGraphicFramePr>
@@ -29294,7 +29471,7 @@
                       <wps:spPr bwMode="auto">
                         <a:xfrm>
                           <a:off x="0" y="0"/>
-                          <a:ext cx="6762750" cy="4514850"/>
+                          <a:ext cx="6521450" cy="5520690"/>
                         </a:xfrm>
                         <a:prstGeom prst="rect">
                           <a:avLst/>
@@ -29329,17 +29506,22 @@
                               </w:rPr>
                               <w:t>Figure 7.2.7. Adult Salmon: Spawn Probability, Fecundity of Spawners, and Ocean Capacity</w:t>
                             </w:r>
+                            <w:r>
+                              <w:rPr>
+                                <w:b/>
+                                <w:sz w:val="24"/>
+                                <w:szCs w:val="24"/>
+                              </w:rPr>
+                              <w:t xml:space="preserve"> (only female inputs shown for spawning probabilities)</w:t>
+                            </w:r>
                           </w:p>
                           <w:p>
                             <w:r>
-                              <w:rPr>
-                                <w:noProof/>
-                              </w:rPr>
                               <w:drawing>
-                                <wp:inline distT="0" distB="0" distL="0" distR="0" wp14:anchorId="0416D884" wp14:editId="7B7CF047">
-                                  <wp:extent cx="5372100" cy="1726746"/>
-                                  <wp:effectExtent l="19050" t="19050" r="19050" b="26035"/>
-                                  <wp:docPr id="71" name="Picture 71"/>
+                                <wp:inline distT="0" distB="0" distL="0" distR="0">
+                                  <wp:extent cx="3864634" cy="2382396"/>
+                                  <wp:effectExtent l="0" t="0" r="2540" b="0"/>
+                                  <wp:docPr id="34" name="Picture 34"/>
                                   <wp:cNvGraphicFramePr>
                                     <a:graphicFrameLocks xmlns:a="http://schemas.openxmlformats.org/drawingml/2006/main" noChangeAspect="1"/>
                                   </wp:cNvGraphicFramePr>
@@ -29347,7 +29529,7 @@
                                     <a:graphicData uri="http://schemas.openxmlformats.org/drawingml/2006/picture">
                                       <pic:pic xmlns:pic="http://schemas.openxmlformats.org/drawingml/2006/picture">
                                         <pic:nvPicPr>
-                                          <pic:cNvPr id="0" name="Picture 28"/>
+                                          <pic:cNvPr id="0" name="Picture 5"/>
                                           <pic:cNvPicPr>
                                             <a:picLocks noChangeAspect="1" noChangeArrowheads="1"/>
                                           </pic:cNvPicPr>
@@ -29368,16 +29550,14 @@
                                         <pic:spPr bwMode="auto">
                                           <a:xfrm>
                                             <a:off x="0" y="0"/>
-                                            <a:ext cx="5378372" cy="1728762"/>
+                                            <a:ext cx="3887565" cy="2396532"/>
                                           </a:xfrm>
                                           <a:prstGeom prst="rect">
                                             <a:avLst/>
                                           </a:prstGeom>
                                           <a:noFill/>
-                                          <a:ln w="6350">
-                                            <a:solidFill>
-                                              <a:schemeClr val="tx1"/>
-                                            </a:solidFill>
+                                          <a:ln>
+                                            <a:noFill/>
                                           </a:ln>
                                         </pic:spPr>
                                       </pic:pic>
@@ -29389,14 +29569,11 @@
                           </w:p>
                           <w:p>
                             <w:r>
-                              <w:rPr>
-                                <w:noProof/>
-                              </w:rPr>
                               <w:drawing>
-                                <wp:inline distT="0" distB="0" distL="0" distR="0" wp14:anchorId="031ADA12" wp14:editId="382C84D5">
-                                  <wp:extent cx="6577505" cy="1733550"/>
-                                  <wp:effectExtent l="19050" t="19050" r="13970" b="19050"/>
-                                  <wp:docPr id="72" name="Picture 72"/>
+                                <wp:inline distT="0" distB="0" distL="0" distR="0">
+                                  <wp:extent cx="4960188" cy="2271987"/>
+                                  <wp:effectExtent l="0" t="0" r="0" b="0"/>
+                                  <wp:docPr id="35" name="Picture 35"/>
                                   <wp:cNvGraphicFramePr>
                                     <a:graphicFrameLocks xmlns:a="http://schemas.openxmlformats.org/drawingml/2006/main" noChangeAspect="1"/>
                                   </wp:cNvGraphicFramePr>
@@ -29404,7 +29581,7 @@
                                     <a:graphicData uri="http://schemas.openxmlformats.org/drawingml/2006/picture">
                                       <pic:pic xmlns:pic="http://schemas.openxmlformats.org/drawingml/2006/picture">
                                         <pic:nvPicPr>
-                                          <pic:cNvPr id="0" name="Picture 29"/>
+                                          <pic:cNvPr id="0" name="Picture 6"/>
                                           <pic:cNvPicPr>
                                             <a:picLocks noChangeAspect="1" noChangeArrowheads="1"/>
                                           </pic:cNvPicPr>
@@ -29425,16 +29602,14 @@
                                         <pic:spPr bwMode="auto">
                                           <a:xfrm>
                                             <a:off x="0" y="0"/>
-                                            <a:ext cx="6586036" cy="1735798"/>
+                                            <a:ext cx="4970701" cy="2276802"/>
                                           </a:xfrm>
                                           <a:prstGeom prst="rect">
                                             <a:avLst/>
                                           </a:prstGeom>
                                           <a:noFill/>
-                                          <a:ln w="6350">
-                                            <a:solidFill>
-                                              <a:schemeClr val="tx1"/>
-                                            </a:solidFill>
+                                          <a:ln>
+                                            <a:noFill/>
                                           </a:ln>
                                         </pic:spPr>
                                       </pic:pic>
@@ -29463,7 +29638,7 @@
           </mc:Choice>
           <mc:Fallback>
             <w:pict>
-              <v:shape w14:anchorId="783D9810" id="_x0000_s1053" type="#_x0000_t202" style="position:absolute;margin-left:-21pt;margin-top:27pt;width:532.5pt;height:355.5pt;z-index:251698176;visibility:visible;mso-wrap-style:square;mso-width-percent:0;mso-height-percent:0;mso-wrap-distance-left:9pt;mso-wrap-distance-top:0;mso-wrap-distance-right:9pt;mso-wrap-distance-bottom:0;mso-position-horizontal:absolute;mso-position-horizontal-relative:text;mso-position-vertical:absolute;mso-position-vertical-relative:text;mso-width-percent:0;mso-height-percent:0;mso-width-relative:margin;mso-height-relative:margin;v-text-anchor:top" o:gfxdata="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">
+              <v:shape w14:anchorId="783D9810" id="_x0000_s1053" type="#_x0000_t202" style="position:absolute;margin-left:-21.1pt;margin-top:27.15pt;width:513.5pt;height:434.7pt;z-index:251698176;visibility:visible;mso-wrap-style:square;mso-width-percent:0;mso-height-percent:0;mso-wrap-distance-left:9pt;mso-wrap-distance-top:0;mso-wrap-distance-right:9pt;mso-wrap-distance-bottom:0;mso-position-horizontal:absolute;mso-position-horizontal-relative:text;mso-position-vertical:absolute;mso-position-vertical-relative:text;mso-width-percent:0;mso-height-percent:0;mso-width-relative:margin;mso-height-relative:margin;v-text-anchor:top" o:gfxdata="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">
                 <v:textbox>
                   <w:txbxContent>
                     <w:p>
@@ -29482,17 +29657,22 @@
                         </w:rPr>
                         <w:t>Figure 7.2.7. Adult Salmon: Spawn Probability, Fecundity of Spawners, and Ocean Capacity</w:t>
                       </w:r>
+                      <w:r>
+                        <w:rPr>
+                          <w:b/>
+                          <w:sz w:val="24"/>
+                          <w:szCs w:val="24"/>
+                        </w:rPr>
+                        <w:t xml:space="preserve"> (only female inputs shown for spawning probabilities)</w:t>
+                      </w:r>
                     </w:p>
                     <w:p>
                       <w:r>
-                        <w:rPr>
-                          <w:noProof/>
-                        </w:rPr>
                         <w:drawing>
-                          <wp:inline distT="0" distB="0" distL="0" distR="0" wp14:anchorId="0416D884" wp14:editId="7B7CF047">
-                            <wp:extent cx="5372100" cy="1726746"/>
-                            <wp:effectExtent l="19050" t="19050" r="19050" b="26035"/>
-                            <wp:docPr id="71" name="Picture 71"/>
+                          <wp:inline distT="0" distB="0" distL="0" distR="0">
+                            <wp:extent cx="3864634" cy="2382396"/>
+                            <wp:effectExtent l="0" t="0" r="2540" b="0"/>
+                            <wp:docPr id="34" name="Picture 34"/>
                             <wp:cNvGraphicFramePr>
                               <a:graphicFrameLocks xmlns:a="http://schemas.openxmlformats.org/drawingml/2006/main" noChangeAspect="1"/>
                             </wp:cNvGraphicFramePr>
@@ -29500,7 +29680,7 @@
                               <a:graphicData uri="http://schemas.openxmlformats.org/drawingml/2006/picture">
                                 <pic:pic xmlns:pic="http://schemas.openxmlformats.org/drawingml/2006/picture">
                                   <pic:nvPicPr>
-                                    <pic:cNvPr id="0" name="Picture 28"/>
+                                    <pic:cNvPr id="0" name="Picture 5"/>
                                     <pic:cNvPicPr>
                                       <a:picLocks noChangeAspect="1" noChangeArrowheads="1"/>
                                     </pic:cNvPicPr>
@@ -29521,16 +29701,14 @@
                                   <pic:spPr bwMode="auto">
                                     <a:xfrm>
                                       <a:off x="0" y="0"/>
-                                      <a:ext cx="5378372" cy="1728762"/>
+                                      <a:ext cx="3887565" cy="2396532"/>
                                     </a:xfrm>
                                     <a:prstGeom prst="rect">
                                       <a:avLst/>
                                     </a:prstGeom>
                                     <a:noFill/>
-                                    <a:ln w="6350">
-                                      <a:solidFill>
-                                        <a:schemeClr val="tx1"/>
-                                      </a:solidFill>
+                                    <a:ln>
+                                      <a:noFill/>
                                     </a:ln>
                                   </pic:spPr>
                                 </pic:pic>
@@ -29542,14 +29720,11 @@
                     </w:p>
                     <w:p>
                       <w:r>
-                        <w:rPr>
-                          <w:noProof/>
-                        </w:rPr>
                         <w:drawing>
-                          <wp:inline distT="0" distB="0" distL="0" distR="0" wp14:anchorId="031ADA12" wp14:editId="382C84D5">
-                            <wp:extent cx="6577505" cy="1733550"/>
-                            <wp:effectExtent l="19050" t="19050" r="13970" b="19050"/>
-                            <wp:docPr id="72" name="Picture 72"/>
+                          <wp:inline distT="0" distB="0" distL="0" distR="0">
+                            <wp:extent cx="4960188" cy="2271987"/>
+                            <wp:effectExtent l="0" t="0" r="0" b="0"/>
+                            <wp:docPr id="35" name="Picture 35"/>
                             <wp:cNvGraphicFramePr>
                               <a:graphicFrameLocks xmlns:a="http://schemas.openxmlformats.org/drawingml/2006/main" noChangeAspect="1"/>
                             </wp:cNvGraphicFramePr>
@@ -29557,7 +29732,7 @@
                               <a:graphicData uri="http://schemas.openxmlformats.org/drawingml/2006/picture">
                                 <pic:pic xmlns:pic="http://schemas.openxmlformats.org/drawingml/2006/picture">
                                   <pic:nvPicPr>
-                                    <pic:cNvPr id="0" name="Picture 29"/>
+                                    <pic:cNvPr id="0" name="Picture 6"/>
                                     <pic:cNvPicPr>
                                       <a:picLocks noChangeAspect="1" noChangeArrowheads="1"/>
                                     </pic:cNvPicPr>
@@ -29578,16 +29753,14 @@
                                   <pic:spPr bwMode="auto">
                                     <a:xfrm>
                                       <a:off x="0" y="0"/>
-                                      <a:ext cx="6586036" cy="1735798"/>
+                                      <a:ext cx="4970701" cy="2276802"/>
                                     </a:xfrm>
                                     <a:prstGeom prst="rect">
                                       <a:avLst/>
                                     </a:prstGeom>
                                     <a:noFill/>
-                                    <a:ln w="6350">
-                                      <a:solidFill>
-                                        <a:schemeClr val="tx1"/>
-                                      </a:solidFill>
+                                    <a:ln>
+                                      <a:noFill/>
                                     </a:ln>
                                   </pic:spPr>
                                 </pic:pic>
@@ -29658,23 +29831,24 @@
           <w:sz w:val="24"/>
           <w:szCs w:val="24"/>
         </w:rPr>
-        <w:t>hanges”.  These values account for the fact that, from season to season, the surface area of water within a site will change, and the amount of this change will vary by habitat type.  For example, in the summer months, reduced water flows may reduce surface area of rapids by 75% for a given stream site.  The surface area within a deep pool may be reduced only slightly during this time.  Seasonal changes, as are other variables, are modeled such that year to year, site to site, and within site variability correlation structures will give rise to correlations.  This may be especially important to consider for this variable, as seasonal changes will undoubtedly be correlated across sites within a given year due to weather patterns affecting entire watersheds.</w:t>
-      </w:r>
-    </w:p>
-    <w:p>
-      <w:pPr>
-        <w:rPr>
-          <w:sz w:val="24"/>
-          <w:szCs w:val="24"/>
-        </w:rPr>
-      </w:pPr>
-      <w:r>
-        <w:rPr>
-          <w:sz w:val="24"/>
-          <w:szCs w:val="24"/>
-        </w:rPr>
-        <w:br w:type="page"/>
-      </w:r>
+        <w:t xml:space="preserve">hanges”.  These values account for the fact that, from season to season, the surface area of water within a site will change, and the amount of this change will vary by habitat type.  For example, in the summer months, reduced water flows may reduce surface area of rapids by 75% for a given stream site.  The surface area within a deep pool may be reduced only slightly during this time.  Seasonal changes, as are other variables, are modeled such that year to year, site to site, and within site variability correlation structures will give rise to correlations.  This </w:t>
+      </w:r>
+      <w:r>
+        <w:rPr>
+          <w:sz w:val="24"/>
+          <w:szCs w:val="24"/>
+        </w:rPr>
+        <w:lastRenderedPageBreak/>
+        <w:t>may be especially important to consider for this variable, as seasonal changes will undoubtedly be correlated across sites within a given year due to weather patterns affecting entire watersheds.</w:t>
+      </w:r>
+    </w:p>
+    <w:p>
+      <w:pPr>
+        <w:rPr>
+          <w:sz w:val="24"/>
+          <w:szCs w:val="24"/>
+        </w:rPr>
+      </w:pPr>
     </w:p>
     <w:p>
       <w:pPr>
@@ -29690,6 +29864,7 @@
           <w:sz w:val="24"/>
           <w:szCs w:val="24"/>
         </w:rPr>
+        <w:lastRenderedPageBreak/>
         <mc:AlternateContent>
           <mc:Choice Requires="wps">
             <w:drawing>
@@ -30618,6 +30793,7 @@
           <w:sz w:val="24"/>
           <w:szCs w:val="24"/>
         </w:rPr>
+        <w:lastRenderedPageBreak/>
         <w:t xml:space="preserve">All variables follow the same conventions for specifying means, variability, future targets, and rate parameters as described for previous normally </w:t>
       </w:r>
       <w:r>
@@ -31014,6 +31190,13 @@
         </w:rPr>
         <w:t xml:space="preserve">.  </w:t>
       </w:r>
+      <w:r>
+        <w:rPr>
+          <w:sz w:val="24"/>
+          <w:szCs w:val="24"/>
+        </w:rPr>
+        <w:t xml:space="preserve"> Hatchery introductions re assumed to be 50% male and 50% female.</w:t>
+      </w:r>
     </w:p>
     <w:p>
       <w:pPr>
@@ -31055,6 +31238,7 @@
         <w:rPr>
           <w:noProof/>
         </w:rPr>
+        <w:lastRenderedPageBreak/>
         <mc:AlternateContent>
           <mc:Choice Requires="wps">
             <w:drawing>
@@ -31794,6 +31978,7 @@
           <w:sz w:val="24"/>
           <w:szCs w:val="24"/>
         </w:rPr>
+        <w:lastRenderedPageBreak/>
         <mc:AlternateContent>
           <mc:Choice Requires="wps">
             <w:drawing>
@@ -32057,7 +32242,7 @@
           <w:sz w:val="24"/>
           <w:szCs w:val="24"/>
         </w:rPr>
-        <w:t>Proportion of Females in Spawning Population</w:t>
+        <w:t>Probability of Surviving Post-Spawn</w:t>
       </w:r>
     </w:p>
     <w:p>
@@ -32077,16 +32262,16 @@
         <mc:AlternateContent>
           <mc:Choice Requires="wps">
             <w:drawing>
-              <wp:anchor distT="0" distB="0" distL="114300" distR="114300" simplePos="0" relativeHeight="251708416" behindDoc="0" locked="0" layoutInCell="1" allowOverlap="1" wp14:anchorId="1F93255E" wp14:editId="6B0D46AF">
+              <wp:anchor distT="0" distB="0" distL="114300" distR="114300" simplePos="0" relativeHeight="251708416" behindDoc="0" locked="0" layoutInCell="1" allowOverlap="1" wp14:anchorId="0483C896" wp14:editId="4EB2CD47">
                 <wp:simplePos x="0" y="0"/>
                 <wp:positionH relativeFrom="column">
-                  <wp:posOffset>-333375</wp:posOffset>
+                  <wp:posOffset>-51758</wp:posOffset>
                 </wp:positionH>
                 <wp:positionV relativeFrom="paragraph">
-                  <wp:posOffset>1147445</wp:posOffset>
+                  <wp:posOffset>1261338</wp:posOffset>
                 </wp:positionV>
-                <wp:extent cx="6581775" cy="1971675"/>
-                <wp:effectExtent l="0" t="0" r="28575" b="28575"/>
+                <wp:extent cx="6581775" cy="2700068"/>
+                <wp:effectExtent l="0" t="0" r="28575" b="24130"/>
                 <wp:wrapTopAndBottom/>
                 <wp:docPr id="288" name="Text Box 2"/>
                 <wp:cNvGraphicFramePr>
@@ -32101,7 +32286,7 @@
                       <wps:spPr bwMode="auto">
                         <a:xfrm>
                           <a:off x="0" y="0"/>
-                          <a:ext cx="6581775" cy="1971675"/>
+                          <a:ext cx="6581775" cy="2700068"/>
                         </a:xfrm>
                         <a:prstGeom prst="rect">
                           <a:avLst/>
@@ -32134,19 +32319,47 @@
                                 <w:sz w:val="24"/>
                                 <w:szCs w:val="24"/>
                               </w:rPr>
-                              <w:t>Figure 7.2.13 Fraction of Females in Returning Spawners by Genetic Subtype</w:t>
+                              <w:t xml:space="preserve">Figure 7.2.13 </w:t>
+                            </w:r>
+                            <w:r>
+                              <w:rPr>
+                                <w:b/>
+                                <w:sz w:val="24"/>
+                                <w:szCs w:val="24"/>
+                              </w:rPr>
+                              <w:t>Probability of Surviving Post</w:t>
+                            </w:r>
+                            <w:r>
+                              <w:rPr>
+                                <w:b/>
+                                <w:sz w:val="24"/>
+                                <w:szCs w:val="24"/>
+                              </w:rPr>
+                              <w:t>-Spawn for successful spawners</w:t>
+                            </w:r>
+                            <w:r>
+                              <w:rPr>
+                                <w:b/>
+                                <w:sz w:val="24"/>
+                                <w:szCs w:val="24"/>
+                              </w:rPr>
+                              <w:t xml:space="preserve"> (only female inputs shown here).</w:t>
                             </w:r>
                           </w:p>
                           <w:p>
+                            <w:pPr>
+                              <w:rPr>
+                                <w:b/>
+                                <w:sz w:val="24"/>
+                                <w:szCs w:val="24"/>
+                              </w:rPr>
+                            </w:pPr>
                             <w:r>
-                              <w:rPr>
-                                <w:noProof/>
-                              </w:rPr>
                               <w:drawing>
-                                <wp:inline distT="0" distB="0" distL="0" distR="0" wp14:anchorId="10A01E69" wp14:editId="69BB51CC">
-                                  <wp:extent cx="6353175" cy="1420259"/>
-                                  <wp:effectExtent l="19050" t="19050" r="9525" b="27940"/>
-                                  <wp:docPr id="51" name="Picture 51"/>
+                                <wp:inline distT="0" distB="0" distL="0" distR="0" wp14:anchorId="49F350AC" wp14:editId="166AA191">
+                                  <wp:extent cx="6390005" cy="1898246"/>
+                                  <wp:effectExtent l="0" t="0" r="0" b="6985"/>
+                                  <wp:docPr id="5" name="Picture 5"/>
                                   <wp:cNvGraphicFramePr>
                                     <a:graphicFrameLocks xmlns:a="http://schemas.openxmlformats.org/drawingml/2006/main" noChangeAspect="1"/>
                                   </wp:cNvGraphicFramePr>
@@ -32154,7 +32367,7 @@
                                     <a:graphicData uri="http://schemas.openxmlformats.org/drawingml/2006/picture">
                                       <pic:pic xmlns:pic="http://schemas.openxmlformats.org/drawingml/2006/picture">
                                         <pic:nvPicPr>
-                                          <pic:cNvPr id="0" name="Picture 16"/>
+                                          <pic:cNvPr id="0" name="Picture 3"/>
                                           <pic:cNvPicPr>
                                             <a:picLocks noChangeAspect="1" noChangeArrowheads="1"/>
                                           </pic:cNvPicPr>
@@ -32175,16 +32388,14 @@
                                         <pic:spPr bwMode="auto">
                                           <a:xfrm>
                                             <a:off x="0" y="0"/>
-                                            <a:ext cx="6364478" cy="1422786"/>
+                                            <a:ext cx="6390005" cy="1898246"/>
                                           </a:xfrm>
                                           <a:prstGeom prst="rect">
                                             <a:avLst/>
                                           </a:prstGeom>
                                           <a:noFill/>
-                                          <a:ln w="6350">
-                                            <a:solidFill>
-                                              <a:schemeClr val="tx1"/>
-                                            </a:solidFill>
+                                          <a:ln>
+                                            <a:noFill/>
                                           </a:ln>
                                         </pic:spPr>
                                       </pic:pic>
@@ -32194,6 +32405,7 @@
                               </w:drawing>
                             </w:r>
                           </w:p>
+                          <w:p/>
                         </w:txbxContent>
                       </wps:txbx>
                       <wps:bodyPr rot="0" vert="horz" wrap="square" lIns="91440" tIns="45720" rIns="91440" bIns="45720" anchor="t" anchorCtr="0">
@@ -32213,7 +32425,7 @@
           </mc:Choice>
           <mc:Fallback>
             <w:pict>
-              <v:shape w14:anchorId="1F93255E" id="_x0000_s1059" type="#_x0000_t202" style="position:absolute;margin-left:-26.25pt;margin-top:90.35pt;width:518.25pt;height:155.25pt;z-index:251708416;visibility:visible;mso-wrap-style:square;mso-width-percent:0;mso-height-percent:0;mso-wrap-distance-left:9pt;mso-wrap-distance-top:0;mso-wrap-distance-right:9pt;mso-wrap-distance-bottom:0;mso-position-horizontal:absolute;mso-position-horizontal-relative:text;mso-position-vertical:absolute;mso-position-vertical-relative:text;mso-width-percent:0;mso-height-percent:0;mso-width-relative:margin;mso-height-relative:margin;v-text-anchor:top" o:gfxdata="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">
+              <v:shape w14:anchorId="0483C896" id="_x0000_s1059" type="#_x0000_t202" style="position:absolute;margin-left:-4.1pt;margin-top:99.3pt;width:518.25pt;height:212.6pt;z-index:251708416;visibility:visible;mso-wrap-style:square;mso-width-percent:0;mso-height-percent:0;mso-wrap-distance-left:9pt;mso-wrap-distance-top:0;mso-wrap-distance-right:9pt;mso-wrap-distance-bottom:0;mso-position-horizontal:absolute;mso-position-horizontal-relative:text;mso-position-vertical:absolute;mso-position-vertical-relative:text;mso-width-percent:0;mso-height-percent:0;mso-width-relative:margin;mso-height-relative:margin;v-text-anchor:top" o:gfxdata="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">
                 <v:textbox>
                   <w:txbxContent>
                     <w:p>
@@ -32230,19 +32442,47 @@
                           <w:sz w:val="24"/>
                           <w:szCs w:val="24"/>
                         </w:rPr>
-                        <w:t>Figure 7.2.13 Fraction of Females in Returning Spawners by Genetic Subtype</w:t>
+                        <w:t xml:space="preserve">Figure 7.2.13 </w:t>
+                      </w:r>
+                      <w:r>
+                        <w:rPr>
+                          <w:b/>
+                          <w:sz w:val="24"/>
+                          <w:szCs w:val="24"/>
+                        </w:rPr>
+                        <w:t>Probability of Surviving Post</w:t>
+                      </w:r>
+                      <w:r>
+                        <w:rPr>
+                          <w:b/>
+                          <w:sz w:val="24"/>
+                          <w:szCs w:val="24"/>
+                        </w:rPr>
+                        <w:t>-Spawn for successful spawners</w:t>
+                      </w:r>
+                      <w:r>
+                        <w:rPr>
+                          <w:b/>
+                          <w:sz w:val="24"/>
+                          <w:szCs w:val="24"/>
+                        </w:rPr>
+                        <w:t xml:space="preserve"> (only female inputs shown here).</w:t>
                       </w:r>
                     </w:p>
                     <w:p>
+                      <w:pPr>
+                        <w:rPr>
+                          <w:b/>
+                          <w:sz w:val="24"/>
+                          <w:szCs w:val="24"/>
+                        </w:rPr>
+                      </w:pPr>
                       <w:r>
-                        <w:rPr>
-                          <w:noProof/>
-                        </w:rPr>
                         <w:drawing>
-                          <wp:inline distT="0" distB="0" distL="0" distR="0" wp14:anchorId="10A01E69" wp14:editId="69BB51CC">
-                            <wp:extent cx="6353175" cy="1420259"/>
-                            <wp:effectExtent l="19050" t="19050" r="9525" b="27940"/>
-                            <wp:docPr id="51" name="Picture 51"/>
+                          <wp:inline distT="0" distB="0" distL="0" distR="0" wp14:anchorId="49F350AC" wp14:editId="166AA191">
+                            <wp:extent cx="6390005" cy="1898246"/>
+                            <wp:effectExtent l="0" t="0" r="0" b="6985"/>
+                            <wp:docPr id="5" name="Picture 5"/>
                             <wp:cNvGraphicFramePr>
                               <a:graphicFrameLocks xmlns:a="http://schemas.openxmlformats.org/drawingml/2006/main" noChangeAspect="1"/>
                             </wp:cNvGraphicFramePr>
@@ -32250,7 +32490,7 @@
                               <a:graphicData uri="http://schemas.openxmlformats.org/drawingml/2006/picture">
                                 <pic:pic xmlns:pic="http://schemas.openxmlformats.org/drawingml/2006/picture">
                                   <pic:nvPicPr>
-                                    <pic:cNvPr id="0" name="Picture 16"/>
+                                    <pic:cNvPr id="0" name="Picture 3"/>
                                     <pic:cNvPicPr>
                                       <a:picLocks noChangeAspect="1" noChangeArrowheads="1"/>
                                     </pic:cNvPicPr>
@@ -32271,16 +32511,14 @@
                                   <pic:spPr bwMode="auto">
                                     <a:xfrm>
                                       <a:off x="0" y="0"/>
-                                      <a:ext cx="6364478" cy="1422786"/>
+                                      <a:ext cx="6390005" cy="1898246"/>
                                     </a:xfrm>
                                     <a:prstGeom prst="rect">
                                       <a:avLst/>
                                     </a:prstGeom>
                                     <a:noFill/>
-                                    <a:ln w="6350">
-                                      <a:solidFill>
-                                        <a:schemeClr val="tx1"/>
-                                      </a:solidFill>
+                                    <a:ln>
+                                      <a:noFill/>
                                     </a:ln>
                                   </pic:spPr>
                                 </pic:pic>
@@ -32290,6 +32528,7 @@
                         </w:drawing>
                       </w:r>
                     </w:p>
+                    <w:p/>
                   </w:txbxContent>
                 </v:textbox>
                 <w10:wrap type="topAndBottom"/>
@@ -32303,22 +32542,28 @@
           <w:sz w:val="24"/>
           <w:szCs w:val="24"/>
         </w:rPr>
-        <w:t>Finally, the proportion of female spawners, relative to all spawners (male and female), must be specified.  As for fecundity, the model enables users to specify the proportions uniquely for different ages of returning spawners, genetic sub-species types, and all combinations thereof.  Figure 7.2.13 shows example inputs for these parameters.</w:t>
-      </w:r>
-    </w:p>
-    <w:p>
-      <w:pPr>
-        <w:rPr>
-          <w:sz w:val="24"/>
-          <w:szCs w:val="24"/>
-        </w:rPr>
-      </w:pPr>
-      <w:r>
-        <w:rPr>
-          <w:sz w:val="24"/>
-          <w:szCs w:val="24"/>
-        </w:rPr>
-        <w:t>Note that, in the current version of the model, stochasticity and temporal trend changes are not enabled for the proportion of females.  Step function changes can be modeled as in all other parameters.</w:t>
+        <w:t>Finally, for Steelhead and/or resident rainbow modeling, the proportion of successful spawners that return to the pool of mature fish (adults or resident rainbow) is user specified, for all</w:t>
+      </w:r>
+      <w:r>
+        <w:rPr>
+          <w:sz w:val="24"/>
+          <w:szCs w:val="24"/>
+        </w:rPr>
+        <w:t xml:space="preserve"> returning spawners, genetic sub-species types, and all combinations thereof.  </w:t>
+      </w:r>
+      <w:r>
+        <w:rPr>
+          <w:sz w:val="24"/>
+          <w:szCs w:val="24"/>
+        </w:rPr>
+        <w:t xml:space="preserve">This is specified uniquely be sex, and separately for resident rainbows vs anadromous steelhead.  It is assumed by the model that resident rainbow return to be resident, while anadromous fish return to the ocean.  </w:t>
+      </w:r>
+      <w:r>
+        <w:rPr>
+          <w:sz w:val="24"/>
+          <w:szCs w:val="24"/>
+        </w:rPr>
+        <w:t>Figure 7.2.13 shows example inputs for these parameters.</w:t>
       </w:r>
     </w:p>
     <w:p>
@@ -33034,11 +33279,20 @@
           <w:szCs w:val="24"/>
         </w:rPr>
       </w:pPr>
-      <w:r>
-        <w:rPr>
-          <w:sz w:val="24"/>
-          <w:szCs w:val="24"/>
-        </w:rPr>
+    </w:p>
+    <w:p>
+      <w:pPr>
+        <w:rPr>
+          <w:sz w:val="24"/>
+          <w:szCs w:val="24"/>
+        </w:rPr>
+      </w:pPr>
+      <w:r>
+        <w:rPr>
+          <w:sz w:val="24"/>
+          <w:szCs w:val="24"/>
+        </w:rPr>
+        <w:lastRenderedPageBreak/>
         <w:t>If the user wishes to assume no cross site migration, he or she must input 1 along the diagonal, and zero everywhere else.</w:t>
       </w:r>
     </w:p>
@@ -33151,11 +33405,19 @@
     <w:p>
       <w:pPr>
         <w:rPr>
-          <w:b/>
-          <w:sz w:val="24"/>
-          <w:szCs w:val="24"/>
-        </w:rPr>
-      </w:pPr>
+          <w:sz w:val="24"/>
+          <w:szCs w:val="24"/>
+        </w:rPr>
+      </w:pPr>
+      <w:r>
+        <w:rPr>
+          <w:sz w:val="24"/>
+          <w:szCs w:val="24"/>
+        </w:rPr>
+        <w:t>Note that, at this point, cross site migration is not specified by sex, unlike most other behavioral inputs.</w:t>
+      </w:r>
+      <w:bookmarkStart w:id="11" w:name="_GoBack"/>
+      <w:bookmarkEnd w:id="11"/>
     </w:p>
     <w:p>
       <w:pPr>
@@ -33639,6 +33901,7 @@
           <w:sz w:val="24"/>
           <w:szCs w:val="24"/>
         </w:rPr>
+        <w:lastRenderedPageBreak/>
         <w:t>Also note that the input data may contain fractional numbers of fish at each life stage.  Obviously fish occur naturally in integer values; the model does not, however, distinguish between whole fish and fractional fish.</w:t>
       </w:r>
     </w:p>
@@ -34166,7 +34429,15 @@
           <w:sz w:val="24"/>
           <w:szCs w:val="24"/>
         </w:rPr>
-        <w:t>Upon the completion a simulation, a file is created for each site which contains the final population numbers at each life stage, for each genetic sub-type.  These files are stored in a folder called “Output Files”, and are given file names of the form “TFinal</w:t>
+        <w:t xml:space="preserve">Upon the completion a simulation, a file is created for each site which contains the final population numbers at each life stage, for each genetic sub-type.  These files </w:t>
+      </w:r>
+      <w:r>
+        <w:rPr>
+          <w:sz w:val="24"/>
+          <w:szCs w:val="24"/>
+        </w:rPr>
+        <w:lastRenderedPageBreak/>
+        <w:t>are stored in a folder called “Output Files”, and are given file names of the form “TFinal</w:t>
       </w:r>
       <w:r>
         <w:rPr>
@@ -34481,7 +34752,15 @@
           <w:sz w:val="24"/>
           <w:szCs w:val="24"/>
         </w:rPr>
-        <w:t xml:space="preserve">To run the entire program, from the “edit” menu, select “run all”.  (A shortcut method is to use &lt;ctrl-a&gt; to select all, followed by &lt;ctrl-r&gt; to run the entire selection.)  Depending on the number of sites, the number of Monte Carlo simulations, and the choices included for stochasticity, the amount of time required for the analysis will vary considerably.  </w:t>
+        <w:t xml:space="preserve">To run the entire program, from the “edit” menu, select “run all”.  (A shortcut method is to use &lt;ctrl-a&gt; to select all, followed by &lt;ctrl-r&gt; to run the entire selection.)  Depending on the number </w:t>
+      </w:r>
+      <w:r>
+        <w:rPr>
+          <w:sz w:val="24"/>
+          <w:szCs w:val="24"/>
+        </w:rPr>
+        <w:lastRenderedPageBreak/>
+        <w:t xml:space="preserve">of sites, the number of Monte Carlo simulations, and the choices included for stochasticity, the amount of time required for the analysis will vary considerably.  </w:t>
       </w:r>
       <w:r>
         <w:rPr>
@@ -34831,6 +35110,7 @@
           <w:sz w:val="24"/>
           <w:szCs w:val="24"/>
         </w:rPr>
+        <w:lastRenderedPageBreak/>
         <w:t xml:space="preserve">Note that the column names for these columns include “mean”, which indicates that these values are mean values (averaged across all monte-carlo simulations; even if only 1 run is done, with no stochasticity applied). </w:t>
       </w:r>
     </w:p>
@@ -35041,7 +35321,15 @@
           <w:sz w:val="24"/>
           <w:szCs w:val="24"/>
         </w:rPr>
-        <w:t xml:space="preserve">  The information in the spawners output is not duplicated in the “Results[…].csv” files.  Adult escapement (fish attempting to spawn that escape the fisheries) is list in the “results” files.  “Spawners”, on the other hand, is a measure of that portion of adult escapement that survives to spawn (i.e. does not die of disease, exhaustion, etc; as calculated based on age and genetic-subtype adjusted survival probabilities) PLUS (for steelhead simulations) and “resident rainbow” spawners calculated for a given spawn year.  Generally, the number of spawners is less than escapement, unless the number of resident rainbows exceeds the number of adult escapees not surviving to spawn.</w:t>
+        <w:t xml:space="preserve">  The information in the spawners output is not duplicated in the “Results[…].csv” files.  Adult escapement (fish attempting to spawn that escape the fisheries) is list in the “results” files.  “Spawners”, on the other hand, is a measure of that portion of adult escapement that survives to spawn (i.e. does not die of disease, exhaustion, etc; as calculated based on age and genetic-subtype adjusted survival probabilities) </w:t>
+      </w:r>
+      <w:r>
+        <w:rPr>
+          <w:sz w:val="24"/>
+          <w:szCs w:val="24"/>
+        </w:rPr>
+        <w:lastRenderedPageBreak/>
+        <w:t>PLUS (for steelhead simulations) and “resident rainbow” spawners calculated for a given spawn year.  Generally, the number of spawners is less than escapement, unless the number of resident rainbows exceeds the number of adult escapees not surviving to spawn.</w:t>
       </w:r>
     </w:p>
     <w:p>
@@ -35232,6 +35520,7 @@
           <w:sz w:val="24"/>
           <w:szCs w:val="24"/>
         </w:rPr>
+        <w:lastRenderedPageBreak/>
         <mc:AlternateContent>
           <mc:Choice Requires="wps">
             <w:drawing>
@@ -35746,7 +36035,15 @@
           <w:sz w:val="24"/>
           <w:szCs w:val="24"/>
         </w:rPr>
-        <w:t xml:space="preserve">  Figure 10.2 shows an example output plot for non-hatchery smolts per year, by site.  This includes all smolts except those of the “H1” genetic subtype (those individuals bred in a hatchery).  Lines plotted represent the average results over all Monte-Carlo simulations.  Each line represents an individual site.</w:t>
+        <w:t xml:space="preserve">  Figure 10.2 shows an example output plot for non-hatchery smolts per year, by site.  This includes all smolts except those of the “H1” genetic subtype (those </w:t>
+      </w:r>
+      <w:r>
+        <w:rPr>
+          <w:sz w:val="24"/>
+          <w:szCs w:val="24"/>
+        </w:rPr>
+        <w:lastRenderedPageBreak/>
+        <w:t>individuals bred in a hatchery).  Lines plotted represent the average results over all Monte-Carlo simulations.  Each line represents an individual site.</w:t>
       </w:r>
     </w:p>
     <w:p>
@@ -36077,6 +36374,7 @@
           <w:sz w:val="24"/>
           <w:szCs w:val="24"/>
         </w:rPr>
+        <w:lastRenderedPageBreak/>
         <mc:AlternateContent>
           <mc:Choice Requires="wps">
             <w:drawing>
@@ -36419,6 +36717,7 @@
           <w:sz w:val="24"/>
           <w:szCs w:val="24"/>
         </w:rPr>
+        <w:lastRenderedPageBreak/>
         <mc:AlternateContent>
           <mc:Choice Requires="wps">
             <w:drawing>
@@ -36802,6 +37101,7 @@
           <w:sz w:val="24"/>
           <w:szCs w:val="24"/>
         </w:rPr>
+        <w:lastRenderedPageBreak/>
         <w:t>An R file called “Watershed_Graph_Inputs.R” is included in package.  This is not part of the watershed model, but rather a separate script available to allow users to automatically generate plots of all inputs versus simulation time.  This may be especially useful to those users who are including stochasticity, step function changes, and/or trend changes in their parameter specifications.</w:t>
       </w:r>
     </w:p>
@@ -36907,6 +37207,7 @@
           <w:sz w:val="28"/>
           <w:szCs w:val="24"/>
         </w:rPr>
+        <w:lastRenderedPageBreak/>
         <w:t xml:space="preserve">  </w:t>
       </w:r>
       <w:bookmarkStart w:id="15" w:name="_Toc363133770"/>
@@ -37437,6 +37738,7 @@
           <w:sz w:val="24"/>
           <w:szCs w:val="24"/>
         </w:rPr>
+        <w:lastRenderedPageBreak/>
         <w:t>There are a set of warning messages that may appear when the program runs correctly.  These have to do with the installation of packages that, in some cases, mask other functions loaded as default with R.  These can be safely ignored.  Table 10.1 lists these ignorable warning messages.</w:t>
       </w:r>
     </w:p>
@@ -37812,7 +38114,7 @@
 
 <file path=word/numbering.xml><?xml version="1.0" encoding="utf-8"?>
 <w:numbering xmlns:wpc="http://schemas.microsoft.com/office/word/2010/wordprocessingCanvas" xmlns:mc="http://schemas.openxmlformats.org/markup-compatibility/2006" xmlns:o="urn:schemas-microsoft-com:office:office" xmlns:r="http://schemas.openxmlformats.org/officeDocument/2006/relationships" xmlns:m="http://schemas.openxmlformats.org/officeDocument/2006/math" xmlns:v="urn:schemas-microsoft-com:vml" xmlns:wp14="http://schemas.microsoft.com/office/word/2010/wordprocessingDrawing" xmlns:wp="http://schemas.openxmlformats.org/drawingml/2006/wordprocessingDrawing" xmlns:w10="urn:schemas-microsoft-com:office:word" xmlns:w="http://schemas.openxmlformats.org/wordprocessingml/2006/main" xmlns:w14="http://schemas.microsoft.com/office/word/2010/wordml" xmlns:w15="http://schemas.microsoft.com/office/word/2012/wordml" xmlns:wpg="http://schemas.microsoft.com/office/word/2010/wordprocessingGroup" xmlns:wpi="http://schemas.microsoft.com/office/word/2010/wordprocessingInk" xmlns:wne="http://schemas.microsoft.com/office/word/2006/wordml" xmlns:wps="http://schemas.microsoft.com/office/word/2010/wordprocessingShape" mc:Ignorable="w14 w15 wp14">
-  <w:abstractNum w:abstractNumId="0">
+  <w:abstractNum w:abstractNumId="0" w15:restartNumberingAfterBreak="0">
     <w:nsid w:val="00864154"/>
     <w:multiLevelType w:val="multilevel"/>
     <w:tmpl w:val="07941014"/>
@@ -37933,7 +38235,7 @@
       </w:rPr>
     </w:lvl>
   </w:abstractNum>
-  <w:abstractNum w:abstractNumId="1">
+  <w:abstractNum w:abstractNumId="1" w15:restartNumberingAfterBreak="0">
     <w:nsid w:val="00F44022"/>
     <w:multiLevelType w:val="hybridMultilevel"/>
     <w:tmpl w:val="C6C85D58"/>
@@ -38022,7 +38324,7 @@
       </w:pPr>
     </w:lvl>
   </w:abstractNum>
-  <w:abstractNum w:abstractNumId="2">
+  <w:abstractNum w:abstractNumId="2" w15:restartNumberingAfterBreak="0">
     <w:nsid w:val="01A24E23"/>
     <w:multiLevelType w:val="hybridMultilevel"/>
     <w:tmpl w:val="B858AFDA"/>
@@ -38135,7 +38437,7 @@
       </w:rPr>
     </w:lvl>
   </w:abstractNum>
-  <w:abstractNum w:abstractNumId="3">
+  <w:abstractNum w:abstractNumId="3" w15:restartNumberingAfterBreak="0">
     <w:nsid w:val="03295FB2"/>
     <w:multiLevelType w:val="multilevel"/>
     <w:tmpl w:val="1A92B082"/>
@@ -38248,7 +38550,7 @@
       </w:rPr>
     </w:lvl>
   </w:abstractNum>
-  <w:abstractNum w:abstractNumId="4">
+  <w:abstractNum w:abstractNumId="4" w15:restartNumberingAfterBreak="0">
     <w:nsid w:val="10140AD5"/>
     <w:multiLevelType w:val="multilevel"/>
     <w:tmpl w:val="854299A8"/>
@@ -38361,7 +38663,7 @@
       </w:rPr>
     </w:lvl>
   </w:abstractNum>
-  <w:abstractNum w:abstractNumId="5">
+  <w:abstractNum w:abstractNumId="5" w15:restartNumberingAfterBreak="0">
     <w:nsid w:val="1B7331BA"/>
     <w:multiLevelType w:val="hybridMultilevel"/>
     <w:tmpl w:val="D3BA1800"/>
@@ -38474,7 +38776,7 @@
       </w:rPr>
     </w:lvl>
   </w:abstractNum>
-  <w:abstractNum w:abstractNumId="6">
+  <w:abstractNum w:abstractNumId="6" w15:restartNumberingAfterBreak="0">
     <w:nsid w:val="1C7859D4"/>
     <w:multiLevelType w:val="multilevel"/>
     <w:tmpl w:val="CFB6FF6C"/>
@@ -38587,7 +38889,7 @@
       </w:rPr>
     </w:lvl>
   </w:abstractNum>
-  <w:abstractNum w:abstractNumId="7">
+  <w:abstractNum w:abstractNumId="7" w15:restartNumberingAfterBreak="0">
     <w:nsid w:val="2ADB5F82"/>
     <w:multiLevelType w:val="multilevel"/>
     <w:tmpl w:val="9DC40350"/>
@@ -38700,7 +39002,7 @@
       </w:rPr>
     </w:lvl>
   </w:abstractNum>
-  <w:abstractNum w:abstractNumId="8">
+  <w:abstractNum w:abstractNumId="8" w15:restartNumberingAfterBreak="0">
     <w:nsid w:val="2CCC4DF7"/>
     <w:multiLevelType w:val="multilevel"/>
     <w:tmpl w:val="854299A8"/>
@@ -38813,7 +39115,7 @@
       </w:rPr>
     </w:lvl>
   </w:abstractNum>
-  <w:abstractNum w:abstractNumId="9">
+  <w:abstractNum w:abstractNumId="9" w15:restartNumberingAfterBreak="0">
     <w:nsid w:val="50796B1C"/>
     <w:multiLevelType w:val="hybridMultilevel"/>
     <w:tmpl w:val="C98CAF76"/>
@@ -38902,7 +39204,7 @@
       </w:pPr>
     </w:lvl>
   </w:abstractNum>
-  <w:abstractNum w:abstractNumId="10">
+  <w:abstractNum w:abstractNumId="10" w15:restartNumberingAfterBreak="0">
     <w:nsid w:val="531E7C69"/>
     <w:multiLevelType w:val="multilevel"/>
     <w:tmpl w:val="137A75F2"/>
@@ -39015,7 +39317,7 @@
       </w:rPr>
     </w:lvl>
   </w:abstractNum>
-  <w:abstractNum w:abstractNumId="11">
+  <w:abstractNum w:abstractNumId="11" w15:restartNumberingAfterBreak="0">
     <w:nsid w:val="53EC414C"/>
     <w:multiLevelType w:val="multilevel"/>
     <w:tmpl w:val="6A3ACB46"/>
@@ -39128,7 +39430,7 @@
       </w:rPr>
     </w:lvl>
   </w:abstractNum>
-  <w:abstractNum w:abstractNumId="12">
+  <w:abstractNum w:abstractNumId="12" w15:restartNumberingAfterBreak="0">
     <w:nsid w:val="57312EED"/>
     <w:multiLevelType w:val="multilevel"/>
     <w:tmpl w:val="F81042B0"/>
@@ -39241,7 +39543,7 @@
       </w:rPr>
     </w:lvl>
   </w:abstractNum>
-  <w:abstractNum w:abstractNumId="13">
+  <w:abstractNum w:abstractNumId="13" w15:restartNumberingAfterBreak="0">
     <w:nsid w:val="5B3954EF"/>
     <w:multiLevelType w:val="hybridMultilevel"/>
     <w:tmpl w:val="347250D2"/>
@@ -39354,7 +39656,7 @@
       </w:rPr>
     </w:lvl>
   </w:abstractNum>
-  <w:abstractNum w:abstractNumId="14">
+  <w:abstractNum w:abstractNumId="14" w15:restartNumberingAfterBreak="0">
     <w:nsid w:val="62633C35"/>
     <w:multiLevelType w:val="hybridMultilevel"/>
     <w:tmpl w:val="00D64F72"/>
@@ -39370,7 +39672,7 @@
         <w:rFonts w:ascii="Symbol" w:hAnsi="Symbol" w:hint="default"/>
       </w:rPr>
     </w:lvl>
-    <w:lvl w:ilvl="1" w:tplc="04090003" w:tentative="1">
+    <w:lvl w:ilvl="1" w:tplc="04090003">
       <w:start w:val="1"/>
       <w:numFmt w:val="bullet"/>
       <w:lvlText w:val="o"/>
@@ -39467,7 +39769,7 @@
       </w:rPr>
     </w:lvl>
   </w:abstractNum>
-  <w:abstractNum w:abstractNumId="15">
+  <w:abstractNum w:abstractNumId="15" w15:restartNumberingAfterBreak="0">
     <w:nsid w:val="6F863F7F"/>
     <w:multiLevelType w:val="multilevel"/>
     <w:tmpl w:val="330835D8"/>
@@ -40646,7 +40948,7 @@
 </file>
 
 <file path=customXml/itemProps2.xml><?xml version="1.0" encoding="utf-8"?>
-<ds:datastoreItem xmlns:ds="http://schemas.openxmlformats.org/officeDocument/2006/customXml" ds:itemID="{80EE8149-DC72-406E-8FFB-5E996AE1EF20}">
+<ds:datastoreItem xmlns:ds="http://schemas.openxmlformats.org/officeDocument/2006/customXml" ds:itemID="{64B450CF-851B-4642-89CA-A407E15BD9CD}">
   <ds:schemaRefs>
     <ds:schemaRef ds:uri="http://schemas.openxmlformats.org/officeDocument/2006/bibliography"/>
   </ds:schemaRefs>

</xml_diff>

<commit_message>
Updated user's guide to include a section with example life stage transition histories.
</commit_message>
<xml_diff>
--- a/Watershed Model User's Guide.docx
+++ b/Watershed Model User's Guide.docx
@@ -1604,7 +1604,7 @@
             </w:rPr>
             <w:fldChar w:fldCharType="separate"/>
           </w:r>
-          <w:hyperlink w:anchor="_Toc363133760" w:history="1">
+          <w:hyperlink w:anchor="_Toc467246635" w:history="1">
             <w:r>
               <w:rPr>
                 <w:rStyle w:val="Hyperlink"/>
@@ -1646,7 +1646,7 @@
                 <w:noProof/>
                 <w:webHidden/>
               </w:rPr>
-              <w:instrText xml:space="preserve"> PAGEREF _Toc363133760 \h </w:instrText>
+              <w:instrText xml:space="preserve"> PAGEREF _Toc467246635 \h </w:instrText>
             </w:r>
             <w:r>
               <w:rPr>
@@ -1688,7 +1688,7 @@
               <w:noProof/>
             </w:rPr>
           </w:pPr>
-          <w:hyperlink w:anchor="_Toc363133761" w:history="1">
+          <w:hyperlink w:anchor="_Toc467246636" w:history="1">
             <w:r>
               <w:rPr>
                 <w:rStyle w:val="Hyperlink"/>
@@ -1730,7 +1730,7 @@
                 <w:noProof/>
                 <w:webHidden/>
               </w:rPr>
-              <w:instrText xml:space="preserve"> PAGEREF _Toc363133761 \h </w:instrText>
+              <w:instrText xml:space="preserve"> PAGEREF _Toc467246636 \h </w:instrText>
             </w:r>
             <w:r>
               <w:rPr>
@@ -1772,7 +1772,7 @@
               <w:noProof/>
             </w:rPr>
           </w:pPr>
-          <w:hyperlink w:anchor="_Toc363133762" w:history="1">
+          <w:hyperlink w:anchor="_Toc467246637" w:history="1">
             <w:r>
               <w:rPr>
                 <w:rStyle w:val="Hyperlink"/>
@@ -1814,7 +1814,7 @@
                 <w:noProof/>
                 <w:webHidden/>
               </w:rPr>
-              <w:instrText xml:space="preserve"> PAGEREF _Toc363133762 \h </w:instrText>
+              <w:instrText xml:space="preserve"> PAGEREF _Toc467246637 \h </w:instrText>
             </w:r>
             <w:r>
               <w:rPr>
@@ -1856,7 +1856,7 @@
               <w:noProof/>
             </w:rPr>
           </w:pPr>
-          <w:hyperlink w:anchor="_Toc363133763" w:history="1">
+          <w:hyperlink w:anchor="_Toc467246638" w:history="1">
             <w:r>
               <w:rPr>
                 <w:rStyle w:val="Hyperlink"/>
@@ -1900,7 +1900,7 @@
                 <w:noProof/>
                 <w:webHidden/>
               </w:rPr>
-              <w:instrText xml:space="preserve"> PAGEREF _Toc363133763 \h </w:instrText>
+              <w:instrText xml:space="preserve"> PAGEREF _Toc467246638 \h </w:instrText>
             </w:r>
             <w:r>
               <w:rPr>
@@ -1942,7 +1942,7 @@
               <w:noProof/>
             </w:rPr>
           </w:pPr>
-          <w:hyperlink w:anchor="_Toc363133764" w:history="1">
+          <w:hyperlink w:anchor="_Toc467246639" w:history="1">
             <w:r>
               <w:rPr>
                 <w:rStyle w:val="Hyperlink"/>
@@ -1984,7 +1984,7 @@
                 <w:noProof/>
                 <w:webHidden/>
               </w:rPr>
-              <w:instrText xml:space="preserve"> PAGEREF _Toc363133764 \h </w:instrText>
+              <w:instrText xml:space="preserve"> PAGEREF _Toc467246639 \h </w:instrText>
             </w:r>
             <w:r>
               <w:rPr>
@@ -2026,7 +2026,7 @@
               <w:noProof/>
             </w:rPr>
           </w:pPr>
-          <w:hyperlink w:anchor="_Toc363133765" w:history="1">
+          <w:hyperlink w:anchor="_Toc467246640" w:history="1">
             <w:r>
               <w:rPr>
                 <w:rStyle w:val="Hyperlink"/>
@@ -2068,7 +2068,7 @@
                 <w:noProof/>
                 <w:webHidden/>
               </w:rPr>
-              <w:instrText xml:space="preserve"> PAGEREF _Toc363133765 \h </w:instrText>
+              <w:instrText xml:space="preserve"> PAGEREF _Toc467246640 \h </w:instrText>
             </w:r>
             <w:r>
               <w:rPr>
@@ -2110,7 +2110,7 @@
               <w:noProof/>
             </w:rPr>
           </w:pPr>
-          <w:hyperlink w:anchor="_Toc363133766" w:history="1">
+          <w:hyperlink w:anchor="_Toc467246641" w:history="1">
             <w:r>
               <w:rPr>
                 <w:rStyle w:val="Hyperlink"/>
@@ -2152,7 +2152,7 @@
                 <w:noProof/>
                 <w:webHidden/>
               </w:rPr>
-              <w:instrText xml:space="preserve"> PAGEREF _Toc363133766 \h </w:instrText>
+              <w:instrText xml:space="preserve"> PAGEREF _Toc467246641 \h </w:instrText>
             </w:r>
             <w:r>
               <w:rPr>
@@ -2194,7 +2194,7 @@
               <w:noProof/>
             </w:rPr>
           </w:pPr>
-          <w:hyperlink w:anchor="_Toc363133767" w:history="1">
+          <w:hyperlink w:anchor="_Toc467246642" w:history="1">
             <w:r>
               <w:rPr>
                 <w:rStyle w:val="Hyperlink"/>
@@ -2202,6 +2202,90 @@
                 <w:noProof/>
               </w:rPr>
               <w:t>8.</w:t>
+            </w:r>
+            <w:r>
+              <w:rPr>
+                <w:noProof/>
+              </w:rPr>
+              <w:tab/>
+            </w:r>
+            <w:r>
+              <w:rPr>
+                <w:rStyle w:val="Hyperlink"/>
+                <w:b/>
+                <w:noProof/>
+              </w:rPr>
+              <w:t>Life History Transition Timing</w:t>
+            </w:r>
+            <w:r>
+              <w:rPr>
+                <w:noProof/>
+                <w:webHidden/>
+              </w:rPr>
+              <w:tab/>
+            </w:r>
+            <w:r>
+              <w:rPr>
+                <w:noProof/>
+                <w:webHidden/>
+              </w:rPr>
+              <w:fldChar w:fldCharType="begin"/>
+            </w:r>
+            <w:r>
+              <w:rPr>
+                <w:noProof/>
+                <w:webHidden/>
+              </w:rPr>
+              <w:instrText xml:space="preserve"> PAGEREF _Toc467246642 \h </w:instrText>
+            </w:r>
+            <w:r>
+              <w:rPr>
+                <w:noProof/>
+                <w:webHidden/>
+              </w:rPr>
+            </w:r>
+            <w:r>
+              <w:rPr>
+                <w:noProof/>
+                <w:webHidden/>
+              </w:rPr>
+              <w:fldChar w:fldCharType="separate"/>
+            </w:r>
+            <w:r>
+              <w:rPr>
+                <w:noProof/>
+                <w:webHidden/>
+              </w:rPr>
+              <w:t>53</w:t>
+            </w:r>
+            <w:r>
+              <w:rPr>
+                <w:noProof/>
+                <w:webHidden/>
+              </w:rPr>
+              <w:fldChar w:fldCharType="end"/>
+            </w:r>
+          </w:hyperlink>
+        </w:p>
+        <w:p>
+          <w:pPr>
+            <w:pStyle w:val="TOC1"/>
+            <w:tabs>
+              <w:tab w:val="left" w:pos="440"/>
+              <w:tab w:val="right" w:leader="dot" w:pos="9350"/>
+            </w:tabs>
+            <w:rPr>
+              <w:noProof/>
+            </w:rPr>
+          </w:pPr>
+          <w:hyperlink w:anchor="_Toc467246643" w:history="1">
+            <w:r>
+              <w:rPr>
+                <w:rStyle w:val="Hyperlink"/>
+                <w:b/>
+                <w:noProof/>
+              </w:rPr>
+              <w:t>9.</w:t>
             </w:r>
             <w:r>
               <w:rPr>
@@ -2236,91 +2320,7 @@
                 <w:noProof/>
                 <w:webHidden/>
               </w:rPr>
-              <w:instrText xml:space="preserve"> PAGEREF _Toc363133767 \h </w:instrText>
-            </w:r>
-            <w:r>
-              <w:rPr>
-                <w:noProof/>
-                <w:webHidden/>
-              </w:rPr>
-            </w:r>
-            <w:r>
-              <w:rPr>
-                <w:noProof/>
-                <w:webHidden/>
-              </w:rPr>
-              <w:fldChar w:fldCharType="separate"/>
-            </w:r>
-            <w:r>
-              <w:rPr>
-                <w:noProof/>
-                <w:webHidden/>
-              </w:rPr>
-              <w:t>52</w:t>
-            </w:r>
-            <w:r>
-              <w:rPr>
-                <w:noProof/>
-                <w:webHidden/>
-              </w:rPr>
-              <w:fldChar w:fldCharType="end"/>
-            </w:r>
-          </w:hyperlink>
-        </w:p>
-        <w:p>
-          <w:pPr>
-            <w:pStyle w:val="TOC1"/>
-            <w:tabs>
-              <w:tab w:val="left" w:pos="440"/>
-              <w:tab w:val="right" w:leader="dot" w:pos="9350"/>
-            </w:tabs>
-            <w:rPr>
-              <w:noProof/>
-            </w:rPr>
-          </w:pPr>
-          <w:hyperlink w:anchor="_Toc363133768" w:history="1">
-            <w:r>
-              <w:rPr>
-                <w:rStyle w:val="Hyperlink"/>
-                <w:b/>
-                <w:noProof/>
-              </w:rPr>
-              <w:t>9.</w:t>
-            </w:r>
-            <w:r>
-              <w:rPr>
-                <w:noProof/>
-              </w:rPr>
-              <w:tab/>
-            </w:r>
-            <w:r>
-              <w:rPr>
-                <w:rStyle w:val="Hyperlink"/>
-                <w:b/>
-                <w:noProof/>
-              </w:rPr>
-              <w:t>Model Output</w:t>
-            </w:r>
-            <w:r>
-              <w:rPr>
-                <w:noProof/>
-                <w:webHidden/>
-              </w:rPr>
-              <w:tab/>
-            </w:r>
-            <w:r>
-              <w:rPr>
-                <w:noProof/>
-                <w:webHidden/>
-              </w:rPr>
-              <w:fldChar w:fldCharType="begin"/>
-            </w:r>
-            <w:r>
-              <w:rPr>
-                <w:noProof/>
-                <w:webHidden/>
-              </w:rPr>
-              <w:instrText xml:space="preserve"> PAGEREF _Toc363133768 \h </w:instrText>
+              <w:instrText xml:space="preserve"> PAGEREF _Toc467246643 \h </w:instrText>
             </w:r>
             <w:r>
               <w:rPr>
@@ -2362,7 +2362,7 @@
               <w:noProof/>
             </w:rPr>
           </w:pPr>
-          <w:hyperlink w:anchor="_Toc363133769" w:history="1">
+          <w:hyperlink w:anchor="_Toc467246644" w:history="1">
             <w:r>
               <w:rPr>
                 <w:rStyle w:val="Hyperlink"/>
@@ -2370,6 +2370,90 @@
                 <w:noProof/>
               </w:rPr>
               <w:t>10.</w:t>
+            </w:r>
+            <w:r>
+              <w:rPr>
+                <w:noProof/>
+              </w:rPr>
+              <w:tab/>
+            </w:r>
+            <w:r>
+              <w:rPr>
+                <w:rStyle w:val="Hyperlink"/>
+                <w:b/>
+                <w:noProof/>
+              </w:rPr>
+              <w:t>Model Output</w:t>
+            </w:r>
+            <w:r>
+              <w:rPr>
+                <w:noProof/>
+                <w:webHidden/>
+              </w:rPr>
+              <w:tab/>
+            </w:r>
+            <w:r>
+              <w:rPr>
+                <w:noProof/>
+                <w:webHidden/>
+              </w:rPr>
+              <w:fldChar w:fldCharType="begin"/>
+            </w:r>
+            <w:r>
+              <w:rPr>
+                <w:noProof/>
+                <w:webHidden/>
+              </w:rPr>
+              <w:instrText xml:space="preserve"> PAGEREF _Toc467246644 \h </w:instrText>
+            </w:r>
+            <w:r>
+              <w:rPr>
+                <w:noProof/>
+                <w:webHidden/>
+              </w:rPr>
+            </w:r>
+            <w:r>
+              <w:rPr>
+                <w:noProof/>
+                <w:webHidden/>
+              </w:rPr>
+              <w:fldChar w:fldCharType="separate"/>
+            </w:r>
+            <w:r>
+              <w:rPr>
+                <w:noProof/>
+                <w:webHidden/>
+              </w:rPr>
+              <w:t>54</w:t>
+            </w:r>
+            <w:r>
+              <w:rPr>
+                <w:noProof/>
+                <w:webHidden/>
+              </w:rPr>
+              <w:fldChar w:fldCharType="end"/>
+            </w:r>
+          </w:hyperlink>
+        </w:p>
+        <w:p>
+          <w:pPr>
+            <w:pStyle w:val="TOC1"/>
+            <w:tabs>
+              <w:tab w:val="left" w:pos="660"/>
+              <w:tab w:val="right" w:leader="dot" w:pos="9350"/>
+            </w:tabs>
+            <w:rPr>
+              <w:noProof/>
+            </w:rPr>
+          </w:pPr>
+          <w:hyperlink w:anchor="_Toc467246645" w:history="1">
+            <w:r>
+              <w:rPr>
+                <w:rStyle w:val="Hyperlink"/>
+                <w:b/>
+                <w:noProof/>
+              </w:rPr>
+              <w:t>11.</w:t>
             </w:r>
             <w:r>
               <w:rPr>
@@ -2404,7 +2488,7 @@
                 <w:noProof/>
                 <w:webHidden/>
               </w:rPr>
-              <w:instrText xml:space="preserve"> PAGEREF _Toc363133769 \h </w:instrText>
+              <w:instrText xml:space="preserve"> PAGEREF _Toc467246645 \h </w:instrText>
             </w:r>
             <w:r>
               <w:rPr>
@@ -2424,7 +2508,7 @@
                 <w:noProof/>
                 <w:webHidden/>
               </w:rPr>
-              <w:t>58</w:t>
+              <w:t>60</w:t>
             </w:r>
             <w:r>
               <w:rPr>
@@ -2446,14 +2530,14 @@
               <w:noProof/>
             </w:rPr>
           </w:pPr>
-          <w:hyperlink w:anchor="_Toc363133770" w:history="1">
+          <w:hyperlink w:anchor="_Toc467246646" w:history="1">
             <w:r>
               <w:rPr>
                 <w:rStyle w:val="Hyperlink"/>
                 <w:b/>
                 <w:noProof/>
               </w:rPr>
-              <w:t>11.</w:t>
+              <w:t>12.</w:t>
             </w:r>
             <w:r>
               <w:rPr>
@@ -2488,7 +2572,7 @@
                 <w:noProof/>
                 <w:webHidden/>
               </w:rPr>
-              <w:instrText xml:space="preserve"> PAGEREF _Toc363133770 \h </w:instrText>
+              <w:instrText xml:space="preserve"> PAGEREF _Toc467246646 \h </w:instrText>
             </w:r>
             <w:r>
               <w:rPr>
@@ -2508,7 +2592,7 @@
                 <w:noProof/>
                 <w:webHidden/>
               </w:rPr>
-              <w:t>59</w:t>
+              <w:t>62</w:t>
             </w:r>
             <w:r>
               <w:rPr>
@@ -2530,14 +2614,14 @@
               <w:noProof/>
             </w:rPr>
           </w:pPr>
-          <w:hyperlink w:anchor="_Toc363133771" w:history="1">
+          <w:hyperlink w:anchor="_Toc467246647" w:history="1">
             <w:r>
               <w:rPr>
                 <w:rStyle w:val="Hyperlink"/>
                 <w:b/>
                 <w:noProof/>
               </w:rPr>
-              <w:t>12.</w:t>
+              <w:t>13.</w:t>
             </w:r>
             <w:r>
               <w:rPr>
@@ -2572,7 +2656,7 @@
                 <w:noProof/>
                 <w:webHidden/>
               </w:rPr>
-              <w:instrText xml:space="preserve"> PAGEREF _Toc363133771 \h </w:instrText>
+              <w:instrText xml:space="preserve"> PAGEREF _Toc467246647 \h </w:instrText>
             </w:r>
             <w:r>
               <w:rPr>
@@ -2592,7 +2676,7 @@
                 <w:noProof/>
                 <w:webHidden/>
               </w:rPr>
-              <w:t>61</w:t>
+              <w:t>64</w:t>
             </w:r>
             <w:r>
               <w:rPr>
@@ -2685,7 +2769,7 @@
           <w:szCs w:val="24"/>
         </w:rPr>
       </w:pPr>
-      <w:bookmarkStart w:id="0" w:name="_Toc363133760"/>
+      <w:bookmarkStart w:id="0" w:name="_Toc467246635"/>
       <w:r>
         <w:rPr>
           <w:b/>
@@ -3781,7 +3865,7 @@
         </w:rPr>
       </w:pPr>
       <w:bookmarkStart w:id="1" w:name="_Toc326764866"/>
-      <w:bookmarkStart w:id="2" w:name="_Toc363133761"/>
+      <w:bookmarkStart w:id="2" w:name="_Toc467246636"/>
       <w:r>
         <w:rPr>
           <w:b/>
@@ -3997,7 +4081,7 @@
           <w:szCs w:val="24"/>
         </w:rPr>
       </w:pPr>
-      <w:bookmarkStart w:id="3" w:name="_Toc363133762"/>
+      <w:bookmarkStart w:id="3" w:name="_Toc467246637"/>
       <w:r>
         <w:rPr>
           <w:b/>
@@ -4828,7 +4912,7 @@
           <w:szCs w:val="24"/>
         </w:rPr>
       </w:pPr>
-      <w:bookmarkStart w:id="4" w:name="_Toc363133763"/>
+      <w:bookmarkStart w:id="4" w:name="_Toc467246638"/>
       <w:r>
         <w:rPr>
           <w:rFonts w:ascii="Times New Roman" w:hAnsi="Times New Roman" w:cs="Times New Roman"/>
@@ -5832,10 +5916,10 @@
             <v:path o:extrusionok="f" gradientshapeok="t" o:connecttype="rect"/>
             <o:lock v:ext="edit" aspectratio="t"/>
           </v:shapetype>
-          <v:shape id="_x0000_i1025" type="#_x0000_t75" style="width:152.15pt;height:69.3pt" o:ole="" fillcolor="window">
+          <v:shape id="_x0000_i1025" type="#_x0000_t75" style="width:152.25pt;height:69pt" o:ole="" fillcolor="window">
             <v:imagedata r:id="rId10" o:title=""/>
           </v:shape>
-          <o:OLEObject Type="Embed" ProgID="Equation.3" ShapeID="_x0000_i1025" DrawAspect="Content" ObjectID="_1538981192" r:id="rId11"/>
+          <o:OLEObject Type="Embed" ProgID="Equation.3" ShapeID="_x0000_i1025" DrawAspect="Content" ObjectID="_1541247234" r:id="rId11"/>
         </w:object>
       </w:r>
       <w:r>
@@ -14815,7 +14899,7 @@
           <w:szCs w:val="24"/>
         </w:rPr>
       </w:pPr>
-      <w:bookmarkStart w:id="8" w:name="_Toc363133764"/>
+      <w:bookmarkStart w:id="8" w:name="_Toc467246639"/>
       <w:r>
         <w:rPr>
           <w:b/>
@@ -21108,7 +21192,7 @@
           <w:szCs w:val="24"/>
         </w:rPr>
       </w:pPr>
-      <w:bookmarkStart w:id="9" w:name="_Toc363133765"/>
+      <w:bookmarkStart w:id="9" w:name="_Toc467246640"/>
       <w:r>
         <w:rPr>
           <w:b/>
@@ -23725,7 +23809,7 @@
           <w:szCs w:val="24"/>
         </w:rPr>
       </w:pPr>
-      <w:bookmarkStart w:id="10" w:name="_Toc363133766"/>
+      <w:bookmarkStart w:id="10" w:name="_Toc467246641"/>
       <w:r>
         <w:rPr>
           <w:b/>
@@ -28698,6 +28782,9 @@
                           </w:p>
                           <w:p>
                             <w:r>
+                              <w:rPr>
+                                <w:noProof/>
+                              </w:rPr>
                               <w:drawing>
                                 <wp:inline distT="0" distB="0" distL="0" distR="0">
                                   <wp:extent cx="4750619" cy="1932317"/>
@@ -28972,6 +29059,9 @@
                     </w:p>
                     <w:p>
                       <w:r>
+                        <w:rPr>
+                          <w:noProof/>
+                        </w:rPr>
                         <w:drawing>
                           <wp:inline distT="0" distB="0" distL="0" distR="0">
                             <wp:extent cx="4750619" cy="1932317"/>
@@ -29517,6 +29607,9 @@
                           </w:p>
                           <w:p>
                             <w:r>
+                              <w:rPr>
+                                <w:noProof/>
+                              </w:rPr>
                               <w:drawing>
                                 <wp:inline distT="0" distB="0" distL="0" distR="0">
                                   <wp:extent cx="3864634" cy="2382396"/>
@@ -29569,6 +29662,9 @@
                           </w:p>
                           <w:p>
                             <w:r>
+                              <w:rPr>
+                                <w:noProof/>
+                              </w:rPr>
                               <w:drawing>
                                 <wp:inline distT="0" distB="0" distL="0" distR="0">
                                   <wp:extent cx="4960188" cy="2271987"/>
@@ -29668,6 +29764,9 @@
                     </w:p>
                     <w:p>
                       <w:r>
+                        <w:rPr>
+                          <w:noProof/>
+                        </w:rPr>
                         <w:drawing>
                           <wp:inline distT="0" distB="0" distL="0" distR="0">
                             <wp:extent cx="3864634" cy="2382396"/>
@@ -29720,6 +29819,9 @@
                     </w:p>
                     <w:p>
                       <w:r>
+                        <w:rPr>
+                          <w:noProof/>
+                        </w:rPr>
                         <w:drawing>
                           <wp:inline distT="0" distB="0" distL="0" distR="0">
                             <wp:extent cx="4960188" cy="2271987"/>
@@ -32335,15 +32437,7 @@
                                 <w:sz w:val="24"/>
                                 <w:szCs w:val="24"/>
                               </w:rPr>
-                              <w:t>-Spawn for successful spawners</w:t>
-                            </w:r>
-                            <w:r>
-                              <w:rPr>
-                                <w:b/>
-                                <w:sz w:val="24"/>
-                                <w:szCs w:val="24"/>
-                              </w:rPr>
-                              <w:t xml:space="preserve"> (only female inputs shown here).</w:t>
+                              <w:t>-Spawn for successful spawners (only female inputs shown here).</w:t>
                             </w:r>
                           </w:p>
                           <w:p>
@@ -32355,6 +32449,9 @@
                               </w:rPr>
                             </w:pPr>
                             <w:r>
+                              <w:rPr>
+                                <w:noProof/>
+                              </w:rPr>
                               <w:drawing>
                                 <wp:inline distT="0" distB="0" distL="0" distR="0" wp14:anchorId="49F350AC" wp14:editId="166AA191">
                                   <wp:extent cx="6390005" cy="1898246"/>
@@ -32458,15 +32555,7 @@
                           <w:sz w:val="24"/>
                           <w:szCs w:val="24"/>
                         </w:rPr>
-                        <w:t>-Spawn for successful spawners</w:t>
-                      </w:r>
-                      <w:r>
-                        <w:rPr>
-                          <w:b/>
-                          <w:sz w:val="24"/>
-                          <w:szCs w:val="24"/>
-                        </w:rPr>
-                        <w:t xml:space="preserve"> (only female inputs shown here).</w:t>
+                        <w:t>-Spawn for successful spawners (only female inputs shown here).</w:t>
                       </w:r>
                     </w:p>
                     <w:p>
@@ -32478,6 +32567,9 @@
                         </w:rPr>
                       </w:pPr>
                       <w:r>
+                        <w:rPr>
+                          <w:noProof/>
+                        </w:rPr>
                         <w:drawing>
                           <wp:inline distT="0" distB="0" distL="0" distR="0" wp14:anchorId="49F350AC" wp14:editId="166AA191">
                             <wp:extent cx="6390005" cy="1898246"/>
@@ -33416,8 +33508,6 @@
         </w:rPr>
         <w:t>Note that, at this point, cross site migration is not specified by sex, unlike most other behavioral inputs.</w:t>
       </w:r>
-      <w:bookmarkStart w:id="11" w:name="_GoBack"/>
-      <w:bookmarkEnd w:id="11"/>
     </w:p>
     <w:p>
       <w:pPr>
@@ -34490,14 +34580,14 @@
           <w:szCs w:val="24"/>
         </w:rPr>
       </w:pPr>
-      <w:bookmarkStart w:id="12" w:name="_Toc363133767"/>
+      <w:bookmarkStart w:id="11" w:name="_Toc467246642"/>
       <w:r>
         <w:rPr>
           <w:b/>
           <w:sz w:val="28"/>
           <w:szCs w:val="24"/>
         </w:rPr>
-        <w:t>Running the Model</w:t>
+        <w:t>Life</w:t>
       </w:r>
       <w:r>
         <w:rPr>
@@ -34505,9 +34595,345 @@
           <w:sz w:val="28"/>
           <w:szCs w:val="24"/>
         </w:rPr>
-        <w:t xml:space="preserve"> in R</w:t>
-      </w:r>
-      <w:bookmarkEnd w:id="12"/>
+        <w:t xml:space="preserve"> stage</w:t>
+      </w:r>
+      <w:r>
+        <w:rPr>
+          <w:b/>
+          <w:sz w:val="28"/>
+          <w:szCs w:val="24"/>
+        </w:rPr>
+        <w:t xml:space="preserve"> </w:t>
+      </w:r>
+      <w:r>
+        <w:rPr>
+          <w:b/>
+          <w:sz w:val="28"/>
+          <w:szCs w:val="24"/>
+        </w:rPr>
+        <w:t>t</w:t>
+      </w:r>
+      <w:r>
+        <w:rPr>
+          <w:b/>
+          <w:sz w:val="28"/>
+          <w:szCs w:val="24"/>
+        </w:rPr>
+        <w:t xml:space="preserve">ransition </w:t>
+      </w:r>
+      <w:r>
+        <w:rPr>
+          <w:b/>
+          <w:sz w:val="28"/>
+          <w:szCs w:val="24"/>
+        </w:rPr>
+        <w:t>t</w:t>
+      </w:r>
+      <w:r>
+        <w:rPr>
+          <w:b/>
+          <w:sz w:val="28"/>
+          <w:szCs w:val="24"/>
+        </w:rPr>
+        <w:t>iming</w:t>
+      </w:r>
+      <w:bookmarkEnd w:id="11"/>
+    </w:p>
+    <w:p>
+      <w:pPr>
+        <w:spacing w:after="0"/>
+        <w:outlineLvl w:val="0"/>
+        <w:rPr>
+          <w:sz w:val="24"/>
+          <w:szCs w:val="24"/>
+        </w:rPr>
+      </w:pPr>
+    </w:p>
+    <w:p>
+      <w:pPr>
+        <w:spacing w:after="0"/>
+        <w:outlineLvl w:val="0"/>
+        <w:rPr>
+          <w:sz w:val="24"/>
+          <w:szCs w:val="24"/>
+        </w:rPr>
+      </w:pPr>
+      <w:r>
+        <w:rPr>
+          <w:sz w:val="24"/>
+          <w:szCs w:val="24"/>
+        </w:rPr>
+        <w:t>To aid in understanding the life stage transition timing, examine Figures 8.1 through 8.4.  Figure 8.1 shows the life stage transition timing for the case where all pre-smolts choose to smolt in the same year in which the transition to pre-smolts, as would be described using pre-smolt inputs as specified in Figure 8.2.  From figure 8.1, note that the egg stage occurs in the same year as spawning (adult escapement).  The Fry life stage occurs the following year.  Fry become Parr in the same year as fry.  Pre-smolt occur in the following year (year 3).  Per inputs in table 8.2, smolts occur in the same year as pre-smolts (year 3), and the population become adult year-0 fish in that same year (year 3).  Beyond that, one additional year passes for each adult life stage (adult Y1, adult Y2, etc</w:t>
+      </w:r>
+      <w:r>
+        <w:rPr>
+          <w:sz w:val="24"/>
+          <w:szCs w:val="24"/>
+        </w:rPr>
+        <w:t>.</w:t>
+      </w:r>
+      <w:r>
+        <w:rPr>
+          <w:sz w:val="24"/>
+          <w:szCs w:val="24"/>
+        </w:rPr>
+        <w:t>).</w:t>
+      </w:r>
+    </w:p>
+    <w:p>
+      <w:pPr>
+        <w:spacing w:after="0"/>
+        <w:outlineLvl w:val="0"/>
+        <w:rPr>
+          <w:b/>
+          <w:sz w:val="28"/>
+          <w:szCs w:val="24"/>
+        </w:rPr>
+      </w:pPr>
+      <w:r>
+        <w:rPr>
+          <w:noProof/>
+        </w:rPr>
+        <mc:AlternateContent>
+          <mc:Choice Requires="wps">
+            <w:drawing>
+              <wp:anchor distT="45720" distB="45720" distL="114300" distR="114300" simplePos="0" relativeHeight="251730944" behindDoc="0" locked="0" layoutInCell="1" allowOverlap="1" wp14:anchorId="223D42C5" wp14:editId="23373EF5">
+                <wp:simplePos x="0" y="0"/>
+                <wp:positionH relativeFrom="margin">
+                  <wp:posOffset>-314325</wp:posOffset>
+                </wp:positionH>
+                <wp:positionV relativeFrom="paragraph">
+                  <wp:posOffset>487045</wp:posOffset>
+                </wp:positionV>
+                <wp:extent cx="6305550" cy="2162175"/>
+                <wp:effectExtent l="0" t="0" r="19050" b="28575"/>
+                <wp:wrapSquare wrapText="bothSides"/>
+                <wp:docPr id="217" name="Text Box 2"/>
+                <wp:cNvGraphicFramePr>
+                  <a:graphicFrameLocks xmlns:a="http://schemas.openxmlformats.org/drawingml/2006/main"/>
+                </wp:cNvGraphicFramePr>
+                <a:graphic xmlns:a="http://schemas.openxmlformats.org/drawingml/2006/main">
+                  <a:graphicData uri="http://schemas.microsoft.com/office/word/2010/wordprocessingShape">
+                    <wps:wsp>
+                      <wps:cNvSpPr txBox="1">
+                        <a:spLocks noChangeArrowheads="1"/>
+                      </wps:cNvSpPr>
+                      <wps:spPr bwMode="auto">
+                        <a:xfrm>
+                          <a:off x="0" y="0"/>
+                          <a:ext cx="6305550" cy="2162175"/>
+                        </a:xfrm>
+                        <a:prstGeom prst="rect">
+                          <a:avLst/>
+                        </a:prstGeom>
+                        <a:solidFill>
+                          <a:srgbClr val="FFFFFF"/>
+                        </a:solidFill>
+                        <a:ln w="9525">
+                          <a:solidFill>
+                            <a:srgbClr val="000000"/>
+                          </a:solidFill>
+                          <a:miter lim="800000"/>
+                          <a:headEnd/>
+                          <a:tailEnd/>
+                        </a:ln>
+                      </wps:spPr>
+                      <wps:txbx>
+                        <w:txbxContent>
+                          <w:p>
+                            <w:r>
+                              <w:t>Figure 8.1</w:t>
+                            </w:r>
+                            <w:r>
+                              <w:t xml:space="preserve">  Population numbers by life stage, demonstrating life stage transition timing, for inputs such as those specified in Figure 8.2, where the pre-smolt to smolt to adult Y0 life stage transition all happens in the same year.</w:t>
+                            </w:r>
+                          </w:p>
+                          <w:p>
+                            <w:r>
+                              <w:drawing>
+                                <wp:inline distT="0" distB="0" distL="0" distR="0" wp14:anchorId="3ECEF62E" wp14:editId="24C70819">
+                                  <wp:extent cx="6028055" cy="1498180"/>
+                                  <wp:effectExtent l="0" t="0" r="0" b="6985"/>
+                                  <wp:docPr id="3" name="Picture 3"/>
+                                  <wp:cNvGraphicFramePr>
+                                    <a:graphicFrameLocks xmlns:a="http://schemas.openxmlformats.org/drawingml/2006/main" noChangeAspect="1"/>
+                                  </wp:cNvGraphicFramePr>
+                                  <a:graphic xmlns:a="http://schemas.openxmlformats.org/drawingml/2006/main">
+                                    <a:graphicData uri="http://schemas.openxmlformats.org/drawingml/2006/picture">
+                                      <pic:pic xmlns:pic="http://schemas.openxmlformats.org/drawingml/2006/picture">
+                                        <pic:nvPicPr>
+                                          <pic:cNvPr id="0" name="Picture 4"/>
+                                          <pic:cNvPicPr>
+                                            <a:picLocks noChangeAspect="1" noChangeArrowheads="1"/>
+                                          </pic:cNvPicPr>
+                                        </pic:nvPicPr>
+                                        <pic:blipFill>
+                                          <a:blip r:embed="rId53">
+                                            <a:extLst>
+                                              <a:ext uri="{28A0092B-C50C-407E-A947-70E740481C1C}">
+                                                <a14:useLocalDpi xmlns:a14="http://schemas.microsoft.com/office/drawing/2010/main" val="0"/>
+                                              </a:ext>
+                                            </a:extLst>
+                                          </a:blip>
+                                          <a:srcRect/>
+                                          <a:stretch>
+                                            <a:fillRect/>
+                                          </a:stretch>
+                                        </pic:blipFill>
+                                        <pic:spPr bwMode="auto">
+                                          <a:xfrm>
+                                            <a:off x="0" y="0"/>
+                                            <a:ext cx="6028055" cy="1498180"/>
+                                          </a:xfrm>
+                                          <a:prstGeom prst="rect">
+                                            <a:avLst/>
+                                          </a:prstGeom>
+                                          <a:noFill/>
+                                          <a:ln>
+                                            <a:noFill/>
+                                          </a:ln>
+                                        </pic:spPr>
+                                      </pic:pic>
+                                    </a:graphicData>
+                                  </a:graphic>
+                                </wp:inline>
+                              </w:drawing>
+                            </w:r>
+                          </w:p>
+                        </w:txbxContent>
+                      </wps:txbx>
+                      <wps:bodyPr rot="0" vert="horz" wrap="square" lIns="91440" tIns="45720" rIns="91440" bIns="45720" anchor="t" anchorCtr="0">
+                        <a:noAutofit/>
+                      </wps:bodyPr>
+                    </wps:wsp>
+                  </a:graphicData>
+                </a:graphic>
+                <wp14:sizeRelH relativeFrom="margin">
+                  <wp14:pctWidth>0</wp14:pctWidth>
+                </wp14:sizeRelH>
+                <wp14:sizeRelV relativeFrom="margin">
+                  <wp14:pctHeight>0</wp14:pctHeight>
+                </wp14:sizeRelV>
+              </wp:anchor>
+            </w:drawing>
+          </mc:Choice>
+          <mc:Fallback>
+            <w:pict>
+              <v:shape w14:anchorId="223D42C5" id="_x0000_s1062" type="#_x0000_t202" style="position:absolute;margin-left:-24.75pt;margin-top:38.35pt;width:496.5pt;height:170.25pt;z-index:251730944;visibility:visible;mso-wrap-style:square;mso-width-percent:0;mso-height-percent:0;mso-wrap-distance-left:9pt;mso-wrap-distance-top:3.6pt;mso-wrap-distance-right:9pt;mso-wrap-distance-bottom:3.6pt;mso-position-horizontal:absolute;mso-position-horizontal-relative:margin;mso-position-vertical:absolute;mso-position-vertical-relative:text;mso-width-percent:0;mso-height-percent:0;mso-width-relative:margin;mso-height-relative:margin;v-text-anchor:top" o:gfxdata="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">
+                <v:textbox>
+                  <w:txbxContent>
+                    <w:p>
+                      <w:r>
+                        <w:t>Figure 8.1</w:t>
+                      </w:r>
+                      <w:r>
+                        <w:t xml:space="preserve">  Population numbers by life stage, demonstrating life stage transition timing, for inputs such as those specified in Figure 8.2, where the pre-smolt to smolt to adult Y0 life stage transition all happens in the same year.</w:t>
+                      </w:r>
+                    </w:p>
+                    <w:p>
+                      <w:r>
+                        <w:drawing>
+                          <wp:inline distT="0" distB="0" distL="0" distR="0" wp14:anchorId="3ECEF62E" wp14:editId="24C70819">
+                            <wp:extent cx="6028055" cy="1498180"/>
+                            <wp:effectExtent l="0" t="0" r="0" b="6985"/>
+                            <wp:docPr id="3" name="Picture 3"/>
+                            <wp:cNvGraphicFramePr>
+                              <a:graphicFrameLocks xmlns:a="http://schemas.openxmlformats.org/drawingml/2006/main" noChangeAspect="1"/>
+                            </wp:cNvGraphicFramePr>
+                            <a:graphic xmlns:a="http://schemas.openxmlformats.org/drawingml/2006/main">
+                              <a:graphicData uri="http://schemas.openxmlformats.org/drawingml/2006/picture">
+                                <pic:pic xmlns:pic="http://schemas.openxmlformats.org/drawingml/2006/picture">
+                                  <pic:nvPicPr>
+                                    <pic:cNvPr id="0" name="Picture 4"/>
+                                    <pic:cNvPicPr>
+                                      <a:picLocks noChangeAspect="1" noChangeArrowheads="1"/>
+                                    </pic:cNvPicPr>
+                                  </pic:nvPicPr>
+                                  <pic:blipFill>
+                                    <a:blip r:embed="rId53">
+                                      <a:extLst>
+                                        <a:ext uri="{28A0092B-C50C-407E-A947-70E740481C1C}">
+                                          <a14:useLocalDpi xmlns:a14="http://schemas.microsoft.com/office/drawing/2010/main" val="0"/>
+                                        </a:ext>
+                                      </a:extLst>
+                                    </a:blip>
+                                    <a:srcRect/>
+                                    <a:stretch>
+                                      <a:fillRect/>
+                                    </a:stretch>
+                                  </pic:blipFill>
+                                  <pic:spPr bwMode="auto">
+                                    <a:xfrm>
+                                      <a:off x="0" y="0"/>
+                                      <a:ext cx="6028055" cy="1498180"/>
+                                    </a:xfrm>
+                                    <a:prstGeom prst="rect">
+                                      <a:avLst/>
+                                    </a:prstGeom>
+                                    <a:noFill/>
+                                    <a:ln>
+                                      <a:noFill/>
+                                    </a:ln>
+                                  </pic:spPr>
+                                </pic:pic>
+                              </a:graphicData>
+                            </a:graphic>
+                          </wp:inline>
+                        </w:drawing>
+                      </w:r>
+                    </w:p>
+                  </w:txbxContent>
+                </v:textbox>
+                <w10:wrap type="square" anchorx="margin"/>
+              </v:shape>
+            </w:pict>
+          </mc:Fallback>
+        </mc:AlternateContent>
+      </w:r>
+    </w:p>
+    <w:p>
+      <w:pPr>
+        <w:spacing w:after="0"/>
+        <w:outlineLvl w:val="0"/>
+        <w:rPr>
+          <w:b/>
+          <w:sz w:val="28"/>
+          <w:szCs w:val="24"/>
+        </w:rPr>
+      </w:pPr>
+    </w:p>
+    <w:p>
+      <w:pPr>
+        <w:spacing w:after="0"/>
+        <w:outlineLvl w:val="0"/>
+        <w:rPr>
+          <w:b/>
+          <w:sz w:val="28"/>
+          <w:szCs w:val="24"/>
+        </w:rPr>
+      </w:pPr>
+    </w:p>
+    <w:p>
+      <w:pPr>
+        <w:spacing w:after="0"/>
+        <w:outlineLvl w:val="0"/>
+        <w:rPr>
+          <w:b/>
+          <w:sz w:val="28"/>
+          <w:szCs w:val="24"/>
+        </w:rPr>
+      </w:pPr>
+    </w:p>
+    <w:p>
+      <w:pPr>
+        <w:spacing w:after="0"/>
+        <w:outlineLvl w:val="0"/>
+        <w:rPr>
+          <w:b/>
+          <w:sz w:val="28"/>
+          <w:szCs w:val="24"/>
+        </w:rPr>
+      </w:pPr>
     </w:p>
     <w:p>
       <w:pPr>
@@ -34517,305 +34943,946 @@
         <w:outlineLvl w:val="0"/>
         <w:rPr>
           <w:b/>
-          <w:sz w:val="24"/>
-          <w:szCs w:val="24"/>
-        </w:rPr>
-      </w:pPr>
-    </w:p>
-    <w:p>
-      <w:pPr>
-        <w:rPr>
-          <w:sz w:val="24"/>
-          <w:szCs w:val="24"/>
-        </w:rPr>
-      </w:pPr>
-      <w:r>
-        <w:rPr>
-          <w:sz w:val="24"/>
-          <w:szCs w:val="24"/>
-        </w:rPr>
-        <w:t xml:space="preserve">Once the </w:t>
-      </w:r>
-      <w:r>
-        <w:rPr>
-          <w:sz w:val="24"/>
-          <w:szCs w:val="24"/>
-        </w:rPr>
-        <w:t>input</w:t>
-      </w:r>
-      <w:r>
-        <w:rPr>
-          <w:sz w:val="24"/>
-          <w:szCs w:val="24"/>
-        </w:rPr>
-        <w:t xml:space="preserve"> files are prepared, as detailed in section </w:t>
-      </w:r>
-      <w:r>
-        <w:rPr>
-          <w:sz w:val="24"/>
-          <w:szCs w:val="24"/>
-        </w:rPr>
-        <w:t>7</w:t>
-      </w:r>
-      <w:r>
-        <w:rPr>
-          <w:sz w:val="24"/>
-          <w:szCs w:val="24"/>
-        </w:rPr>
-        <w:t>, the user is ready</w:t>
-      </w:r>
-      <w:r>
-        <w:rPr>
-          <w:sz w:val="24"/>
-          <w:szCs w:val="24"/>
-        </w:rPr>
-        <w:t xml:space="preserve"> to run the actual R script that </w:t>
-      </w:r>
-      <w:r>
-        <w:rPr>
-          <w:sz w:val="24"/>
-          <w:szCs w:val="24"/>
-        </w:rPr>
-        <w:t>performs the simulation.  Note than since R is a command line programming environment, there cannot be a pre-compiled executable file.  Instead, in order to run the program, the user must open R and run the main script manually.  However, the user does NOT need to open the accompanying file containing additional R-functions.  These are called automatically by the main script.</w:t>
-      </w:r>
-    </w:p>
-    <w:p>
-      <w:pPr>
-        <w:rPr>
-          <w:sz w:val="24"/>
-          <w:szCs w:val="24"/>
-        </w:rPr>
-      </w:pPr>
-      <w:r>
-        <w:rPr>
-          <w:sz w:val="24"/>
-          <w:szCs w:val="24"/>
-        </w:rPr>
-        <w:t>All input files and R-scripts must be located in a single folder on the user’s pc prior to running the program.</w:t>
-      </w:r>
-    </w:p>
-    <w:p>
-      <w:pPr>
-        <w:rPr>
-          <w:sz w:val="24"/>
-          <w:szCs w:val="24"/>
-        </w:rPr>
-      </w:pPr>
-    </w:p>
-    <w:p>
-      <w:pPr>
+          <w:sz w:val="28"/>
+          <w:szCs w:val="24"/>
+        </w:rPr>
+      </w:pPr>
+    </w:p>
+    <w:p>
+      <w:pPr>
+        <w:pStyle w:val="ListParagraph"/>
+        <w:spacing w:after="0"/>
+        <w:ind w:left="360"/>
+        <w:outlineLvl w:val="0"/>
         <w:rPr>
           <w:b/>
-          <w:sz w:val="24"/>
-          <w:szCs w:val="24"/>
-        </w:rPr>
-      </w:pPr>
-      <w:r>
+          <w:sz w:val="28"/>
+          <w:szCs w:val="24"/>
+        </w:rPr>
+      </w:pPr>
+    </w:p>
+    <w:p>
+      <w:pPr>
+        <w:pStyle w:val="ListParagraph"/>
+        <w:spacing w:after="0"/>
+        <w:ind w:left="360"/>
+        <w:outlineLvl w:val="0"/>
         <w:rPr>
           <w:b/>
-          <w:sz w:val="24"/>
-          <w:szCs w:val="24"/>
-        </w:rPr>
-        <w:t>Step 1: Open R and set the working directory</w:t>
-      </w:r>
-    </w:p>
-    <w:p>
-      <w:pPr>
-        <w:rPr>
-          <w:sz w:val="24"/>
-          <w:szCs w:val="24"/>
-        </w:rPr>
-      </w:pPr>
-      <w:r>
-        <w:rPr>
-          <w:sz w:val="24"/>
-          <w:szCs w:val="24"/>
-        </w:rPr>
-        <w:t>Open</w:t>
-      </w:r>
-      <w:r>
-        <w:rPr>
-          <w:sz w:val="24"/>
-          <w:szCs w:val="24"/>
-        </w:rPr>
-        <w:t xml:space="preserve"> R.  Change the working directory to the fold</w:t>
-      </w:r>
-      <w:r>
-        <w:rPr>
-          <w:sz w:val="24"/>
-          <w:szCs w:val="24"/>
-        </w:rPr>
-        <w:t>er where the R scripts and input</w:t>
-      </w:r>
-      <w:r>
-        <w:rPr>
-          <w:sz w:val="24"/>
-          <w:szCs w:val="24"/>
-        </w:rPr>
-        <w:t xml:space="preserve"> files are located.  This is done, with the R console as the active window, by clicking “File”, “Change Dir”, and navigating to the fol</w:t>
-      </w:r>
-      <w:r>
-        <w:rPr>
-          <w:sz w:val="24"/>
-          <w:szCs w:val="24"/>
-        </w:rPr>
-        <w:t>der where the files are stored.</w:t>
-      </w:r>
-    </w:p>
-    <w:p>
-      <w:pPr>
-        <w:rPr>
-          <w:sz w:val="24"/>
-          <w:szCs w:val="24"/>
-        </w:rPr>
-      </w:pPr>
-    </w:p>
-    <w:p>
-      <w:pPr>
-        <w:rPr>
-          <w:sz w:val="24"/>
-          <w:szCs w:val="24"/>
-        </w:rPr>
-      </w:pPr>
-      <w:r>
+          <w:sz w:val="28"/>
+          <w:szCs w:val="24"/>
+        </w:rPr>
+      </w:pPr>
+    </w:p>
+    <w:p>
+      <w:pPr>
+        <w:pStyle w:val="ListParagraph"/>
+        <w:spacing w:after="0"/>
+        <w:ind w:left="360"/>
+        <w:outlineLvl w:val="0"/>
         <w:rPr>
           <w:b/>
-          <w:sz w:val="24"/>
-          <w:szCs w:val="24"/>
-        </w:rPr>
-        <w:t>Step 2: Open R-script “Watershed.R</w:t>
-      </w:r>
-      <w:r>
-        <w:rPr>
-          <w:sz w:val="24"/>
-          <w:szCs w:val="24"/>
-        </w:rPr>
-        <w:t>”</w:t>
-      </w:r>
-    </w:p>
-    <w:p>
-      <w:pPr>
-        <w:rPr>
-          <w:sz w:val="24"/>
-          <w:szCs w:val="24"/>
-        </w:rPr>
-      </w:pPr>
-      <w:r>
-        <w:rPr>
-          <w:sz w:val="24"/>
-          <w:szCs w:val="24"/>
-        </w:rPr>
-        <w:t xml:space="preserve">Open the R </w:t>
-      </w:r>
-      <w:r>
-        <w:rPr>
-          <w:sz w:val="24"/>
-          <w:szCs w:val="24"/>
-        </w:rPr>
-        <w:t>script “Watershed.R” by selecting “File”, “Open Script”, and selecting “Watershed.R”.    This is the main R script that calls all other functions required to run the Watershed model analysis.</w:t>
-      </w:r>
-    </w:p>
-    <w:p>
-      <w:pPr>
-        <w:rPr>
-          <w:sz w:val="24"/>
-          <w:szCs w:val="24"/>
-        </w:rPr>
-      </w:pPr>
-    </w:p>
-    <w:p>
-      <w:pPr>
+          <w:sz w:val="28"/>
+          <w:szCs w:val="24"/>
+        </w:rPr>
+      </w:pPr>
+    </w:p>
+    <w:p>
+      <w:pPr>
+        <w:pStyle w:val="ListParagraph"/>
+        <w:spacing w:after="0"/>
+        <w:ind w:left="360"/>
+        <w:outlineLvl w:val="0"/>
         <w:rPr>
           <w:b/>
-          <w:sz w:val="24"/>
+          <w:sz w:val="28"/>
           <w:szCs w:val="24"/>
         </w:rPr>
       </w:pPr>
       <w:r>
         <w:rPr>
           <w:b/>
-          <w:sz w:val="24"/>
-          <w:szCs w:val="24"/>
-        </w:rPr>
-        <w:t>Step 3: Run the Script</w:t>
-      </w:r>
-    </w:p>
-    <w:p>
-      <w:pPr>
-        <w:rPr>
-          <w:sz w:val="24"/>
-          <w:szCs w:val="24"/>
-        </w:rPr>
-      </w:pPr>
-      <w:r>
-        <w:rPr>
-          <w:sz w:val="24"/>
-          <w:szCs w:val="24"/>
-        </w:rPr>
-        <w:t xml:space="preserve">To run the entire program, from the “edit” menu, select “run all”.  (A shortcut method is to use &lt;ctrl-a&gt; to select all, followed by &lt;ctrl-r&gt; to run the entire selection.)  Depending on the number </w:t>
-      </w:r>
-      <w:r>
-        <w:rPr>
-          <w:sz w:val="24"/>
-          <w:szCs w:val="24"/>
-        </w:rPr>
-        <w:lastRenderedPageBreak/>
-        <w:t xml:space="preserve">of sites, the number of Monte Carlo simulations, and the choices included for stochasticity, the amount of time required for the analysis will vary considerably.  </w:t>
-      </w:r>
-      <w:r>
-        <w:rPr>
-          <w:sz w:val="24"/>
-          <w:szCs w:val="24"/>
-        </w:rPr>
-        <w:t xml:space="preserve"> After reading the input files, the</w:t>
-      </w:r>
-      <w:r>
-        <w:rPr>
-          <w:sz w:val="24"/>
-          <w:szCs w:val="24"/>
-        </w:rPr>
-        <w:t xml:space="preserve"> Monte Carlo </w:t>
-      </w:r>
-      <w:r>
-        <w:rPr>
-          <w:sz w:val="24"/>
-          <w:szCs w:val="24"/>
-        </w:rPr>
-        <w:t xml:space="preserve">/ Beverton Holt </w:t>
-      </w:r>
-      <w:r>
-        <w:rPr>
-          <w:sz w:val="24"/>
-          <w:szCs w:val="24"/>
-        </w:rPr>
-        <w:t>simulation proceeds, with a message in the output window indicating the count of completed Monte Carlo iterations.</w:t>
-      </w:r>
-    </w:p>
-    <w:p>
-      <w:pPr>
-        <w:rPr>
-          <w:sz w:val="24"/>
-          <w:szCs w:val="24"/>
-        </w:rPr>
-      </w:pPr>
-      <w:r>
-        <w:rPr>
-          <w:sz w:val="24"/>
-          <w:szCs w:val="24"/>
-        </w:rPr>
-        <w:t>None of the other R files included in the model need to be opened by the user.  The Watershed.R script will load each of the functions contained within these files.  The user may wish to open these files only if he or she wishes to examine the code and/or modify the code in some way.</w:t>
-      </w:r>
-    </w:p>
-    <w:p>
-      <w:pPr>
-        <w:rPr>
-          <w:sz w:val="24"/>
-          <w:szCs w:val="24"/>
-        </w:rPr>
-      </w:pPr>
-    </w:p>
-    <w:p>
-      <w:pPr>
+          <w:noProof/>
+          <w:sz w:val="28"/>
+          <w:szCs w:val="24"/>
+        </w:rPr>
+        <mc:AlternateContent>
+          <mc:Choice Requires="wps">
+            <w:drawing>
+              <wp:anchor distT="45720" distB="45720" distL="114300" distR="114300" simplePos="0" relativeHeight="251732992" behindDoc="0" locked="0" layoutInCell="1" allowOverlap="1" wp14:anchorId="7324AA9D" wp14:editId="60B22F03">
+                <wp:simplePos x="0" y="0"/>
+                <wp:positionH relativeFrom="margin">
+                  <wp:posOffset>-95250</wp:posOffset>
+                </wp:positionH>
+                <wp:positionV relativeFrom="paragraph">
+                  <wp:posOffset>62230</wp:posOffset>
+                </wp:positionV>
+                <wp:extent cx="5372100" cy="2505075"/>
+                <wp:effectExtent l="0" t="0" r="19050" b="28575"/>
+                <wp:wrapSquare wrapText="bothSides"/>
+                <wp:docPr id="37" name="Text Box 2"/>
+                <wp:cNvGraphicFramePr>
+                  <a:graphicFrameLocks xmlns:a="http://schemas.openxmlformats.org/drawingml/2006/main"/>
+                </wp:cNvGraphicFramePr>
+                <a:graphic xmlns:a="http://schemas.openxmlformats.org/drawingml/2006/main">
+                  <a:graphicData uri="http://schemas.microsoft.com/office/word/2010/wordprocessingShape">
+                    <wps:wsp>
+                      <wps:cNvSpPr txBox="1">
+                        <a:spLocks noChangeArrowheads="1"/>
+                      </wps:cNvSpPr>
+                      <wps:spPr bwMode="auto">
+                        <a:xfrm>
+                          <a:off x="0" y="0"/>
+                          <a:ext cx="5372100" cy="2505075"/>
+                        </a:xfrm>
+                        <a:prstGeom prst="rect">
+                          <a:avLst/>
+                        </a:prstGeom>
+                        <a:solidFill>
+                          <a:srgbClr val="FFFFFF"/>
+                        </a:solidFill>
+                        <a:ln w="9525">
+                          <a:solidFill>
+                            <a:srgbClr val="000000"/>
+                          </a:solidFill>
+                          <a:miter lim="800000"/>
+                          <a:headEnd/>
+                          <a:tailEnd/>
+                        </a:ln>
+                      </wps:spPr>
+                      <wps:txbx>
+                        <w:txbxContent>
+                          <w:p>
+                            <w:r>
+                              <w:t>Figure 8.2</w:t>
+                            </w:r>
+                            <w:r>
+                              <w:t xml:space="preserve">  Example pre-smolt inputs for fish that transition in the same year from pre-smolts to smolts.</w:t>
+                            </w:r>
+                          </w:p>
+                          <w:p>
+                            <w:r>
+                              <w:rPr>
+                                <w:noProof/>
+                              </w:rPr>
+                              <w:drawing>
+                                <wp:inline distT="0" distB="0" distL="0" distR="0" wp14:anchorId="6F4C35FF" wp14:editId="59C075BD">
+                                  <wp:extent cx="4799493" cy="1865247"/>
+                                  <wp:effectExtent l="0" t="0" r="1270" b="1905"/>
+                                  <wp:docPr id="39" name="Picture 55"/>
+                                  <wp:cNvGraphicFramePr>
+                                    <a:graphicFrameLocks xmlns:a="http://schemas.openxmlformats.org/drawingml/2006/main" noChangeAspect="1"/>
+                                  </wp:cNvGraphicFramePr>
+                                  <a:graphic xmlns:a="http://schemas.openxmlformats.org/drawingml/2006/main">
+                                    <a:graphicData uri="http://schemas.openxmlformats.org/drawingml/2006/picture">
+                                      <pic:pic xmlns:pic="http://schemas.openxmlformats.org/drawingml/2006/picture">
+                                        <pic:nvPicPr>
+                                          <pic:cNvPr id="56" name="Picture 55"/>
+                                          <pic:cNvPicPr>
+                                            <a:picLocks noChangeAspect="1"/>
+                                          </pic:cNvPicPr>
+                                        </pic:nvPicPr>
+                                        <pic:blipFill>
+                                          <a:blip r:embed="rId54"/>
+                                          <a:stretch>
+                                            <a:fillRect/>
+                                          </a:stretch>
+                                        </pic:blipFill>
+                                        <pic:spPr>
+                                          <a:xfrm>
+                                            <a:off x="0" y="0"/>
+                                            <a:ext cx="4799493" cy="1865247"/>
+                                          </a:xfrm>
+                                          <a:prstGeom prst="rect">
+                                            <a:avLst/>
+                                          </a:prstGeom>
+                                        </pic:spPr>
+                                      </pic:pic>
+                                    </a:graphicData>
+                                  </a:graphic>
+                                </wp:inline>
+                              </w:drawing>
+                            </w:r>
+                          </w:p>
+                        </w:txbxContent>
+                      </wps:txbx>
+                      <wps:bodyPr rot="0" vert="horz" wrap="square" lIns="91440" tIns="45720" rIns="91440" bIns="45720" anchor="t" anchorCtr="0">
+                        <a:noAutofit/>
+                      </wps:bodyPr>
+                    </wps:wsp>
+                  </a:graphicData>
+                </a:graphic>
+                <wp14:sizeRelH relativeFrom="margin">
+                  <wp14:pctWidth>0</wp14:pctWidth>
+                </wp14:sizeRelH>
+                <wp14:sizeRelV relativeFrom="margin">
+                  <wp14:pctHeight>0</wp14:pctHeight>
+                </wp14:sizeRelV>
+              </wp:anchor>
+            </w:drawing>
+          </mc:Choice>
+          <mc:Fallback>
+            <w:pict>
+              <v:shape w14:anchorId="7324AA9D" id="_x0000_s1063" type="#_x0000_t202" style="position:absolute;left:0;text-align:left;margin-left:-7.5pt;margin-top:4.9pt;width:423pt;height:197.25pt;z-index:251732992;visibility:visible;mso-wrap-style:square;mso-width-percent:0;mso-height-percent:0;mso-wrap-distance-left:9pt;mso-wrap-distance-top:3.6pt;mso-wrap-distance-right:9pt;mso-wrap-distance-bottom:3.6pt;mso-position-horizontal:absolute;mso-position-horizontal-relative:margin;mso-position-vertical:absolute;mso-position-vertical-relative:text;mso-width-percent:0;mso-height-percent:0;mso-width-relative:margin;mso-height-relative:margin;v-text-anchor:top" o:gfxdata="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">
+                <v:textbox>
+                  <w:txbxContent>
+                    <w:p>
+                      <w:r>
+                        <w:t>Figure 8.2</w:t>
+                      </w:r>
+                      <w:r>
+                        <w:t xml:space="preserve">  Example pre-smolt inputs for fish that transition in the same year from pre-smolts to smolts.</w:t>
+                      </w:r>
+                    </w:p>
+                    <w:p>
+                      <w:r>
+                        <w:rPr>
+                          <w:noProof/>
+                        </w:rPr>
+                        <w:drawing>
+                          <wp:inline distT="0" distB="0" distL="0" distR="0" wp14:anchorId="6F4C35FF" wp14:editId="59C075BD">
+                            <wp:extent cx="4799493" cy="1865247"/>
+                            <wp:effectExtent l="0" t="0" r="1270" b="1905"/>
+                            <wp:docPr id="39" name="Picture 55"/>
+                            <wp:cNvGraphicFramePr>
+                              <a:graphicFrameLocks xmlns:a="http://schemas.openxmlformats.org/drawingml/2006/main" noChangeAspect="1"/>
+                            </wp:cNvGraphicFramePr>
+                            <a:graphic xmlns:a="http://schemas.openxmlformats.org/drawingml/2006/main">
+                              <a:graphicData uri="http://schemas.openxmlformats.org/drawingml/2006/picture">
+                                <pic:pic xmlns:pic="http://schemas.openxmlformats.org/drawingml/2006/picture">
+                                  <pic:nvPicPr>
+                                    <pic:cNvPr id="56" name="Picture 55"/>
+                                    <pic:cNvPicPr>
+                                      <a:picLocks noChangeAspect="1"/>
+                                    </pic:cNvPicPr>
+                                  </pic:nvPicPr>
+                                  <pic:blipFill>
+                                    <a:blip r:embed="rId54"/>
+                                    <a:stretch>
+                                      <a:fillRect/>
+                                    </a:stretch>
+                                  </pic:blipFill>
+                                  <pic:spPr>
+                                    <a:xfrm>
+                                      <a:off x="0" y="0"/>
+                                      <a:ext cx="4799493" cy="1865247"/>
+                                    </a:xfrm>
+                                    <a:prstGeom prst="rect">
+                                      <a:avLst/>
+                                    </a:prstGeom>
+                                  </pic:spPr>
+                                </pic:pic>
+                              </a:graphicData>
+                            </a:graphic>
+                          </wp:inline>
+                        </w:drawing>
+                      </w:r>
+                    </w:p>
+                  </w:txbxContent>
+                </v:textbox>
+                <w10:wrap type="square" anchorx="margin"/>
+              </v:shape>
+            </w:pict>
+          </mc:Fallback>
+        </mc:AlternateContent>
+      </w:r>
+    </w:p>
+    <w:p>
+      <w:pPr>
+        <w:pStyle w:val="ListParagraph"/>
+        <w:spacing w:after="0"/>
+        <w:ind w:left="360"/>
+        <w:outlineLvl w:val="0"/>
+        <w:rPr>
+          <w:b/>
+          <w:sz w:val="28"/>
+          <w:szCs w:val="24"/>
+        </w:rPr>
+      </w:pPr>
+    </w:p>
+    <w:p>
+      <w:pPr>
+        <w:pStyle w:val="ListParagraph"/>
+        <w:spacing w:after="0"/>
+        <w:ind w:left="360"/>
+        <w:outlineLvl w:val="0"/>
+        <w:rPr>
+          <w:b/>
+          <w:sz w:val="28"/>
+          <w:szCs w:val="24"/>
+        </w:rPr>
+      </w:pPr>
+    </w:p>
+    <w:p>
+      <w:pPr>
+        <w:pStyle w:val="ListParagraph"/>
+        <w:spacing w:after="0"/>
+        <w:ind w:left="360"/>
+        <w:outlineLvl w:val="0"/>
+        <w:rPr>
+          <w:b/>
+          <w:sz w:val="28"/>
+          <w:szCs w:val="24"/>
+        </w:rPr>
+      </w:pPr>
+    </w:p>
+    <w:p>
+      <w:pPr>
+        <w:pStyle w:val="ListParagraph"/>
+        <w:spacing w:after="0"/>
+        <w:ind w:left="360"/>
+        <w:outlineLvl w:val="0"/>
+        <w:rPr>
+          <w:b/>
+          <w:sz w:val="28"/>
+          <w:szCs w:val="24"/>
+        </w:rPr>
+      </w:pPr>
+    </w:p>
+    <w:p>
+      <w:pPr>
+        <w:pStyle w:val="ListParagraph"/>
+        <w:spacing w:after="0"/>
+        <w:ind w:left="360"/>
+        <w:outlineLvl w:val="0"/>
+        <w:rPr>
+          <w:b/>
+          <w:sz w:val="28"/>
+          <w:szCs w:val="24"/>
+        </w:rPr>
+      </w:pPr>
+    </w:p>
+    <w:p>
+      <w:pPr>
+        <w:pStyle w:val="ListParagraph"/>
+        <w:spacing w:after="0"/>
+        <w:ind w:left="360"/>
+        <w:outlineLvl w:val="0"/>
+        <w:rPr>
+          <w:b/>
+          <w:sz w:val="28"/>
+          <w:szCs w:val="24"/>
+        </w:rPr>
+      </w:pPr>
+    </w:p>
+    <w:p>
+      <w:pPr>
+        <w:pStyle w:val="ListParagraph"/>
+        <w:spacing w:after="0"/>
+        <w:ind w:left="360"/>
+        <w:outlineLvl w:val="0"/>
+        <w:rPr>
+          <w:b/>
+          <w:sz w:val="28"/>
+          <w:szCs w:val="24"/>
+        </w:rPr>
+      </w:pPr>
+    </w:p>
+    <w:p>
+      <w:pPr>
+        <w:pStyle w:val="ListParagraph"/>
+        <w:spacing w:after="0"/>
+        <w:ind w:left="360"/>
+        <w:outlineLvl w:val="0"/>
+        <w:rPr>
+          <w:b/>
+          <w:sz w:val="28"/>
+          <w:szCs w:val="24"/>
+        </w:rPr>
+      </w:pPr>
+    </w:p>
+    <w:p>
+      <w:pPr>
+        <w:pStyle w:val="ListParagraph"/>
+        <w:spacing w:after="0"/>
+        <w:ind w:left="360"/>
+        <w:outlineLvl w:val="0"/>
+        <w:rPr>
+          <w:b/>
+          <w:sz w:val="28"/>
+          <w:szCs w:val="24"/>
+        </w:rPr>
+      </w:pPr>
+    </w:p>
+    <w:p>
+      <w:pPr>
+        <w:pStyle w:val="ListParagraph"/>
+        <w:spacing w:after="0"/>
+        <w:ind w:left="360"/>
+        <w:outlineLvl w:val="0"/>
+        <w:rPr>
+          <w:b/>
+          <w:sz w:val="28"/>
+          <w:szCs w:val="24"/>
+        </w:rPr>
+      </w:pPr>
+    </w:p>
+    <w:p>
+      <w:pPr>
+        <w:pStyle w:val="ListParagraph"/>
+        <w:spacing w:after="0"/>
+        <w:ind w:left="360"/>
+        <w:outlineLvl w:val="0"/>
+        <w:rPr>
+          <w:b/>
+          <w:sz w:val="28"/>
+          <w:szCs w:val="24"/>
+        </w:rPr>
+      </w:pPr>
+      <w:r>
+        <w:rPr>
+          <w:sz w:val="24"/>
+          <w:szCs w:val="24"/>
+        </w:rPr>
+        <w:t>The pre-smolt to smolt timing can be user specified.  This enables the user to specify a variety of life histories, useful for steelhead inputs.  The example shown in figure 8.3 arises for the example inputs shown in figure 8.4.  In this case, a fraction of the population smolts in the same year as the population became pre-smolts, while separate fractions remain as pre-smolts for another year or two years (with some mortality happening at each transition per the description of the pre-smolt life stage transitions above).</w:t>
+      </w:r>
+    </w:p>
+    <w:p>
+      <w:pPr>
+        <w:pStyle w:val="ListParagraph"/>
+        <w:spacing w:after="0"/>
+        <w:ind w:left="360"/>
+        <w:outlineLvl w:val="0"/>
+        <w:rPr>
+          <w:b/>
+          <w:sz w:val="28"/>
+          <w:szCs w:val="24"/>
+        </w:rPr>
+      </w:pPr>
+      <w:r>
+        <w:rPr>
+          <w:b/>
+          <w:noProof/>
+          <w:sz w:val="28"/>
+          <w:szCs w:val="24"/>
+        </w:rPr>
+        <mc:AlternateContent>
+          <mc:Choice Requires="wps">
+            <w:drawing>
+              <wp:anchor distT="45720" distB="45720" distL="114300" distR="114300" simplePos="0" relativeHeight="251735040" behindDoc="0" locked="0" layoutInCell="1" allowOverlap="1" wp14:anchorId="3DC9FBC7" wp14:editId="08CCD225">
+                <wp:simplePos x="0" y="0"/>
+                <wp:positionH relativeFrom="margin">
+                  <wp:posOffset>-28575</wp:posOffset>
+                </wp:positionH>
+                <wp:positionV relativeFrom="paragraph">
+                  <wp:posOffset>253365</wp:posOffset>
+                </wp:positionV>
+                <wp:extent cx="6305550" cy="2162175"/>
+                <wp:effectExtent l="0" t="0" r="19050" b="28575"/>
+                <wp:wrapSquare wrapText="bothSides"/>
+                <wp:docPr id="40" name="Text Box 2"/>
+                <wp:cNvGraphicFramePr>
+                  <a:graphicFrameLocks xmlns:a="http://schemas.openxmlformats.org/drawingml/2006/main"/>
+                </wp:cNvGraphicFramePr>
+                <a:graphic xmlns:a="http://schemas.openxmlformats.org/drawingml/2006/main">
+                  <a:graphicData uri="http://schemas.microsoft.com/office/word/2010/wordprocessingShape">
+                    <wps:wsp>
+                      <wps:cNvSpPr txBox="1">
+                        <a:spLocks noChangeArrowheads="1"/>
+                      </wps:cNvSpPr>
+                      <wps:spPr bwMode="auto">
+                        <a:xfrm>
+                          <a:off x="0" y="0"/>
+                          <a:ext cx="6305550" cy="2162175"/>
+                        </a:xfrm>
+                        <a:prstGeom prst="rect">
+                          <a:avLst/>
+                        </a:prstGeom>
+                        <a:solidFill>
+                          <a:srgbClr val="FFFFFF"/>
+                        </a:solidFill>
+                        <a:ln w="9525">
+                          <a:solidFill>
+                            <a:srgbClr val="000000"/>
+                          </a:solidFill>
+                          <a:miter lim="800000"/>
+                          <a:headEnd/>
+                          <a:tailEnd/>
+                        </a:ln>
+                      </wps:spPr>
+                      <wps:txbx>
+                        <w:txbxContent>
+                          <w:p>
+                            <w:r>
+                              <w:t>Figure 8.3</w:t>
+                            </w:r>
+                            <w:r>
+                              <w:t xml:space="preserve"> </w:t>
+                            </w:r>
+                            <w:r>
+                              <w:t xml:space="preserve">Population numbers by life stage, demonstrating life stage transition timing, for inputs such </w:t>
+                            </w:r>
+                            <w:r>
+                              <w:t>as those specified in Figure 8.4, where the pre-smolt to smolt life stage transition happens across a distribution of years, as might happen for steelhead.</w:t>
+                            </w:r>
+                          </w:p>
+                          <w:p>
+                            <w:r>
+                              <w:drawing>
+                                <wp:inline distT="0" distB="0" distL="0" distR="0" wp14:anchorId="6656142C" wp14:editId="0F50B65A">
+                                  <wp:extent cx="6113780" cy="1519486"/>
+                                  <wp:effectExtent l="0" t="0" r="1270" b="5080"/>
+                                  <wp:docPr id="55" name="Picture 55"/>
+                                  <wp:cNvGraphicFramePr>
+                                    <a:graphicFrameLocks xmlns:a="http://schemas.openxmlformats.org/drawingml/2006/main" noChangeAspect="1"/>
+                                  </wp:cNvGraphicFramePr>
+                                  <a:graphic xmlns:a="http://schemas.openxmlformats.org/drawingml/2006/main">
+                                    <a:graphicData uri="http://schemas.openxmlformats.org/drawingml/2006/picture">
+                                      <pic:pic xmlns:pic="http://schemas.openxmlformats.org/drawingml/2006/picture">
+                                        <pic:nvPicPr>
+                                          <pic:cNvPr id="0" name="Picture 5"/>
+                                          <pic:cNvPicPr>
+                                            <a:picLocks noChangeAspect="1" noChangeArrowheads="1"/>
+                                          </pic:cNvPicPr>
+                                        </pic:nvPicPr>
+                                        <pic:blipFill>
+                                          <a:blip r:embed="rId55">
+                                            <a:extLst>
+                                              <a:ext uri="{28A0092B-C50C-407E-A947-70E740481C1C}">
+                                                <a14:useLocalDpi xmlns:a14="http://schemas.microsoft.com/office/drawing/2010/main" val="0"/>
+                                              </a:ext>
+                                            </a:extLst>
+                                          </a:blip>
+                                          <a:srcRect/>
+                                          <a:stretch>
+                                            <a:fillRect/>
+                                          </a:stretch>
+                                        </pic:blipFill>
+                                        <pic:spPr bwMode="auto">
+                                          <a:xfrm>
+                                            <a:off x="0" y="0"/>
+                                            <a:ext cx="6113780" cy="1519486"/>
+                                          </a:xfrm>
+                                          <a:prstGeom prst="rect">
+                                            <a:avLst/>
+                                          </a:prstGeom>
+                                          <a:noFill/>
+                                          <a:ln>
+                                            <a:noFill/>
+                                          </a:ln>
+                                        </pic:spPr>
+                                      </pic:pic>
+                                    </a:graphicData>
+                                  </a:graphic>
+                                </wp:inline>
+                              </w:drawing>
+                            </w:r>
+                          </w:p>
+                        </w:txbxContent>
+                      </wps:txbx>
+                      <wps:bodyPr rot="0" vert="horz" wrap="square" lIns="91440" tIns="45720" rIns="91440" bIns="45720" anchor="t" anchorCtr="0">
+                        <a:noAutofit/>
+                      </wps:bodyPr>
+                    </wps:wsp>
+                  </a:graphicData>
+                </a:graphic>
+                <wp14:sizeRelH relativeFrom="margin">
+                  <wp14:pctWidth>0</wp14:pctWidth>
+                </wp14:sizeRelH>
+                <wp14:sizeRelV relativeFrom="margin">
+                  <wp14:pctHeight>0</wp14:pctHeight>
+                </wp14:sizeRelV>
+              </wp:anchor>
+            </w:drawing>
+          </mc:Choice>
+          <mc:Fallback>
+            <w:pict>
+              <v:shape w14:anchorId="3DC9FBC7" id="_x0000_s1064" type="#_x0000_t202" style="position:absolute;left:0;text-align:left;margin-left:-2.25pt;margin-top:19.95pt;width:496.5pt;height:170.25pt;z-index:251735040;visibility:visible;mso-wrap-style:square;mso-width-percent:0;mso-height-percent:0;mso-wrap-distance-left:9pt;mso-wrap-distance-top:3.6pt;mso-wrap-distance-right:9pt;mso-wrap-distance-bottom:3.6pt;mso-position-horizontal:absolute;mso-position-horizontal-relative:margin;mso-position-vertical:absolute;mso-position-vertical-relative:text;mso-width-percent:0;mso-height-percent:0;mso-width-relative:margin;mso-height-relative:margin;v-text-anchor:top" o:gfxdata="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">
+                <v:textbox>
+                  <w:txbxContent>
+                    <w:p>
+                      <w:r>
+                        <w:t>Figure 8.3</w:t>
+                      </w:r>
+                      <w:r>
+                        <w:t xml:space="preserve"> </w:t>
+                      </w:r>
+                      <w:r>
+                        <w:t xml:space="preserve">Population numbers by life stage, demonstrating life stage transition timing, for inputs such </w:t>
+                      </w:r>
+                      <w:r>
+                        <w:t>as those specified in Figure 8.4, where the pre-smolt to smolt life stage transition happens across a distribution of years, as might happen for steelhead.</w:t>
+                      </w:r>
+                    </w:p>
+                    <w:p>
+                      <w:r>
+                        <w:drawing>
+                          <wp:inline distT="0" distB="0" distL="0" distR="0" wp14:anchorId="6656142C" wp14:editId="0F50B65A">
+                            <wp:extent cx="6113780" cy="1519486"/>
+                            <wp:effectExtent l="0" t="0" r="1270" b="5080"/>
+                            <wp:docPr id="55" name="Picture 55"/>
+                            <wp:cNvGraphicFramePr>
+                              <a:graphicFrameLocks xmlns:a="http://schemas.openxmlformats.org/drawingml/2006/main" noChangeAspect="1"/>
+                            </wp:cNvGraphicFramePr>
+                            <a:graphic xmlns:a="http://schemas.openxmlformats.org/drawingml/2006/main">
+                              <a:graphicData uri="http://schemas.openxmlformats.org/drawingml/2006/picture">
+                                <pic:pic xmlns:pic="http://schemas.openxmlformats.org/drawingml/2006/picture">
+                                  <pic:nvPicPr>
+                                    <pic:cNvPr id="0" name="Picture 5"/>
+                                    <pic:cNvPicPr>
+                                      <a:picLocks noChangeAspect="1" noChangeArrowheads="1"/>
+                                    </pic:cNvPicPr>
+                                  </pic:nvPicPr>
+                                  <pic:blipFill>
+                                    <a:blip r:embed="rId55">
+                                      <a:extLst>
+                                        <a:ext uri="{28A0092B-C50C-407E-A947-70E740481C1C}">
+                                          <a14:useLocalDpi xmlns:a14="http://schemas.microsoft.com/office/drawing/2010/main" val="0"/>
+                                        </a:ext>
+                                      </a:extLst>
+                                    </a:blip>
+                                    <a:srcRect/>
+                                    <a:stretch>
+                                      <a:fillRect/>
+                                    </a:stretch>
+                                  </pic:blipFill>
+                                  <pic:spPr bwMode="auto">
+                                    <a:xfrm>
+                                      <a:off x="0" y="0"/>
+                                      <a:ext cx="6113780" cy="1519486"/>
+                                    </a:xfrm>
+                                    <a:prstGeom prst="rect">
+                                      <a:avLst/>
+                                    </a:prstGeom>
+                                    <a:noFill/>
+                                    <a:ln>
+                                      <a:noFill/>
+                                    </a:ln>
+                                  </pic:spPr>
+                                </pic:pic>
+                              </a:graphicData>
+                            </a:graphic>
+                          </wp:inline>
+                        </w:drawing>
+                      </w:r>
+                    </w:p>
+                  </w:txbxContent>
+                </v:textbox>
+                <w10:wrap type="square" anchorx="margin"/>
+              </v:shape>
+            </w:pict>
+          </mc:Fallback>
+        </mc:AlternateContent>
+      </w:r>
+    </w:p>
+    <w:p>
+      <w:pPr>
+        <w:pStyle w:val="ListParagraph"/>
+        <w:spacing w:after="0"/>
+        <w:ind w:left="360"/>
+        <w:outlineLvl w:val="0"/>
+        <w:rPr>
+          <w:b/>
+          <w:sz w:val="28"/>
+          <w:szCs w:val="24"/>
+        </w:rPr>
+      </w:pPr>
+    </w:p>
+    <w:p>
+      <w:pPr>
+        <w:pStyle w:val="ListParagraph"/>
+        <w:spacing w:after="0"/>
+        <w:ind w:left="360"/>
+        <w:outlineLvl w:val="0"/>
+        <w:rPr>
+          <w:b/>
+          <w:sz w:val="28"/>
+          <w:szCs w:val="24"/>
+        </w:rPr>
+      </w:pPr>
+    </w:p>
+    <w:p>
+      <w:pPr>
+        <w:pStyle w:val="ListParagraph"/>
+        <w:spacing w:after="0"/>
+        <w:ind w:left="360"/>
+        <w:outlineLvl w:val="0"/>
+        <w:rPr>
+          <w:b/>
+          <w:sz w:val="28"/>
+          <w:szCs w:val="24"/>
+        </w:rPr>
+      </w:pPr>
+    </w:p>
+    <w:p>
+      <w:pPr>
+        <w:pStyle w:val="ListParagraph"/>
+        <w:spacing w:after="0"/>
+        <w:ind w:left="360"/>
+        <w:outlineLvl w:val="0"/>
+        <w:rPr>
+          <w:b/>
+          <w:sz w:val="28"/>
+          <w:szCs w:val="24"/>
+        </w:rPr>
+      </w:pPr>
+    </w:p>
+    <w:p>
+      <w:pPr>
+        <w:pStyle w:val="ListParagraph"/>
+        <w:spacing w:after="0"/>
+        <w:ind w:left="360"/>
+        <w:outlineLvl w:val="0"/>
+        <w:rPr>
+          <w:b/>
+          <w:sz w:val="28"/>
+          <w:szCs w:val="24"/>
+        </w:rPr>
+      </w:pPr>
+      <w:bookmarkStart w:id="12" w:name="_Toc467246643"/>
+      <w:r>
+        <w:rPr>
+          <w:b/>
+          <w:noProof/>
+          <w:sz w:val="28"/>
+          <w:szCs w:val="24"/>
+        </w:rPr>
+        <mc:AlternateContent>
+          <mc:Choice Requires="wps">
+            <w:drawing>
+              <wp:anchor distT="45720" distB="45720" distL="114300" distR="114300" simplePos="0" relativeHeight="251737088" behindDoc="0" locked="0" layoutInCell="1" allowOverlap="1" wp14:anchorId="7A820CC7" wp14:editId="6A311F22">
+                <wp:simplePos x="0" y="0"/>
+                <wp:positionH relativeFrom="margin">
+                  <wp:posOffset>-9525</wp:posOffset>
+                </wp:positionH>
+                <wp:positionV relativeFrom="paragraph">
+                  <wp:posOffset>470535</wp:posOffset>
+                </wp:positionV>
+                <wp:extent cx="5915025" cy="2667000"/>
+                <wp:effectExtent l="0" t="0" r="28575" b="19050"/>
+                <wp:wrapSquare wrapText="bothSides"/>
+                <wp:docPr id="51" name="Text Box 2"/>
+                <wp:cNvGraphicFramePr>
+                  <a:graphicFrameLocks xmlns:a="http://schemas.openxmlformats.org/drawingml/2006/main"/>
+                </wp:cNvGraphicFramePr>
+                <a:graphic xmlns:a="http://schemas.openxmlformats.org/drawingml/2006/main">
+                  <a:graphicData uri="http://schemas.microsoft.com/office/word/2010/wordprocessingShape">
+                    <wps:wsp>
+                      <wps:cNvSpPr txBox="1">
+                        <a:spLocks noChangeArrowheads="1"/>
+                      </wps:cNvSpPr>
+                      <wps:spPr bwMode="auto">
+                        <a:xfrm>
+                          <a:off x="0" y="0"/>
+                          <a:ext cx="5915025" cy="2667000"/>
+                        </a:xfrm>
+                        <a:prstGeom prst="rect">
+                          <a:avLst/>
+                        </a:prstGeom>
+                        <a:solidFill>
+                          <a:srgbClr val="FFFFFF"/>
+                        </a:solidFill>
+                        <a:ln w="9525">
+                          <a:solidFill>
+                            <a:srgbClr val="000000"/>
+                          </a:solidFill>
+                          <a:miter lim="800000"/>
+                          <a:headEnd/>
+                          <a:tailEnd/>
+                        </a:ln>
+                      </wps:spPr>
+                      <wps:txbx>
+                        <w:txbxContent>
+                          <w:p>
+                            <w:r>
+                              <w:t>Figure 8.4</w:t>
+                            </w:r>
+                            <w:r>
+                              <w:t xml:space="preserve">  Example Pre-smolt inputs for a population of steelhead that transitions to the smolt life stage across a distribution of pre-smolt timing (years).</w:t>
+                            </w:r>
+                          </w:p>
+                          <w:p>
+                            <w:r>
+                              <w:drawing>
+                                <wp:inline distT="0" distB="0" distL="0" distR="0" wp14:anchorId="1AFA90CD" wp14:editId="1991DB92">
+                                  <wp:extent cx="4829175" cy="1876425"/>
+                                  <wp:effectExtent l="0" t="0" r="9525" b="9525"/>
+                                  <wp:docPr id="290" name="Picture 290"/>
+                                  <wp:cNvGraphicFramePr>
+                                    <a:graphicFrameLocks xmlns:a="http://schemas.openxmlformats.org/drawingml/2006/main" noChangeAspect="1"/>
+                                  </wp:cNvGraphicFramePr>
+                                  <a:graphic xmlns:a="http://schemas.openxmlformats.org/drawingml/2006/main">
+                                    <a:graphicData uri="http://schemas.openxmlformats.org/drawingml/2006/picture">
+                                      <pic:pic xmlns:pic="http://schemas.openxmlformats.org/drawingml/2006/picture">
+                                        <pic:nvPicPr>
+                                          <pic:cNvPr id="0" name="Picture 6"/>
+                                          <pic:cNvPicPr>
+                                            <a:picLocks noChangeAspect="1" noChangeArrowheads="1"/>
+                                          </pic:cNvPicPr>
+                                        </pic:nvPicPr>
+                                        <pic:blipFill>
+                                          <a:blip r:embed="rId56">
+                                            <a:extLst>
+                                              <a:ext uri="{28A0092B-C50C-407E-A947-70E740481C1C}">
+                                                <a14:useLocalDpi xmlns:a14="http://schemas.microsoft.com/office/drawing/2010/main" val="0"/>
+                                              </a:ext>
+                                            </a:extLst>
+                                          </a:blip>
+                                          <a:srcRect/>
+                                          <a:stretch>
+                                            <a:fillRect/>
+                                          </a:stretch>
+                                        </pic:blipFill>
+                                        <pic:spPr bwMode="auto">
+                                          <a:xfrm>
+                                            <a:off x="0" y="0"/>
+                                            <a:ext cx="4829175" cy="1876425"/>
+                                          </a:xfrm>
+                                          <a:prstGeom prst="rect">
+                                            <a:avLst/>
+                                          </a:prstGeom>
+                                          <a:noFill/>
+                                          <a:ln>
+                                            <a:noFill/>
+                                          </a:ln>
+                                        </pic:spPr>
+                                      </pic:pic>
+                                    </a:graphicData>
+                                  </a:graphic>
+                                </wp:inline>
+                              </w:drawing>
+                            </w:r>
+                          </w:p>
+                        </w:txbxContent>
+                      </wps:txbx>
+                      <wps:bodyPr rot="0" vert="horz" wrap="square" lIns="91440" tIns="45720" rIns="91440" bIns="45720" anchor="t" anchorCtr="0">
+                        <a:noAutofit/>
+                      </wps:bodyPr>
+                    </wps:wsp>
+                  </a:graphicData>
+                </a:graphic>
+                <wp14:sizeRelH relativeFrom="margin">
+                  <wp14:pctWidth>0</wp14:pctWidth>
+                </wp14:sizeRelH>
+                <wp14:sizeRelV relativeFrom="margin">
+                  <wp14:pctHeight>0</wp14:pctHeight>
+                </wp14:sizeRelV>
+              </wp:anchor>
+            </w:drawing>
+          </mc:Choice>
+          <mc:Fallback>
+            <w:pict>
+              <v:shape w14:anchorId="7A820CC7" id="_x0000_s1065" type="#_x0000_t202" style="position:absolute;left:0;text-align:left;margin-left:-.75pt;margin-top:37.05pt;width:465.75pt;height:210pt;z-index:251737088;visibility:visible;mso-wrap-style:square;mso-width-percent:0;mso-height-percent:0;mso-wrap-distance-left:9pt;mso-wrap-distance-top:3.6pt;mso-wrap-distance-right:9pt;mso-wrap-distance-bottom:3.6pt;mso-position-horizontal:absolute;mso-position-horizontal-relative:margin;mso-position-vertical:absolute;mso-position-vertical-relative:text;mso-width-percent:0;mso-height-percent:0;mso-width-relative:margin;mso-height-relative:margin;v-text-anchor:top" o:gfxdata="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">
+                <v:textbox>
+                  <w:txbxContent>
+                    <w:p>
+                      <w:r>
+                        <w:t>Figure 8.4</w:t>
+                      </w:r>
+                      <w:r>
+                        <w:t xml:space="preserve">  Example Pre-smolt inputs for a population of steelhead that transitions to the smolt life stage across a distribution of pre-smolt timing (years).</w:t>
+                      </w:r>
+                    </w:p>
+                    <w:p>
+                      <w:r>
+                        <w:drawing>
+                          <wp:inline distT="0" distB="0" distL="0" distR="0" wp14:anchorId="1AFA90CD" wp14:editId="1991DB92">
+                            <wp:extent cx="4829175" cy="1876425"/>
+                            <wp:effectExtent l="0" t="0" r="9525" b="9525"/>
+                            <wp:docPr id="290" name="Picture 290"/>
+                            <wp:cNvGraphicFramePr>
+                              <a:graphicFrameLocks xmlns:a="http://schemas.openxmlformats.org/drawingml/2006/main" noChangeAspect="1"/>
+                            </wp:cNvGraphicFramePr>
+                            <a:graphic xmlns:a="http://schemas.openxmlformats.org/drawingml/2006/main">
+                              <a:graphicData uri="http://schemas.openxmlformats.org/drawingml/2006/picture">
+                                <pic:pic xmlns:pic="http://schemas.openxmlformats.org/drawingml/2006/picture">
+                                  <pic:nvPicPr>
+                                    <pic:cNvPr id="0" name="Picture 6"/>
+                                    <pic:cNvPicPr>
+                                      <a:picLocks noChangeAspect="1" noChangeArrowheads="1"/>
+                                    </pic:cNvPicPr>
+                                  </pic:nvPicPr>
+                                  <pic:blipFill>
+                                    <a:blip r:embed="rId56">
+                                      <a:extLst>
+                                        <a:ext uri="{28A0092B-C50C-407E-A947-70E740481C1C}">
+                                          <a14:useLocalDpi xmlns:a14="http://schemas.microsoft.com/office/drawing/2010/main" val="0"/>
+                                        </a:ext>
+                                      </a:extLst>
+                                    </a:blip>
+                                    <a:srcRect/>
+                                    <a:stretch>
+                                      <a:fillRect/>
+                                    </a:stretch>
+                                  </pic:blipFill>
+                                  <pic:spPr bwMode="auto">
+                                    <a:xfrm>
+                                      <a:off x="0" y="0"/>
+                                      <a:ext cx="4829175" cy="1876425"/>
+                                    </a:xfrm>
+                                    <a:prstGeom prst="rect">
+                                      <a:avLst/>
+                                    </a:prstGeom>
+                                    <a:noFill/>
+                                    <a:ln>
+                                      <a:noFill/>
+                                    </a:ln>
+                                  </pic:spPr>
+                                </pic:pic>
+                              </a:graphicData>
+                            </a:graphic>
+                          </wp:inline>
+                        </w:drawing>
+                      </w:r>
+                    </w:p>
+                  </w:txbxContent>
+                </v:textbox>
+                <w10:wrap type="square" anchorx="margin"/>
+              </v:shape>
+            </w:pict>
+          </mc:Fallback>
+        </mc:AlternateContent>
+      </w:r>
+    </w:p>
+    <w:p>
+      <w:pPr>
+        <w:pStyle w:val="ListParagraph"/>
+        <w:spacing w:after="0"/>
+        <w:ind w:left="360"/>
+        <w:outlineLvl w:val="0"/>
+        <w:rPr>
+          <w:sz w:val="24"/>
+          <w:szCs w:val="24"/>
+        </w:rPr>
+      </w:pPr>
+    </w:p>
+    <w:p>
+      <w:pPr>
+        <w:pStyle w:val="ListParagraph"/>
+        <w:spacing w:after="0"/>
+        <w:ind w:left="360"/>
+        <w:outlineLvl w:val="0"/>
+        <w:rPr>
+          <w:sz w:val="24"/>
+          <w:szCs w:val="24"/>
+        </w:rPr>
+      </w:pPr>
+      <w:r>
+        <w:rPr>
+          <w:sz w:val="24"/>
+          <w:szCs w:val="24"/>
+        </w:rPr>
+        <w:t>Note that this model does not currently support populations that pre-smolt and smolt in the same year as they become parr (subyearling smolts).  This capability will be added in future code revisions.</w:t>
+      </w:r>
+    </w:p>
+    <w:p>
+      <w:pPr>
+        <w:pStyle w:val="ListParagraph"/>
+        <w:spacing w:after="0"/>
+        <w:ind w:left="360"/>
+        <w:outlineLvl w:val="0"/>
+        <w:rPr>
+          <w:sz w:val="24"/>
+          <w:szCs w:val="24"/>
+        </w:rPr>
+      </w:pPr>
+    </w:p>
+    <w:p>
+      <w:pPr>
+        <w:pStyle w:val="ListParagraph"/>
+        <w:spacing w:after="0"/>
+        <w:ind w:left="360"/>
+        <w:outlineLvl w:val="0"/>
         <w:rPr>
           <w:sz w:val="24"/>
           <w:szCs w:val="24"/>
@@ -34837,13 +35904,352 @@
           <w:szCs w:val="24"/>
         </w:rPr>
       </w:pPr>
-      <w:bookmarkStart w:id="13" w:name="_Toc363133768"/>
       <w:r>
         <w:rPr>
           <w:b/>
           <w:sz w:val="28"/>
           <w:szCs w:val="24"/>
         </w:rPr>
+        <w:t>Running the Model</w:t>
+      </w:r>
+      <w:r>
+        <w:rPr>
+          <w:b/>
+          <w:sz w:val="28"/>
+          <w:szCs w:val="24"/>
+        </w:rPr>
+        <w:t xml:space="preserve"> in R</w:t>
+      </w:r>
+      <w:bookmarkEnd w:id="12"/>
+    </w:p>
+    <w:p>
+      <w:pPr>
+        <w:pStyle w:val="ListParagraph"/>
+        <w:spacing w:after="0"/>
+        <w:ind w:left="360"/>
+        <w:outlineLvl w:val="0"/>
+        <w:rPr>
+          <w:b/>
+          <w:sz w:val="24"/>
+          <w:szCs w:val="24"/>
+        </w:rPr>
+      </w:pPr>
+    </w:p>
+    <w:p>
+      <w:pPr>
+        <w:rPr>
+          <w:sz w:val="24"/>
+          <w:szCs w:val="24"/>
+        </w:rPr>
+      </w:pPr>
+      <w:r>
+        <w:rPr>
+          <w:sz w:val="24"/>
+          <w:szCs w:val="24"/>
+        </w:rPr>
+        <w:t xml:space="preserve">Once the </w:t>
+      </w:r>
+      <w:r>
+        <w:rPr>
+          <w:sz w:val="24"/>
+          <w:szCs w:val="24"/>
+        </w:rPr>
+        <w:t>input</w:t>
+      </w:r>
+      <w:r>
+        <w:rPr>
+          <w:sz w:val="24"/>
+          <w:szCs w:val="24"/>
+        </w:rPr>
+        <w:t xml:space="preserve"> files are prepared, as detailed in section </w:t>
+      </w:r>
+      <w:r>
+        <w:rPr>
+          <w:sz w:val="24"/>
+          <w:szCs w:val="24"/>
+        </w:rPr>
+        <w:t>7</w:t>
+      </w:r>
+      <w:r>
+        <w:rPr>
+          <w:sz w:val="24"/>
+          <w:szCs w:val="24"/>
+        </w:rPr>
+        <w:t>, the user is ready</w:t>
+      </w:r>
+      <w:r>
+        <w:rPr>
+          <w:sz w:val="24"/>
+          <w:szCs w:val="24"/>
+        </w:rPr>
+        <w:t xml:space="preserve"> to run the actual R script that </w:t>
+      </w:r>
+      <w:r>
+        <w:rPr>
+          <w:sz w:val="24"/>
+          <w:szCs w:val="24"/>
+        </w:rPr>
+        <w:t>performs the simulation.  Note than since R is a command line programming environment, there cannot be a pre-compiled executable file.  Instead, in order to run the program, the user must open R and run the main script manually.  However, the user does NOT need to open the accompanying file containing additional R-functions.  These are called automatically by the main script.</w:t>
+      </w:r>
+    </w:p>
+    <w:p>
+      <w:pPr>
+        <w:rPr>
+          <w:sz w:val="24"/>
+          <w:szCs w:val="24"/>
+        </w:rPr>
+      </w:pPr>
+      <w:r>
+        <w:rPr>
+          <w:sz w:val="24"/>
+          <w:szCs w:val="24"/>
+        </w:rPr>
+        <w:t>All input files and R-scripts must be located in a single folder on the user’s pc prior to running the program.</w:t>
+      </w:r>
+    </w:p>
+    <w:p>
+      <w:pPr>
+        <w:rPr>
+          <w:sz w:val="24"/>
+          <w:szCs w:val="24"/>
+        </w:rPr>
+      </w:pPr>
+    </w:p>
+    <w:p>
+      <w:pPr>
+        <w:rPr>
+          <w:b/>
+          <w:sz w:val="24"/>
+          <w:szCs w:val="24"/>
+        </w:rPr>
+      </w:pPr>
+      <w:r>
+        <w:rPr>
+          <w:b/>
+          <w:sz w:val="24"/>
+          <w:szCs w:val="24"/>
+        </w:rPr>
+        <w:t>Step 1: Open R and set the working directory</w:t>
+      </w:r>
+    </w:p>
+    <w:p>
+      <w:pPr>
+        <w:rPr>
+          <w:sz w:val="24"/>
+          <w:szCs w:val="24"/>
+        </w:rPr>
+      </w:pPr>
+      <w:r>
+        <w:rPr>
+          <w:sz w:val="24"/>
+          <w:szCs w:val="24"/>
+        </w:rPr>
+        <w:lastRenderedPageBreak/>
+        <w:t>Open</w:t>
+      </w:r>
+      <w:r>
+        <w:rPr>
+          <w:sz w:val="24"/>
+          <w:szCs w:val="24"/>
+        </w:rPr>
+        <w:t xml:space="preserve"> R.  Change the working directory to the fold</w:t>
+      </w:r>
+      <w:r>
+        <w:rPr>
+          <w:sz w:val="24"/>
+          <w:szCs w:val="24"/>
+        </w:rPr>
+        <w:t>er where the R scripts and input</w:t>
+      </w:r>
+      <w:r>
+        <w:rPr>
+          <w:sz w:val="24"/>
+          <w:szCs w:val="24"/>
+        </w:rPr>
+        <w:t xml:space="preserve"> files are located.  This is done, with the R console as the active window, by clicking “File”, “Change Dir”, and navigating to the fol</w:t>
+      </w:r>
+      <w:r>
+        <w:rPr>
+          <w:sz w:val="24"/>
+          <w:szCs w:val="24"/>
+        </w:rPr>
+        <w:t>der where the files are stored.</w:t>
+      </w:r>
+    </w:p>
+    <w:p>
+      <w:pPr>
+        <w:rPr>
+          <w:sz w:val="24"/>
+          <w:szCs w:val="24"/>
+        </w:rPr>
+      </w:pPr>
+    </w:p>
+    <w:p>
+      <w:pPr>
+        <w:rPr>
+          <w:sz w:val="24"/>
+          <w:szCs w:val="24"/>
+        </w:rPr>
+      </w:pPr>
+      <w:r>
+        <w:rPr>
+          <w:b/>
+          <w:sz w:val="24"/>
+          <w:szCs w:val="24"/>
+        </w:rPr>
+        <w:t>Step 2: Open R-script “Watershed.R</w:t>
+      </w:r>
+      <w:r>
+        <w:rPr>
+          <w:sz w:val="24"/>
+          <w:szCs w:val="24"/>
+        </w:rPr>
+        <w:t>”</w:t>
+      </w:r>
+    </w:p>
+    <w:p>
+      <w:pPr>
+        <w:rPr>
+          <w:sz w:val="24"/>
+          <w:szCs w:val="24"/>
+        </w:rPr>
+      </w:pPr>
+      <w:r>
+        <w:rPr>
+          <w:sz w:val="24"/>
+          <w:szCs w:val="24"/>
+        </w:rPr>
+        <w:t xml:space="preserve">Open the R </w:t>
+      </w:r>
+      <w:r>
+        <w:rPr>
+          <w:sz w:val="24"/>
+          <w:szCs w:val="24"/>
+        </w:rPr>
+        <w:t>script “Watershed.R” by selecting “File”, “Open Script”, and selecting “Watershed.R”.    This is the main R script that calls all other functions required to run the Watershed model analysis.</w:t>
+      </w:r>
+    </w:p>
+    <w:p>
+      <w:pPr>
+        <w:rPr>
+          <w:sz w:val="24"/>
+          <w:szCs w:val="24"/>
+        </w:rPr>
+      </w:pPr>
+    </w:p>
+    <w:p>
+      <w:pPr>
+        <w:rPr>
+          <w:b/>
+          <w:sz w:val="24"/>
+          <w:szCs w:val="24"/>
+        </w:rPr>
+      </w:pPr>
+      <w:r>
+        <w:rPr>
+          <w:b/>
+          <w:sz w:val="24"/>
+          <w:szCs w:val="24"/>
+        </w:rPr>
+        <w:t>Step 3: Run the Script</w:t>
+      </w:r>
+    </w:p>
+    <w:p>
+      <w:pPr>
+        <w:rPr>
+          <w:sz w:val="24"/>
+          <w:szCs w:val="24"/>
+        </w:rPr>
+      </w:pPr>
+      <w:r>
+        <w:rPr>
+          <w:sz w:val="24"/>
+          <w:szCs w:val="24"/>
+        </w:rPr>
+        <w:t xml:space="preserve">To run the entire program, from the “edit” menu, select “run all”.  (A shortcut method is to use &lt;ctrl-a&gt; to select all, followed by &lt;ctrl-r&gt; to run the entire selection.)  Depending on the number of sites, the number of Monte Carlo simulations, and the choices included for stochasticity, the amount of time required for the analysis will vary considerably.  </w:t>
+      </w:r>
+      <w:r>
+        <w:rPr>
+          <w:sz w:val="24"/>
+          <w:szCs w:val="24"/>
+        </w:rPr>
+        <w:t xml:space="preserve"> After reading the input files, the</w:t>
+      </w:r>
+      <w:r>
+        <w:rPr>
+          <w:sz w:val="24"/>
+          <w:szCs w:val="24"/>
+        </w:rPr>
+        <w:t xml:space="preserve"> Monte Carlo </w:t>
+      </w:r>
+      <w:r>
+        <w:rPr>
+          <w:sz w:val="24"/>
+          <w:szCs w:val="24"/>
+        </w:rPr>
+        <w:t xml:space="preserve">/ Beverton Holt </w:t>
+      </w:r>
+      <w:r>
+        <w:rPr>
+          <w:sz w:val="24"/>
+          <w:szCs w:val="24"/>
+        </w:rPr>
+        <w:t>simulation proceeds, with a message in the output window indicating the count of completed Monte Carlo iterations.</w:t>
+      </w:r>
+    </w:p>
+    <w:p>
+      <w:pPr>
+        <w:rPr>
+          <w:sz w:val="24"/>
+          <w:szCs w:val="24"/>
+        </w:rPr>
+      </w:pPr>
+      <w:r>
+        <w:rPr>
+          <w:sz w:val="24"/>
+          <w:szCs w:val="24"/>
+        </w:rPr>
+        <w:t>None of the other R files included in the model need to be opened by the user.  The Watershed.R script will load each of the functions contained within these files.  The user may wish to open these files only if he or she wishes to examine the code and/or modify the code in some way.</w:t>
+      </w:r>
+    </w:p>
+    <w:p>
+      <w:pPr>
+        <w:rPr>
+          <w:sz w:val="24"/>
+          <w:szCs w:val="24"/>
+        </w:rPr>
+      </w:pPr>
+    </w:p>
+    <w:p>
+      <w:pPr>
+        <w:rPr>
+          <w:sz w:val="24"/>
+          <w:szCs w:val="24"/>
+        </w:rPr>
+      </w:pPr>
+    </w:p>
+    <w:p>
+      <w:pPr>
+        <w:pStyle w:val="ListParagraph"/>
+        <w:numPr>
+          <w:ilvl w:val="0"/>
+          <w:numId w:val="6"/>
+        </w:numPr>
+        <w:spacing w:after="0"/>
+        <w:outlineLvl w:val="0"/>
+        <w:rPr>
+          <w:b/>
+          <w:sz w:val="28"/>
+          <w:szCs w:val="24"/>
+        </w:rPr>
+      </w:pPr>
+      <w:bookmarkStart w:id="13" w:name="_Toc467246644"/>
+      <w:r>
+        <w:rPr>
+          <w:b/>
+          <w:sz w:val="28"/>
+          <w:szCs w:val="24"/>
+        </w:rPr>
         <w:t>Model Output</w:t>
       </w:r>
       <w:bookmarkEnd w:id="13"/>
@@ -34932,7 +36338,7 @@
           <w:sz w:val="24"/>
           <w:szCs w:val="24"/>
         </w:rPr>
-        <w:t xml:space="preserve">9.1.1. </w:t>
+        <w:t>10</w:t>
       </w:r>
       <w:r>
         <w:rPr>
@@ -34940,6 +36346,14 @@
           <w:sz w:val="24"/>
           <w:szCs w:val="24"/>
         </w:rPr>
+        <w:t xml:space="preserve">.1.1. </w:t>
+      </w:r>
+      <w:r>
+        <w:rPr>
+          <w:b/>
+          <w:sz w:val="24"/>
+          <w:szCs w:val="24"/>
+        </w:rPr>
         <w:t xml:space="preserve">Fish Population </w:t>
       </w:r>
       <w:r>
@@ -34995,6 +36409,7 @@
           <w:sz w:val="24"/>
           <w:szCs w:val="24"/>
         </w:rPr>
+        <w:lastRenderedPageBreak/>
         <w:t>Files containing the average and standard deviation (across all MC iterations) of the number of fish, at each life stage, at each year of the simulation,</w:t>
       </w:r>
       <w:r>
@@ -35095,7 +36510,197 @@
           <w:sz w:val="24"/>
           <w:szCs w:val="24"/>
         </w:rPr>
-        <w:t xml:space="preserve">h life stage (Adult Escapement, egg, fry, … through all 10 modeled years of Adult Salmon).  All pre-smolt sub-life-stages are summed into a single column for the pre-smolt life stage.  </w:t>
+        <w:t xml:space="preserve">h life stage (Adult Escapement, egg, </w:t>
+      </w:r>
+      <w:r>
+        <w:rPr>
+          <w:sz w:val="24"/>
+          <w:szCs w:val="24"/>
+        </w:rPr>
+        <w:t>fry …</w:t>
+      </w:r>
+      <w:r>
+        <w:rPr>
+          <w:sz w:val="24"/>
+          <w:szCs w:val="24"/>
+        </w:rPr>
+        <w:t xml:space="preserve"> through all 10 modeled years of Adult Salmon).  All pre-smolt sub-life-stages are summed into a single column for the pre-smolt life stage.  </w:t>
+      </w:r>
+    </w:p>
+    <w:p>
+      <w:pPr>
+        <w:rPr>
+          <w:sz w:val="24"/>
+          <w:szCs w:val="24"/>
+        </w:rPr>
+      </w:pPr>
+      <w:r>
+        <w:rPr>
+          <w:sz w:val="24"/>
+          <w:szCs w:val="24"/>
+        </w:rPr>
+        <w:t>Note that the column names for these columns include “mean”, which indicates that these values are me</w:t>
+      </w:r>
+      <w:r>
+        <w:rPr>
+          <w:sz w:val="24"/>
+          <w:szCs w:val="24"/>
+        </w:rPr>
+        <w:t>an values (averaged across all M</w:t>
+      </w:r>
+      <w:r>
+        <w:rPr>
+          <w:sz w:val="24"/>
+          <w:szCs w:val="24"/>
+        </w:rPr>
+        <w:t>onte-</w:t>
+      </w:r>
+      <w:r>
+        <w:rPr>
+          <w:sz w:val="24"/>
+          <w:szCs w:val="24"/>
+        </w:rPr>
+        <w:t>Carlo</w:t>
+      </w:r>
+      <w:r>
+        <w:rPr>
+          <w:sz w:val="24"/>
+          <w:szCs w:val="24"/>
+        </w:rPr>
+        <w:t xml:space="preserve"> simulations; even if only 1 run is done, with no stochasticity applied). </w:t>
+      </w:r>
+    </w:p>
+    <w:p>
+      <w:pPr>
+        <w:rPr>
+          <w:sz w:val="24"/>
+          <w:szCs w:val="24"/>
+        </w:rPr>
+      </w:pPr>
+      <w:r>
+        <w:rPr>
+          <w:sz w:val="24"/>
+          <w:szCs w:val="24"/>
+        </w:rPr>
+        <w:t>These column names also include “natural” in the column names.  This indicates that the columns are sums of the genetic sub-type “natural”, indicating that these fish are NOT hatchery fish, and that they do not have any hatchery ancestry in the previous two generations of their ancestry.  (“Natural” is used here instead of “Wild”, as “Wild” is, by convention, generally used to describe any fish not bred in a Hatchery – “H1” fish by this models convention – while “Natural” indicates, in this case, no hatchery ancestors in the preceding generations).</w:t>
+      </w:r>
+    </w:p>
+    <w:p>
+      <w:pPr>
+        <w:rPr>
+          <w:sz w:val="24"/>
+          <w:szCs w:val="24"/>
+        </w:rPr>
+      </w:pPr>
+      <w:r>
+        <w:rPr>
+          <w:sz w:val="24"/>
+          <w:szCs w:val="24"/>
+        </w:rPr>
+        <w:t xml:space="preserve">The next set of columns again lists average fish populations over all life stages, except these columns indicate Hatchery origin fish, and thus have “H1” included in the column names.  Additional sets of 17 columns provide fish numbers for all other genetic sub-types (see table 4.12.1 for details).  </w:t>
+      </w:r>
+    </w:p>
+    <w:p>
+      <w:pPr>
+        <w:rPr>
+          <w:sz w:val="24"/>
+          <w:szCs w:val="24"/>
+        </w:rPr>
+      </w:pPr>
+      <w:r>
+        <w:rPr>
+          <w:sz w:val="24"/>
+          <w:szCs w:val="24"/>
+        </w:rPr>
+        <w:t>Columns to the right of all the mean fish population columns, starting at the 190</w:t>
+      </w:r>
+      <w:r>
+        <w:rPr>
+          <w:sz w:val="24"/>
+          <w:szCs w:val="24"/>
+          <w:vertAlign w:val="superscript"/>
+        </w:rPr>
+        <w:t>th</w:t>
+      </w:r>
+      <w:r>
+        <w:rPr>
+          <w:sz w:val="24"/>
+          <w:szCs w:val="24"/>
+        </w:rPr>
+        <w:t xml:space="preserve"> column</w:t>
+      </w:r>
+      <w:r>
+        <w:rPr>
+          <w:sz w:val="24"/>
+          <w:szCs w:val="24"/>
+        </w:rPr>
+        <w:t xml:space="preserve"> (column GH if opened in Excel) are used to provide the standard deviation of all fish numbers, by time, life stage, and genetic subtype.  The standard deviation is applied across all Monte-Carlo iteration simulated.  If only 1 Monte-Carlo iteration is specified, a value of NA will appear in these columns, as standard deviations cannot be estimated from a single data point.  </w:t>
+      </w:r>
+    </w:p>
+    <w:p>
+      <w:pPr>
+        <w:rPr>
+          <w:sz w:val="24"/>
+          <w:szCs w:val="24"/>
+        </w:rPr>
+      </w:pPr>
+    </w:p>
+    <w:p>
+      <w:pPr>
+        <w:ind w:firstLine="720"/>
+        <w:rPr>
+          <w:b/>
+          <w:sz w:val="24"/>
+          <w:szCs w:val="24"/>
+        </w:rPr>
+      </w:pPr>
+      <w:r>
+        <w:rPr>
+          <w:b/>
+          <w:sz w:val="24"/>
+          <w:szCs w:val="24"/>
+        </w:rPr>
+        <w:t>10</w:t>
+      </w:r>
+      <w:r>
+        <w:rPr>
+          <w:b/>
+          <w:sz w:val="24"/>
+          <w:szCs w:val="24"/>
+        </w:rPr>
+        <w:t>.</w:t>
+      </w:r>
+      <w:r>
+        <w:rPr>
+          <w:b/>
+          <w:sz w:val="24"/>
+          <w:szCs w:val="24"/>
+        </w:rPr>
+        <w:t>1.</w:t>
+      </w:r>
+      <w:r>
+        <w:rPr>
+          <w:b/>
+          <w:sz w:val="24"/>
+          <w:szCs w:val="24"/>
+        </w:rPr>
+        <w:t>2</w:t>
+      </w:r>
+      <w:r>
+        <w:rPr>
+          <w:b/>
+          <w:sz w:val="24"/>
+          <w:szCs w:val="24"/>
+        </w:rPr>
+        <w:t xml:space="preserve">  </w:t>
+      </w:r>
+      <w:r>
+        <w:rPr>
+          <w:b/>
+          <w:sz w:val="24"/>
+          <w:szCs w:val="24"/>
+        </w:rPr>
+        <w:t>Smolts by Time and Genetic Sub-Type</w:t>
       </w:r>
     </w:p>
     <w:p>
@@ -35111,83 +36716,22 @@
           <w:szCs w:val="24"/>
         </w:rPr>
         <w:lastRenderedPageBreak/>
-        <w:t xml:space="preserve">Note that the column names for these columns include “mean”, which indicates that these values are mean values (averaged across all monte-carlo simulations; even if only 1 run is done, with no stochasticity applied). </w:t>
-      </w:r>
-    </w:p>
-    <w:p>
-      <w:pPr>
-        <w:rPr>
-          <w:sz w:val="24"/>
-          <w:szCs w:val="24"/>
-        </w:rPr>
-      </w:pPr>
-      <w:r>
-        <w:rPr>
-          <w:sz w:val="24"/>
-          <w:szCs w:val="24"/>
-        </w:rPr>
-        <w:t>These column names also include “natural” in the column names.  This indicates that the columns are sums of the genetic sub-type “natural”, indicating that these fish are NOT hatchery fish, and that they do not have any hatchery ancestry in the previous two generations of their ancestry.  (“Natural” is used here instead of “Wild”, as “Wild” is, by convention, generally used to describe any fish not bred in a Hatchery – “H1” fish by this models convention – while “Natural” indicates, in this case, no hatchery ancestors in the preceding generations).</w:t>
-      </w:r>
-    </w:p>
-    <w:p>
-      <w:pPr>
-        <w:rPr>
-          <w:sz w:val="24"/>
-          <w:szCs w:val="24"/>
-        </w:rPr>
-      </w:pPr>
-      <w:r>
-        <w:rPr>
-          <w:sz w:val="24"/>
-          <w:szCs w:val="24"/>
-        </w:rPr>
-        <w:t xml:space="preserve">The next set of columns again lists average fish populations over all life stages, except these columns indicate Hatchery origin fish, and thus have “H1” included in the column names.  Additional sets of 17 columns provide fish numbers for all other genetic sub-types (see table 4.12.1 for details).  </w:t>
-      </w:r>
-    </w:p>
-    <w:p>
-      <w:pPr>
-        <w:rPr>
-          <w:sz w:val="24"/>
-          <w:szCs w:val="24"/>
-        </w:rPr>
-      </w:pPr>
-      <w:r>
-        <w:rPr>
-          <w:sz w:val="24"/>
-          <w:szCs w:val="24"/>
-        </w:rPr>
-        <w:t>Columns to the right of all the mean fish population columns, starting at the 190</w:t>
-      </w:r>
-      <w:r>
-        <w:rPr>
-          <w:sz w:val="24"/>
-          <w:szCs w:val="24"/>
-          <w:vertAlign w:val="superscript"/>
-        </w:rPr>
-        <w:t>th</w:t>
-      </w:r>
-      <w:r>
-        <w:rPr>
-          <w:sz w:val="24"/>
-          <w:szCs w:val="24"/>
-        </w:rPr>
-        <w:t xml:space="preserve"> column</w:t>
-      </w:r>
-      <w:r>
-        <w:rPr>
-          <w:sz w:val="24"/>
-          <w:szCs w:val="24"/>
-        </w:rPr>
-        <w:t xml:space="preserve"> (column GH if opened in Excel) are used to provide the standard deviation of all fish numbers, by time, life stage, and genetic subtype.  The standard deviation is applied across all Monte-Carlo iteration simulated.  If only 1 Monte-Carlo iteration is specified, a value of NA will appear in these columns, as standard deviations cannot be estimated from a single data point.  </w:t>
-      </w:r>
-    </w:p>
-    <w:p>
-      <w:pPr>
-        <w:rPr>
-          <w:sz w:val="24"/>
-          <w:szCs w:val="24"/>
-        </w:rPr>
-      </w:pPr>
+        <w:t xml:space="preserve">A file </w:t>
+      </w:r>
+      <w:r>
+        <w:rPr>
+          <w:sz w:val="24"/>
+          <w:szCs w:val="24"/>
+        </w:rPr>
+        <w:t xml:space="preserve">containing the number of smolts (fish leaving the watershed, attempting to migrate to the ocean), by genetic sub-type, at each life stage, are also generated for each site.  Data include average and standard deviations (across all MC iterations).  These files are named “Smolts_by_Subpop[site name].csv”.  </w:t>
+      </w:r>
+      <w:r>
+        <w:rPr>
+          <w:sz w:val="24"/>
+          <w:szCs w:val="24"/>
+        </w:rPr>
+        <w:t xml:space="preserve"> This information is duplicated in the “Results[ ].csv” files.  It is output separately here as a convenience to the user.</w:t>
+      </w:r>
     </w:p>
     <w:p>
       <w:pPr>
@@ -35204,7 +36748,7 @@
           <w:sz w:val="24"/>
           <w:szCs w:val="24"/>
         </w:rPr>
-        <w:t>9.</w:t>
+        <w:t>10</w:t>
       </w:r>
       <w:r>
         <w:rPr>
@@ -35212,6 +36756,14 @@
           <w:sz w:val="24"/>
           <w:szCs w:val="24"/>
         </w:rPr>
+        <w:t>.</w:t>
+      </w:r>
+      <w:r>
+        <w:rPr>
+          <w:b/>
+          <w:sz w:val="24"/>
+          <w:szCs w:val="24"/>
+        </w:rPr>
         <w:t>1.</w:t>
       </w:r>
       <w:r>
@@ -35220,134 +36772,55 @@
           <w:sz w:val="24"/>
           <w:szCs w:val="24"/>
         </w:rPr>
-        <w:t>2</w:t>
-      </w:r>
-      <w:r>
+        <w:t>3. Spawners by Time and Genetic Subtype</w:t>
+      </w:r>
+    </w:p>
+    <w:p>
+      <w:pPr>
+        <w:rPr>
+          <w:sz w:val="24"/>
+          <w:szCs w:val="24"/>
+        </w:rPr>
+      </w:pPr>
+      <w:r>
+        <w:rPr>
+          <w:sz w:val="24"/>
+          <w:szCs w:val="24"/>
+        </w:rPr>
+        <w:t>Similarly, files containing the number of spawners by genetic subpopulation are written, in the same format as the files outputting the number of smolts.  These files are named “Spawners_by_Subpop[site.name].csv”.</w:t>
+      </w:r>
+      <w:r>
+        <w:rPr>
+          <w:sz w:val="24"/>
+          <w:szCs w:val="24"/>
+        </w:rPr>
+        <w:t xml:space="preserve">  The information in the spawners output is not duplicated in the “Results[…].csv” files.  Adult escapement (fish attempting to spawn that escape the fisheries) is list in the “results” files.  “Spawners”, on the other hand, is a measure of that portion of adult escapement that survives to spawn (i.e. does not die of disease, exhaustion, etc; as calculated based on age and genetic-subtype adjusted survival probabilities) PLUS (for steelhead simulations) and “resident rainbow” spawners calculated for a given spawn year.  Generally, the number of spawners is less than escapement, unless the number of resident rainbows exceeds the number of adult escapees not surviving to spawn.</w:t>
+      </w:r>
+    </w:p>
+    <w:p>
+      <w:pPr>
+        <w:ind w:firstLine="720"/>
         <w:rPr>
           <w:b/>
           <w:sz w:val="24"/>
           <w:szCs w:val="24"/>
         </w:rPr>
-        <w:t xml:space="preserve">  </w:t>
-      </w:r>
+      </w:pPr>
       <w:r>
         <w:rPr>
           <w:b/>
           <w:sz w:val="24"/>
           <w:szCs w:val="24"/>
         </w:rPr>
-        <w:t>Smolts by Time and Genetic Sub-Type</w:t>
-      </w:r>
-    </w:p>
-    <w:p>
-      <w:pPr>
-        <w:rPr>
-          <w:sz w:val="24"/>
-          <w:szCs w:val="24"/>
-        </w:rPr>
-      </w:pPr>
-      <w:r>
-        <w:rPr>
-          <w:sz w:val="24"/>
-          <w:szCs w:val="24"/>
-        </w:rPr>
-        <w:t xml:space="preserve">A file </w:t>
-      </w:r>
-      <w:r>
-        <w:rPr>
-          <w:sz w:val="24"/>
-          <w:szCs w:val="24"/>
-        </w:rPr>
-        <w:t xml:space="preserve">containing the number of smolts (fish leaving the watershed, attempting to migrate to the ocean), by genetic sub-type, at each life stage, are also generated for each site.  Data include average and standard deviations (across all MC iterations).  These files are named “Smolts_by_Subpop[site name].csv”.  </w:t>
-      </w:r>
-      <w:r>
-        <w:rPr>
-          <w:sz w:val="24"/>
-          <w:szCs w:val="24"/>
-        </w:rPr>
-        <w:t xml:space="preserve"> This information is duplicated in the “Results[ ].csv” files.  It is output separately here as a convenience to the user.</w:t>
-      </w:r>
-    </w:p>
-    <w:p>
-      <w:pPr>
-        <w:ind w:firstLine="720"/>
+        <w:t>10</w:t>
+      </w:r>
+      <w:r>
         <w:rPr>
           <w:b/>
           <w:sz w:val="24"/>
           <w:szCs w:val="24"/>
         </w:rPr>
-      </w:pPr>
-      <w:r>
-        <w:rPr>
-          <w:b/>
-          <w:sz w:val="24"/>
-          <w:szCs w:val="24"/>
-        </w:rPr>
-        <w:t>9.</w:t>
-      </w:r>
-      <w:r>
-        <w:rPr>
-          <w:b/>
-          <w:sz w:val="24"/>
-          <w:szCs w:val="24"/>
-        </w:rPr>
-        <w:t>1.</w:t>
-      </w:r>
-      <w:r>
-        <w:rPr>
-          <w:b/>
-          <w:sz w:val="24"/>
-          <w:szCs w:val="24"/>
-        </w:rPr>
-        <w:t>3. Spawners by Time and Genetic Subtype</w:t>
-      </w:r>
-    </w:p>
-    <w:p>
-      <w:pPr>
-        <w:rPr>
-          <w:sz w:val="24"/>
-          <w:szCs w:val="24"/>
-        </w:rPr>
-      </w:pPr>
-      <w:r>
-        <w:rPr>
-          <w:sz w:val="24"/>
-          <w:szCs w:val="24"/>
-        </w:rPr>
-        <w:t>Similarly, files containing the number of spawners by genetic subpopulation are written, in the same format as the files outputting the number of smolts.  These files are named “Spawners_by_Subpop[site.name].csv”.</w:t>
-      </w:r>
-      <w:r>
-        <w:rPr>
-          <w:sz w:val="24"/>
-          <w:szCs w:val="24"/>
-        </w:rPr>
-        <w:t xml:space="preserve">  The information in the spawners output is not duplicated in the “Results[…].csv” files.  Adult escapement (fish attempting to spawn that escape the fisheries) is list in the “results” files.  “Spawners”, on the other hand, is a measure of that portion of adult escapement that survives to spawn (i.e. does not die of disease, exhaustion, etc; as calculated based on age and genetic-subtype adjusted survival probabilities) </w:t>
-      </w:r>
-      <w:r>
-        <w:rPr>
-          <w:sz w:val="24"/>
-          <w:szCs w:val="24"/>
-        </w:rPr>
-        <w:lastRenderedPageBreak/>
-        <w:t>PLUS (for steelhead simulations) and “resident rainbow” spawners calculated for a given spawn year.  Generally, the number of spawners is less than escapement, unless the number of resident rainbows exceeds the number of adult escapees not surviving to spawn.</w:t>
-      </w:r>
-    </w:p>
-    <w:p>
-      <w:pPr>
-        <w:ind w:firstLine="720"/>
-        <w:rPr>
-          <w:b/>
-          <w:sz w:val="24"/>
-          <w:szCs w:val="24"/>
-        </w:rPr>
-      </w:pPr>
-      <w:r>
-        <w:rPr>
-          <w:b/>
-          <w:sz w:val="24"/>
-          <w:szCs w:val="24"/>
-        </w:rPr>
-        <w:t>9.1.4. Population Values to Final Time Step</w:t>
+        <w:t>.1.4. Population Values to Final Time Step</w:t>
       </w:r>
     </w:p>
     <w:p>
@@ -35427,7 +36900,7 @@
           <w:sz w:val="24"/>
           <w:szCs w:val="24"/>
         </w:rPr>
-        <w:t xml:space="preserve">9.2. </w:t>
+        <w:t>10</w:t>
       </w:r>
       <w:r>
         <w:rPr>
@@ -35435,6 +36908,14 @@
           <w:sz w:val="24"/>
           <w:szCs w:val="24"/>
         </w:rPr>
+        <w:t xml:space="preserve">.2. </w:t>
+      </w:r>
+      <w:r>
+        <w:rPr>
+          <w:b/>
+          <w:sz w:val="24"/>
+          <w:szCs w:val="24"/>
+        </w:rPr>
         <w:t>Output Data Plots</w:t>
       </w:r>
     </w:p>
@@ -35467,45 +36948,6 @@
           <w:szCs w:val="24"/>
         </w:rPr>
       </w:pPr>
-    </w:p>
-    <w:p>
-      <w:pPr>
-        <w:rPr>
-          <w:sz w:val="24"/>
-          <w:szCs w:val="24"/>
-        </w:rPr>
-      </w:pPr>
-      <w:r>
-        <w:rPr>
-          <w:b/>
-          <w:sz w:val="24"/>
-          <w:szCs w:val="24"/>
-        </w:rPr>
-        <w:t>Adult Escapement</w:t>
-      </w:r>
-      <w:r>
-        <w:rPr>
-          <w:sz w:val="24"/>
-          <w:szCs w:val="24"/>
-        </w:rPr>
-        <w:t xml:space="preserve">: Figure 10.1 shows an example output plot for the number of smolts </w:t>
-      </w:r>
-      <w:r>
-        <w:rPr>
-          <w:b/>
-          <w:i/>
-          <w:sz w:val="24"/>
-          <w:szCs w:val="24"/>
-        </w:rPr>
-        <w:t>successfully</w:t>
-      </w:r>
-      <w:r>
-        <w:rPr>
-          <w:sz w:val="24"/>
-          <w:szCs w:val="24"/>
-        </w:rPr>
-        <w:t xml:space="preserve"> migrating to the sea, across all genetic subtypes.  The mean result, by time, across all Monte-Carlo iterations, is plotted.  If Two or more Monte-Carlo iterations are modeled, 95% bounds on the distribution of results are included.  </w:t>
-      </w:r>
     </w:p>
     <w:p>
       <w:pPr>
@@ -35524,13 +36966,13 @@
         <mc:AlternateContent>
           <mc:Choice Requires="wps">
             <w:drawing>
-              <wp:anchor distT="0" distB="0" distL="114300" distR="114300" simplePos="0" relativeHeight="251674624" behindDoc="0" locked="0" layoutInCell="1" allowOverlap="1" wp14:anchorId="145D3EB5" wp14:editId="583B54A8">
+              <wp:anchor distT="0" distB="0" distL="114300" distR="114300" simplePos="0" relativeHeight="251674624" behindDoc="0" locked="0" layoutInCell="1" allowOverlap="1" wp14:anchorId="1475219A" wp14:editId="6C96DEB8">
                 <wp:simplePos x="0" y="0"/>
-                <wp:positionH relativeFrom="column">
-                  <wp:posOffset>76200</wp:posOffset>
+                <wp:positionH relativeFrom="margin">
+                  <wp:align>left</wp:align>
                 </wp:positionH>
                 <wp:positionV relativeFrom="paragraph">
-                  <wp:posOffset>-209550</wp:posOffset>
+                  <wp:posOffset>1087755</wp:posOffset>
                 </wp:positionV>
                 <wp:extent cx="4895850" cy="3429000"/>
                 <wp:effectExtent l="0" t="0" r="19050" b="19050"/>
@@ -35581,7 +37023,23 @@
                                 <w:sz w:val="24"/>
                                 <w:szCs w:val="24"/>
                               </w:rPr>
-                              <w:t>Figure 10.1.  Sample Model Output</w:t>
+                              <w:t>Figure</w:t>
+                            </w:r>
+                            <w:r>
+                              <w:rPr>
+                                <w:b/>
+                                <w:sz w:val="24"/>
+                                <w:szCs w:val="24"/>
+                              </w:rPr>
+                              <w:t xml:space="preserve"> 10</w:t>
+                            </w:r>
+                            <w:r>
+                              <w:rPr>
+                                <w:b/>
+                                <w:sz w:val="24"/>
+                                <w:szCs w:val="24"/>
+                              </w:rPr>
+                              <w:t>.1.  Sample Model Output</w:t>
                             </w:r>
                             <w:r>
                               <w:rPr>
@@ -35598,7 +37056,7 @@
                                 <w:noProof/>
                               </w:rPr>
                               <w:drawing>
-                                <wp:inline distT="0" distB="0" distL="0" distR="0" wp14:anchorId="762F67D2" wp14:editId="13AEE6F1">
+                                <wp:inline distT="0" distB="0" distL="0" distR="0" wp14:anchorId="15373660" wp14:editId="022DCE5B">
                                   <wp:extent cx="4057650" cy="3043238"/>
                                   <wp:effectExtent l="0" t="0" r="0" b="5080"/>
                                   <wp:docPr id="81" name="Picture 81" descr="C:\Matt-SFR Files\Watershed\Watershed_ReadCSV_Version\Output Plots\Adult Escapement Site A.jpg"/>
@@ -35615,7 +37073,7 @@
                                           </pic:cNvPicPr>
                                         </pic:nvPicPr>
                                         <pic:blipFill>
-                                          <a:blip r:embed="rId53">
+                                          <a:blip r:embed="rId57">
                                             <a:extLst>
                                               <a:ext uri="{28A0092B-C50C-407E-A947-70E740481C1C}">
                                                 <a14:useLocalDpi xmlns:a14="http://schemas.microsoft.com/office/drawing/2010/main" val="0"/>
@@ -35666,7 +37124,7 @@
           </mc:Choice>
           <mc:Fallback>
             <w:pict>
-              <v:shape w14:anchorId="145D3EB5" id="Text Box 38" o:spid="_x0000_s1062" type="#_x0000_t202" style="position:absolute;margin-left:6pt;margin-top:-16.5pt;width:385.5pt;height:270pt;z-index:251674624;visibility:visible;mso-wrap-style:square;mso-width-percent:0;mso-height-percent:0;mso-wrap-distance-left:9pt;mso-wrap-distance-top:0;mso-wrap-distance-right:9pt;mso-wrap-distance-bottom:0;mso-position-horizontal:absolute;mso-position-horizontal-relative:text;mso-position-vertical:absolute;mso-position-vertical-relative:text;mso-width-percent:0;mso-height-percent:0;mso-width-relative:margin;mso-height-relative:margin;v-text-anchor:top" o:gfxdata="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">
+              <v:shape w14:anchorId="1475219A" id="Text Box 38" o:spid="_x0000_s1066" type="#_x0000_t202" style="position:absolute;margin-left:0;margin-top:85.65pt;width:385.5pt;height:270pt;z-index:251674624;visibility:visible;mso-wrap-style:square;mso-width-percent:0;mso-height-percent:0;mso-wrap-distance-left:9pt;mso-wrap-distance-top:0;mso-wrap-distance-right:9pt;mso-wrap-distance-bottom:0;mso-position-horizontal:left;mso-position-horizontal-relative:margin;mso-position-vertical:absolute;mso-position-vertical-relative:text;mso-width-percent:0;mso-height-percent:0;mso-width-relative:margin;mso-height-relative:margin;v-text-anchor:top" o:gfxdata="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">
                 <v:textbox>
                   <w:txbxContent>
                     <w:p>
@@ -35683,7 +37141,23 @@
                           <w:sz w:val="24"/>
                           <w:szCs w:val="24"/>
                         </w:rPr>
-                        <w:t>Figure 10.1.  Sample Model Output</w:t>
+                        <w:t>Figure</w:t>
+                      </w:r>
+                      <w:r>
+                        <w:rPr>
+                          <w:b/>
+                          <w:sz w:val="24"/>
+                          <w:szCs w:val="24"/>
+                        </w:rPr>
+                        <w:t xml:space="preserve"> 10</w:t>
+                      </w:r>
+                      <w:r>
+                        <w:rPr>
+                          <w:b/>
+                          <w:sz w:val="24"/>
+                          <w:szCs w:val="24"/>
+                        </w:rPr>
+                        <w:t>.1.  Sample Model Output</w:t>
                       </w:r>
                       <w:r>
                         <w:rPr>
@@ -35700,7 +37174,7 @@
                           <w:noProof/>
                         </w:rPr>
                         <w:drawing>
-                          <wp:inline distT="0" distB="0" distL="0" distR="0" wp14:anchorId="762F67D2" wp14:editId="13AEE6F1">
+                          <wp:inline distT="0" distB="0" distL="0" distR="0" wp14:anchorId="15373660" wp14:editId="022DCE5B">
                             <wp:extent cx="4057650" cy="3043238"/>
                             <wp:effectExtent l="0" t="0" r="0" b="5080"/>
                             <wp:docPr id="81" name="Picture 81" descr="C:\Matt-SFR Files\Watershed\Watershed_ReadCSV_Version\Output Plots\Adult Escapement Site A.jpg"/>
@@ -35717,7 +37191,7 @@
                                     </pic:cNvPicPr>
                                   </pic:nvPicPr>
                                   <pic:blipFill>
-                                    <a:blip r:embed="rId53">
+                                    <a:blip r:embed="rId57">
                                       <a:extLst>
                                         <a:ext uri="{28A0092B-C50C-407E-A947-70E740481C1C}">
                                           <a14:useLocalDpi xmlns:a14="http://schemas.microsoft.com/office/drawing/2010/main" val="0"/>
@@ -35751,12 +37225,79 @@
                     </w:p>
                   </w:txbxContent>
                 </v:textbox>
-                <w10:wrap type="topAndBottom"/>
+                <w10:wrap type="topAndBottom" anchorx="margin"/>
               </v:shape>
             </w:pict>
           </mc:Fallback>
         </mc:AlternateContent>
       </w:r>
+      <w:r>
+        <w:rPr>
+          <w:b/>
+          <w:sz w:val="24"/>
+          <w:szCs w:val="24"/>
+        </w:rPr>
+        <w:t>Adult Escapement</w:t>
+      </w:r>
+      <w:r>
+        <w:rPr>
+          <w:sz w:val="24"/>
+          <w:szCs w:val="24"/>
+        </w:rPr>
+        <w:t xml:space="preserve">: Figure </w:t>
+      </w:r>
+      <w:r>
+        <w:rPr>
+          <w:sz w:val="24"/>
+          <w:szCs w:val="24"/>
+        </w:rPr>
+        <w:t>10</w:t>
+      </w:r>
+      <w:r>
+        <w:rPr>
+          <w:sz w:val="24"/>
+          <w:szCs w:val="24"/>
+        </w:rPr>
+        <w:t xml:space="preserve">.1 shows an example output plot for the number of smolts </w:t>
+      </w:r>
+      <w:r>
+        <w:rPr>
+          <w:b/>
+          <w:i/>
+          <w:sz w:val="24"/>
+          <w:szCs w:val="24"/>
+        </w:rPr>
+        <w:t>successfully</w:t>
+      </w:r>
+      <w:r>
+        <w:rPr>
+          <w:sz w:val="24"/>
+          <w:szCs w:val="24"/>
+        </w:rPr>
+        <w:t xml:space="preserve"> migrating to the sea, across all genetic subtypes.  The mean result, by time, across all Monte-Carlo iterations, is plotted.  If </w:t>
+      </w:r>
+      <w:r>
+        <w:rPr>
+          <w:sz w:val="24"/>
+          <w:szCs w:val="24"/>
+        </w:rPr>
+        <w:t>t</w:t>
+      </w:r>
+      <w:r>
+        <w:rPr>
+          <w:sz w:val="24"/>
+          <w:szCs w:val="24"/>
+        </w:rPr>
+        <w:t xml:space="preserve">wo or more Monte-Carlo iterations are modeled, 95% bounds on the distribution of results are included.  </w:t>
+      </w:r>
+    </w:p>
+    <w:p>
+      <w:pPr>
+        <w:rPr>
+          <w:sz w:val="24"/>
+          <w:szCs w:val="24"/>
+        </w:rPr>
+      </w:pPr>
     </w:p>
     <w:p>
       <w:pPr>
@@ -35772,19 +37313,20 @@
           <w:sz w:val="24"/>
           <w:szCs w:val="24"/>
         </w:rPr>
+        <w:lastRenderedPageBreak/>
         <mc:AlternateContent>
           <mc:Choice Requires="wps">
             <w:drawing>
-              <wp:anchor distT="0" distB="0" distL="114300" distR="114300" simplePos="0" relativeHeight="251720704" behindDoc="0" locked="0" layoutInCell="1" allowOverlap="1" wp14:anchorId="772BA5FE" wp14:editId="608BEFDE">
+              <wp:anchor distT="0" distB="0" distL="114300" distR="114300" simplePos="0" relativeHeight="251720704" behindDoc="0" locked="0" layoutInCell="1" allowOverlap="1" wp14:anchorId="747C9478" wp14:editId="6A58C39D">
                 <wp:simplePos x="0" y="0"/>
                 <wp:positionH relativeFrom="column">
-                  <wp:posOffset>-19050</wp:posOffset>
+                  <wp:posOffset>-9525</wp:posOffset>
                 </wp:positionH>
                 <wp:positionV relativeFrom="paragraph">
-                  <wp:posOffset>1135380</wp:posOffset>
+                  <wp:posOffset>781050</wp:posOffset>
                 </wp:positionV>
-                <wp:extent cx="5324475" cy="3695700"/>
-                <wp:effectExtent l="0" t="0" r="28575" b="19050"/>
+                <wp:extent cx="4457700" cy="3286125"/>
+                <wp:effectExtent l="0" t="0" r="19050" b="28575"/>
                 <wp:wrapTopAndBottom/>
                 <wp:docPr id="54" name="Text Box 38"/>
                 <wp:cNvGraphicFramePr>
@@ -35799,7 +37341,7 @@
                       <wps:spPr bwMode="auto">
                         <a:xfrm>
                           <a:off x="0" y="0"/>
-                          <a:ext cx="5324475" cy="3695700"/>
+                          <a:ext cx="4457700" cy="3286125"/>
                         </a:xfrm>
                         <a:prstGeom prst="rect">
                           <a:avLst/>
@@ -35825,7 +37367,15 @@
                                 <w:sz w:val="24"/>
                                 <w:szCs w:val="24"/>
                               </w:rPr>
-                              <w:t>Figure 10.</w:t>
+                              <w:t>Figure 10</w:t>
+                            </w:r>
+                            <w:r>
+                              <w:rPr>
+                                <w:b/>
+                                <w:sz w:val="24"/>
+                                <w:szCs w:val="24"/>
+                              </w:rPr>
+                              <w:t>.</w:t>
                             </w:r>
                             <w:r>
                               <w:rPr>
@@ -35856,9 +37406,9 @@
                                 <w:noProof/>
                               </w:rPr>
                               <w:drawing>
-                                <wp:inline distT="0" distB="0" distL="0" distR="0" wp14:anchorId="4296BDBE" wp14:editId="2BF9F5B8">
-                                  <wp:extent cx="4457700" cy="3343275"/>
-                                  <wp:effectExtent l="0" t="0" r="0" b="9525"/>
+                                <wp:inline distT="0" distB="0" distL="0" distR="0" wp14:anchorId="1ABD7F05" wp14:editId="72BE9697">
+                                  <wp:extent cx="4152899" cy="3114675"/>
+                                  <wp:effectExtent l="0" t="0" r="635" b="0"/>
                                   <wp:docPr id="82" name="Picture 82" descr="C:\Matt-SFR Files\Watershed\Watershed_ReadCSV_Version\Output Plots\Non-Hatchery Smolts All Sites.jpg"/>
                                   <wp:cNvGraphicFramePr>
                                     <a:graphicFrameLocks xmlns:a="http://schemas.openxmlformats.org/drawingml/2006/main" noChangeAspect="1"/>
@@ -35873,7 +37423,7 @@
                                           </pic:cNvPicPr>
                                         </pic:nvPicPr>
                                         <pic:blipFill>
-                                          <a:blip r:embed="rId54">
+                                          <a:blip r:embed="rId58">
                                             <a:extLst>
                                               <a:ext uri="{28A0092B-C50C-407E-A947-70E740481C1C}">
                                                 <a14:useLocalDpi xmlns:a14="http://schemas.microsoft.com/office/drawing/2010/main" val="0"/>
@@ -35888,7 +37438,7 @@
                                         <pic:spPr bwMode="auto">
                                           <a:xfrm>
                                             <a:off x="0" y="0"/>
-                                            <a:ext cx="4459446" cy="3344585"/>
+                                            <a:ext cx="4157437" cy="3118078"/>
                                           </a:xfrm>
                                           <a:prstGeom prst="rect">
                                             <a:avLst/>
@@ -35924,7 +37474,7 @@
           </mc:Choice>
           <mc:Fallback>
             <w:pict>
-              <v:shape w14:anchorId="772BA5FE" id="_x0000_s1063" type="#_x0000_t202" style="position:absolute;margin-left:-1.5pt;margin-top:89.4pt;width:419.25pt;height:291pt;z-index:251720704;visibility:visible;mso-wrap-style:square;mso-width-percent:0;mso-height-percent:0;mso-wrap-distance-left:9pt;mso-wrap-distance-top:0;mso-wrap-distance-right:9pt;mso-wrap-distance-bottom:0;mso-position-horizontal:absolute;mso-position-horizontal-relative:text;mso-position-vertical:absolute;mso-position-vertical-relative:text;mso-width-percent:0;mso-height-percent:0;mso-width-relative:margin;mso-height-relative:margin;v-text-anchor:top" o:gfxdata="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">
+              <v:shape w14:anchorId="747C9478" id="_x0000_s1067" type="#_x0000_t202" style="position:absolute;margin-left:-.75pt;margin-top:61.5pt;width:351pt;height:258.75pt;z-index:251720704;visibility:visible;mso-wrap-style:square;mso-width-percent:0;mso-height-percent:0;mso-wrap-distance-left:9pt;mso-wrap-distance-top:0;mso-wrap-distance-right:9pt;mso-wrap-distance-bottom:0;mso-position-horizontal:absolute;mso-position-horizontal-relative:text;mso-position-vertical:absolute;mso-position-vertical-relative:text;mso-width-percent:0;mso-height-percent:0;mso-width-relative:margin;mso-height-relative:margin;v-text-anchor:top" o:gfxdata="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">
                 <v:textbox>
                   <w:txbxContent>
                     <w:p>
@@ -35934,7 +37484,15 @@
                           <w:sz w:val="24"/>
                           <w:szCs w:val="24"/>
                         </w:rPr>
-                        <w:t>Figure 10.</w:t>
+                        <w:t>Figure 10</w:t>
+                      </w:r>
+                      <w:r>
+                        <w:rPr>
+                          <w:b/>
+                          <w:sz w:val="24"/>
+                          <w:szCs w:val="24"/>
+                        </w:rPr>
+                        <w:t>.</w:t>
                       </w:r>
                       <w:r>
                         <w:rPr>
@@ -35965,9 +37523,9 @@
                           <w:noProof/>
                         </w:rPr>
                         <w:drawing>
-                          <wp:inline distT="0" distB="0" distL="0" distR="0" wp14:anchorId="4296BDBE" wp14:editId="2BF9F5B8">
-                            <wp:extent cx="4457700" cy="3343275"/>
-                            <wp:effectExtent l="0" t="0" r="0" b="9525"/>
+                          <wp:inline distT="0" distB="0" distL="0" distR="0" wp14:anchorId="1ABD7F05" wp14:editId="72BE9697">
+                            <wp:extent cx="4152899" cy="3114675"/>
+                            <wp:effectExtent l="0" t="0" r="635" b="0"/>
                             <wp:docPr id="82" name="Picture 82" descr="C:\Matt-SFR Files\Watershed\Watershed_ReadCSV_Version\Output Plots\Non-Hatchery Smolts All Sites.jpg"/>
                             <wp:cNvGraphicFramePr>
                               <a:graphicFrameLocks xmlns:a="http://schemas.openxmlformats.org/drawingml/2006/main" noChangeAspect="1"/>
@@ -35982,7 +37540,7 @@
                                     </pic:cNvPicPr>
                                   </pic:nvPicPr>
                                   <pic:blipFill>
-                                    <a:blip r:embed="rId54">
+                                    <a:blip r:embed="rId58">
                                       <a:extLst>
                                         <a:ext uri="{28A0092B-C50C-407E-A947-70E740481C1C}">
                                           <a14:useLocalDpi xmlns:a14="http://schemas.microsoft.com/office/drawing/2010/main" val="0"/>
@@ -35997,7 +37555,7 @@
                                   <pic:spPr bwMode="auto">
                                     <a:xfrm>
                                       <a:off x="0" y="0"/>
-                                      <a:ext cx="4459446" cy="3344585"/>
+                                      <a:ext cx="4157437" cy="3118078"/>
                                     </a:xfrm>
                                     <a:prstGeom prst="rect">
                                       <a:avLst/>
@@ -36035,15 +37593,14 @@
           <w:sz w:val="24"/>
           <w:szCs w:val="24"/>
         </w:rPr>
-        <w:t xml:space="preserve">  Figure 10.2 shows an example output plot for non-hatchery smolts per year, by site.  This includes all smolts except those of the “H1” genetic subtype (those </w:t>
-      </w:r>
-      <w:r>
-        <w:rPr>
-          <w:sz w:val="24"/>
-          <w:szCs w:val="24"/>
-        </w:rPr>
-        <w:lastRenderedPageBreak/>
-        <w:t>individuals bred in a hatchery).  Lines plotted represent the average results over all Monte-Carlo simulations.  Each line represents an individual site.</w:t>
+        <w:t xml:space="preserve">  Figure 10</w:t>
+      </w:r>
+      <w:r>
+        <w:rPr>
+          <w:sz w:val="24"/>
+          <w:szCs w:val="24"/>
+        </w:rPr>
+        <w:t>.2 shows an example output plot for non-hatchery smolts per year, by site.  This includes all smolts except those of the “H1” genetic subtype (those individuals bred in a hatchery).  Lines plotted represent the average results over all Monte-</w:t>
       </w:r>
     </w:p>
     <w:p>
@@ -36062,16 +37619,16 @@
         <mc:AlternateContent>
           <mc:Choice Requires="wps">
             <w:drawing>
-              <wp:anchor distT="0" distB="0" distL="114300" distR="114300" simplePos="0" relativeHeight="251722752" behindDoc="0" locked="0" layoutInCell="1" allowOverlap="1" wp14:anchorId="687A8C89" wp14:editId="406E4D6B">
+              <wp:anchor distT="0" distB="0" distL="114300" distR="114300" simplePos="0" relativeHeight="251722752" behindDoc="0" locked="0" layoutInCell="1" allowOverlap="1" wp14:anchorId="7C3D5509" wp14:editId="57F430A8">
                 <wp:simplePos x="0" y="0"/>
-                <wp:positionH relativeFrom="column">
-                  <wp:posOffset>57150</wp:posOffset>
+                <wp:positionH relativeFrom="margin">
+                  <wp:align>left</wp:align>
                 </wp:positionH>
                 <wp:positionV relativeFrom="paragraph">
-                  <wp:posOffset>733425</wp:posOffset>
+                  <wp:posOffset>4018915</wp:posOffset>
                 </wp:positionV>
-                <wp:extent cx="4981575" cy="3219450"/>
-                <wp:effectExtent l="0" t="0" r="28575" b="19050"/>
+                <wp:extent cx="4514850" cy="3400425"/>
+                <wp:effectExtent l="0" t="0" r="19050" b="28575"/>
                 <wp:wrapTopAndBottom/>
                 <wp:docPr id="56" name="Text Box 38"/>
                 <wp:cNvGraphicFramePr>
@@ -36086,7 +37643,7 @@
                       <wps:spPr bwMode="auto">
                         <a:xfrm>
                           <a:off x="0" y="0"/>
-                          <a:ext cx="4981575" cy="3219450"/>
+                          <a:ext cx="4514850" cy="3400425"/>
                         </a:xfrm>
                         <a:prstGeom prst="rect">
                           <a:avLst/>
@@ -36112,7 +37669,15 @@
                                 <w:sz w:val="24"/>
                                 <w:szCs w:val="24"/>
                               </w:rPr>
-                              <w:t>Figure 10.</w:t>
+                              <w:t>Figure 10</w:t>
+                            </w:r>
+                            <w:r>
+                              <w:rPr>
+                                <w:b/>
+                                <w:sz w:val="24"/>
+                                <w:szCs w:val="24"/>
+                              </w:rPr>
+                              <w:t>.</w:t>
                             </w:r>
                             <w:r>
                               <w:rPr>
@@ -36146,7 +37711,7 @@
                                 <w:szCs w:val="24"/>
                               </w:rPr>
                               <w:drawing>
-                                <wp:inline distT="0" distB="0" distL="0" distR="0" wp14:anchorId="4F2D1CC2" wp14:editId="10B50C41">
+                                <wp:inline distT="0" distB="0" distL="0" distR="0" wp14:anchorId="0DD37119" wp14:editId="03A696F0">
                                   <wp:extent cx="3746501" cy="2809875"/>
                                   <wp:effectExtent l="0" t="0" r="6350" b="0"/>
                                   <wp:docPr id="86" name="Picture 86" descr="C:\Matt-SFR Files\Watershed\Watershed_ReadCSV_Version\Output Plots\Returning Spawners by Subspecies for SiteSite E.jpg"/>
@@ -36163,7 +37728,7 @@
                                           </pic:cNvPicPr>
                                         </pic:nvPicPr>
                                         <pic:blipFill>
-                                          <a:blip r:embed="rId55">
+                                          <a:blip r:embed="rId59">
                                             <a:extLst>
                                               <a:ext uri="{28A0092B-C50C-407E-A947-70E740481C1C}">
                                                 <a14:useLocalDpi xmlns:a14="http://schemas.microsoft.com/office/drawing/2010/main" val="0"/>
@@ -36214,7 +37779,7 @@
           </mc:Choice>
           <mc:Fallback>
             <w:pict>
-              <v:shape w14:anchorId="687A8C89" id="_x0000_s1064" type="#_x0000_t202" style="position:absolute;margin-left:4.5pt;margin-top:57.75pt;width:392.25pt;height:253.5pt;z-index:251722752;visibility:visible;mso-wrap-style:square;mso-width-percent:0;mso-height-percent:0;mso-wrap-distance-left:9pt;mso-wrap-distance-top:0;mso-wrap-distance-right:9pt;mso-wrap-distance-bottom:0;mso-position-horizontal:absolute;mso-position-horizontal-relative:text;mso-position-vertical:absolute;mso-position-vertical-relative:text;mso-width-percent:0;mso-height-percent:0;mso-width-relative:margin;mso-height-relative:margin;v-text-anchor:top" o:gfxdata="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">
+              <v:shape w14:anchorId="7C3D5509" id="_x0000_s1068" type="#_x0000_t202" style="position:absolute;margin-left:0;margin-top:316.45pt;width:355.5pt;height:267.75pt;z-index:251722752;visibility:visible;mso-wrap-style:square;mso-width-percent:0;mso-height-percent:0;mso-wrap-distance-left:9pt;mso-wrap-distance-top:0;mso-wrap-distance-right:9pt;mso-wrap-distance-bottom:0;mso-position-horizontal:left;mso-position-horizontal-relative:margin;mso-position-vertical:absolute;mso-position-vertical-relative:text;mso-width-percent:0;mso-height-percent:0;mso-width-relative:margin;mso-height-relative:margin;v-text-anchor:top" o:gfxdata="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">
                 <v:textbox>
                   <w:txbxContent>
                     <w:p>
@@ -36224,7 +37789,15 @@
                           <w:sz w:val="24"/>
                           <w:szCs w:val="24"/>
                         </w:rPr>
-                        <w:t>Figure 10.</w:t>
+                        <w:t>Figure 10</w:t>
+                      </w:r>
+                      <w:r>
+                        <w:rPr>
+                          <w:b/>
+                          <w:sz w:val="24"/>
+                          <w:szCs w:val="24"/>
+                        </w:rPr>
+                        <w:t>.</w:t>
                       </w:r>
                       <w:r>
                         <w:rPr>
@@ -36258,7 +37831,7 @@
                           <w:szCs w:val="24"/>
                         </w:rPr>
                         <w:drawing>
-                          <wp:inline distT="0" distB="0" distL="0" distR="0" wp14:anchorId="4F2D1CC2" wp14:editId="10B50C41">
+                          <wp:inline distT="0" distB="0" distL="0" distR="0" wp14:anchorId="0DD37119" wp14:editId="03A696F0">
                             <wp:extent cx="3746501" cy="2809875"/>
                             <wp:effectExtent l="0" t="0" r="6350" b="0"/>
                             <wp:docPr id="86" name="Picture 86" descr="C:\Matt-SFR Files\Watershed\Watershed_ReadCSV_Version\Output Plots\Returning Spawners by Subspecies for SiteSite E.jpg"/>
@@ -36275,7 +37848,7 @@
                                     </pic:cNvPicPr>
                                   </pic:nvPicPr>
                                   <pic:blipFill>
-                                    <a:blip r:embed="rId55">
+                                    <a:blip r:embed="rId59">
                                       <a:extLst>
                                         <a:ext uri="{28A0092B-C50C-407E-A947-70E740481C1C}">
                                           <a14:useLocalDpi xmlns:a14="http://schemas.microsoft.com/office/drawing/2010/main" val="0"/>
@@ -36309,18 +37882,27 @@
                     </w:p>
                   </w:txbxContent>
                 </v:textbox>
-                <w10:wrap type="topAndBottom"/>
+                <w10:wrap type="topAndBottom" anchorx="margin"/>
               </v:shape>
             </w:pict>
           </mc:Fallback>
         </mc:AlternateContent>
       </w:r>
+    </w:p>
+    <w:p>
+      <w:pPr>
+        <w:rPr>
+          <w:sz w:val="24"/>
+          <w:szCs w:val="24"/>
+        </w:rPr>
+      </w:pPr>
       <w:r>
         <w:rPr>
           <w:b/>
           <w:sz w:val="24"/>
           <w:szCs w:val="24"/>
         </w:rPr>
+        <w:lastRenderedPageBreak/>
         <w:t>Returning Spawners by Site</w:t>
       </w:r>
       <w:r>
@@ -36350,7 +37932,14 @@
           <w:sz w:val="24"/>
           <w:szCs w:val="24"/>
         </w:rPr>
-        <w:t>Figure 10.3 shows an example output plot of returning spawners for a site, by genetic sub-type.</w:t>
+        <w:t>Figure 10</w:t>
+      </w:r>
+      <w:r>
+        <w:rPr>
+          <w:sz w:val="24"/>
+          <w:szCs w:val="24"/>
+        </w:rPr>
+        <w:t>.3 shows an example output plot of returning spawners for a site, by genetic sub-type.</w:t>
       </w:r>
     </w:p>
     <w:p>
@@ -36374,7 +37963,6 @@
           <w:sz w:val="24"/>
           <w:szCs w:val="24"/>
         </w:rPr>
-        <w:lastRenderedPageBreak/>
         <mc:AlternateContent>
           <mc:Choice Requires="wps">
             <w:drawing>
@@ -36435,7 +38023,15 @@
                                 <w:sz w:val="24"/>
                                 <w:szCs w:val="24"/>
                               </w:rPr>
-                              <w:t>Figure 10.</w:t>
+                              <w:t>Figure 10</w:t>
+                            </w:r>
+                            <w:r>
+                              <w:rPr>
+                                <w:b/>
+                                <w:sz w:val="24"/>
+                                <w:szCs w:val="24"/>
+                              </w:rPr>
+                              <w:t>.</w:t>
                             </w:r>
                             <w:r>
                               <w:rPr>
@@ -36486,7 +38082,7 @@
                                           </pic:cNvPicPr>
                                         </pic:nvPicPr>
                                         <pic:blipFill>
-                                          <a:blip r:embed="rId56">
+                                          <a:blip r:embed="rId60">
                                             <a:extLst>
                                               <a:ext uri="{28A0092B-C50C-407E-A947-70E740481C1C}">
                                                 <a14:useLocalDpi xmlns:a14="http://schemas.microsoft.com/office/drawing/2010/main" val="0"/>
@@ -36538,7 +38134,7 @@
           </mc:Choice>
           <mc:Fallback>
             <w:pict>
-              <v:shape w14:anchorId="4C181C7C" id="_x0000_s1065" type="#_x0000_t202" style="position:absolute;margin-left:0;margin-top:73.65pt;width:404.25pt;height:259.5pt;z-index:251724800;visibility:visible;mso-wrap-style:square;mso-width-percent:0;mso-height-percent:0;mso-wrap-distance-left:9pt;mso-wrap-distance-top:0;mso-wrap-distance-right:9pt;mso-wrap-distance-bottom:0;mso-position-horizontal:absolute;mso-position-horizontal-relative:text;mso-position-vertical:absolute;mso-position-vertical-relative:text;mso-width-percent:0;mso-height-percent:0;mso-width-relative:margin;mso-height-relative:margin;v-text-anchor:top" o:gfxdata="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">
+              <v:shape w14:anchorId="4C181C7C" id="_x0000_s1069" type="#_x0000_t202" style="position:absolute;margin-left:0;margin-top:73.65pt;width:404.25pt;height:259.5pt;z-index:251724800;visibility:visible;mso-wrap-style:square;mso-width-percent:0;mso-height-percent:0;mso-wrap-distance-left:9pt;mso-wrap-distance-top:0;mso-wrap-distance-right:9pt;mso-wrap-distance-bottom:0;mso-position-horizontal:absolute;mso-position-horizontal-relative:text;mso-position-vertical:absolute;mso-position-vertical-relative:text;mso-width-percent:0;mso-height-percent:0;mso-width-relative:margin;mso-height-relative:margin;v-text-anchor:top" o:gfxdata="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">
                 <v:textbox>
                   <w:txbxContent>
                     <w:p>
@@ -36555,7 +38151,15 @@
                           <w:sz w:val="24"/>
                           <w:szCs w:val="24"/>
                         </w:rPr>
-                        <w:t>Figure 10.</w:t>
+                        <w:t>Figure 10</w:t>
+                      </w:r>
+                      <w:r>
+                        <w:rPr>
+                          <w:b/>
+                          <w:sz w:val="24"/>
+                          <w:szCs w:val="24"/>
+                        </w:rPr>
+                        <w:t>.</w:t>
                       </w:r>
                       <w:r>
                         <w:rPr>
@@ -36606,7 +38210,7 @@
                                     </pic:cNvPicPr>
                                   </pic:nvPicPr>
                                   <pic:blipFill>
-                                    <a:blip r:embed="rId56">
+                                    <a:blip r:embed="rId60">
                                       <a:extLst>
                                         <a:ext uri="{28A0092B-C50C-407E-A947-70E740481C1C}">
                                           <a14:useLocalDpi xmlns:a14="http://schemas.microsoft.com/office/drawing/2010/main" val="0"/>
@@ -36668,7 +38272,14 @@
           <w:sz w:val="24"/>
           <w:szCs w:val="24"/>
         </w:rPr>
-        <w:t xml:space="preserve">: Figure 10.4 shows an example output plot of returning spawners for a site, totaled across all genetic sub-types, with limits showing the upper and lower 95% bounds on the distribution of results. </w:t>
+        <w:t>: Figure 10</w:t>
+      </w:r>
+      <w:r>
+        <w:rPr>
+          <w:sz w:val="24"/>
+          <w:szCs w:val="24"/>
+        </w:rPr>
+        <w:t xml:space="preserve">.4 shows an example output plot of returning spawners for a site, totaled across all genetic sub-types, with limits showing the upper and lower 95% bounds on the distribution of results. </w:t>
       </w:r>
     </w:p>
     <w:p>
@@ -36778,7 +38389,15 @@
                                 <w:sz w:val="24"/>
                                 <w:szCs w:val="24"/>
                               </w:rPr>
-                              <w:t>Figure 10.</w:t>
+                              <w:t>Figure 10</w:t>
+                            </w:r>
+                            <w:r>
+                              <w:rPr>
+                                <w:b/>
+                                <w:sz w:val="24"/>
+                                <w:szCs w:val="24"/>
+                              </w:rPr>
+                              <w:t>.</w:t>
                             </w:r>
                             <w:r>
                               <w:rPr>
@@ -36804,6 +38423,8 @@
                               </w:rPr>
                               <w:t xml:space="preserve"> Smolts per Female Spawner</w:t>
                             </w:r>
+                            <w:bookmarkStart w:id="14" w:name="_GoBack"/>
+                            <w:bookmarkEnd w:id="14"/>
                           </w:p>
                           <w:p>
                             <w:r>
@@ -36828,7 +38449,7 @@
                                           </pic:cNvPicPr>
                                         </pic:nvPicPr>
                                         <pic:blipFill>
-                                          <a:blip r:embed="rId57">
+                                          <a:blip r:embed="rId61">
                                             <a:extLst>
                                               <a:ext uri="{28A0092B-C50C-407E-A947-70E740481C1C}">
                                                 <a14:useLocalDpi xmlns:a14="http://schemas.microsoft.com/office/drawing/2010/main" val="0"/>
@@ -36879,7 +38500,7 @@
           </mc:Choice>
           <mc:Fallback>
             <w:pict>
-              <v:shape w14:anchorId="71A853B8" id="_x0000_s1066" type="#_x0000_t202" style="position:absolute;margin-left:.75pt;margin-top:131.55pt;width:446.25pt;height:327.75pt;z-index:251726848;visibility:visible;mso-wrap-style:square;mso-width-percent:0;mso-height-percent:0;mso-wrap-distance-left:9pt;mso-wrap-distance-top:0;mso-wrap-distance-right:9pt;mso-wrap-distance-bottom:0;mso-position-horizontal:absolute;mso-position-horizontal-relative:text;mso-position-vertical:absolute;mso-position-vertical-relative:text;mso-width-percent:0;mso-height-percent:0;mso-width-relative:margin;mso-height-relative:margin;v-text-anchor:top" o:gfxdata="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">
+              <v:shape w14:anchorId="71A853B8" id="_x0000_s1070" type="#_x0000_t202" style="position:absolute;margin-left:.75pt;margin-top:131.55pt;width:446.25pt;height:327.75pt;z-index:251726848;visibility:visible;mso-wrap-style:square;mso-width-percent:0;mso-height-percent:0;mso-wrap-distance-left:9pt;mso-wrap-distance-top:0;mso-wrap-distance-right:9pt;mso-wrap-distance-bottom:0;mso-position-horizontal:absolute;mso-position-horizontal-relative:text;mso-position-vertical:absolute;mso-position-vertical-relative:text;mso-width-percent:0;mso-height-percent:0;mso-width-relative:margin;mso-height-relative:margin;v-text-anchor:top" o:gfxdata="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">
                 <v:textbox>
                   <w:txbxContent>
                     <w:p>
@@ -36896,7 +38517,15 @@
                           <w:sz w:val="24"/>
                           <w:szCs w:val="24"/>
                         </w:rPr>
-                        <w:t>Figure 10.</w:t>
+                        <w:t>Figure 10</w:t>
+                      </w:r>
+                      <w:r>
+                        <w:rPr>
+                          <w:b/>
+                          <w:sz w:val="24"/>
+                          <w:szCs w:val="24"/>
+                        </w:rPr>
+                        <w:t>.</w:t>
                       </w:r>
                       <w:r>
                         <w:rPr>
@@ -36922,6 +38551,8 @@
                         </w:rPr>
                         <w:t xml:space="preserve"> Smolts per Female Spawner</w:t>
                       </w:r>
+                      <w:bookmarkStart w:id="15" w:name="_GoBack"/>
+                      <w:bookmarkEnd w:id="15"/>
                     </w:p>
                     <w:p>
                       <w:r>
@@ -36946,7 +38577,7 @@
                                     </pic:cNvPicPr>
                                   </pic:nvPicPr>
                                   <pic:blipFill>
-                                    <a:blip r:embed="rId57">
+                                    <a:blip r:embed="rId61">
                                       <a:extLst>
                                         <a:ext uri="{28A0092B-C50C-407E-A947-70E740481C1C}">
                                           <a14:useLocalDpi xmlns:a14="http://schemas.microsoft.com/office/drawing/2010/main" val="0"/>
@@ -37070,7 +38701,7 @@
         </w:rPr>
         <w:t xml:space="preserve">  </w:t>
       </w:r>
-      <w:bookmarkStart w:id="14" w:name="_Toc363133769"/>
+      <w:bookmarkStart w:id="16" w:name="_Toc467246645"/>
       <w:r>
         <w:rPr>
           <w:b/>
@@ -37079,7 +38710,7 @@
         </w:rPr>
         <w:t>Checking the Inputs with Graphs</w:t>
       </w:r>
-      <w:bookmarkEnd w:id="14"/>
+      <w:bookmarkEnd w:id="16"/>
     </w:p>
     <w:p>
       <w:pPr>
@@ -37210,7 +38841,7 @@
         <w:lastRenderedPageBreak/>
         <w:t xml:space="preserve">  </w:t>
       </w:r>
-      <w:bookmarkStart w:id="15" w:name="_Toc363133770"/>
+      <w:bookmarkStart w:id="17" w:name="_Toc467246646"/>
       <w:r>
         <w:rPr>
           <w:b/>
@@ -37219,7 +38850,7 @@
         </w:rPr>
         <w:t>Common Problems and Troubleshooting</w:t>
       </w:r>
-      <w:bookmarkEnd w:id="15"/>
+      <w:bookmarkEnd w:id="17"/>
     </w:p>
     <w:p>
       <w:pPr>
@@ -37705,7 +39336,21 @@
           <w:sz w:val="24"/>
           <w:szCs w:val="24"/>
         </w:rPr>
-        <w:t>Do any of the site names include “/”?  This will cause an error when attempting to wite output files that include the site names.</w:t>
+        <w:t>Do any of the site names include “/”?  This will cause an error when attempting to w</w:t>
+      </w:r>
+      <w:r>
+        <w:rPr>
+          <w:sz w:val="24"/>
+          <w:szCs w:val="24"/>
+        </w:rPr>
+        <w:t>r</w:t>
+      </w:r>
+      <w:r>
+        <w:rPr>
+          <w:sz w:val="24"/>
+          <w:szCs w:val="24"/>
+        </w:rPr>
+        <w:t>ite output files that include the site names.</w:t>
       </w:r>
     </w:p>
     <w:p>
@@ -37739,7 +39384,21 @@
           <w:szCs w:val="24"/>
         </w:rPr>
         <w:lastRenderedPageBreak/>
-        <w:t>There are a set of warning messages that may appear when the program runs correctly.  These have to do with the installation of packages that, in some cases, mask other functions loaded as default with R.  These can be safely ignored.  Table 10.1 lists these ignorable warning messages.</w:t>
+        <w:t>There are a set of warning messages that may appear when the program runs correctly.  These have to do with the installation of packages that, in some cases, mask other functions loaded as default with R.  These can be safely ignored.  Table 1</w:t>
+      </w:r>
+      <w:r>
+        <w:rPr>
+          <w:sz w:val="24"/>
+          <w:szCs w:val="24"/>
+        </w:rPr>
+        <w:t>2</w:t>
+      </w:r>
+      <w:r>
+        <w:rPr>
+          <w:sz w:val="24"/>
+          <w:szCs w:val="24"/>
+        </w:rPr>
+        <w:t>.1 lists these ignorable warning messages.</w:t>
       </w:r>
     </w:p>
     <w:p>
@@ -37765,7 +39424,23 @@
           <w:sz w:val="24"/>
           <w:szCs w:val="24"/>
         </w:rPr>
-        <w:t>Table 10.1.</w:t>
+        <w:t>Table 1</w:t>
+      </w:r>
+      <w:r>
+        <w:rPr>
+          <w:b/>
+          <w:sz w:val="24"/>
+          <w:szCs w:val="24"/>
+        </w:rPr>
+        <w:t>2</w:t>
+      </w:r>
+      <w:r>
+        <w:rPr>
+          <w:b/>
+          <w:sz w:val="24"/>
+          <w:szCs w:val="24"/>
+        </w:rPr>
+        <w:t>.1.</w:t>
       </w:r>
       <w:r>
         <w:rPr>
@@ -37814,7 +39489,7 @@
                     </pic:cNvPicPr>
                   </pic:nvPicPr>
                   <pic:blipFill>
-                    <a:blip r:embed="rId58" cstate="print"/>
+                    <a:blip r:embed="rId62" cstate="print"/>
                     <a:srcRect/>
                     <a:stretch>
                       <a:fillRect/>
@@ -37870,14 +39545,14 @@
           <w:b/>
         </w:rPr>
       </w:pPr>
-      <w:bookmarkStart w:id="16" w:name="_Toc363133771"/>
+      <w:bookmarkStart w:id="18" w:name="_Toc467246647"/>
       <w:r>
         <w:rPr>
           <w:b/>
         </w:rPr>
         <w:t>References</w:t>
       </w:r>
-      <w:bookmarkEnd w:id="16"/>
+      <w:bookmarkEnd w:id="18"/>
     </w:p>
     <w:p>
       <w:pPr>
@@ -38036,7 +39711,7 @@
         </w:rPr>
         <w:t xml:space="preserve">, Columbia River Hatchery Reform Project, Final System-wide Report – Appendix C: Analytical Methods and Data Sources.  </w:t>
       </w:r>
-      <w:hyperlink r:id="rId59" w:history="1">
+      <w:hyperlink r:id="rId63" w:history="1">
         <w:r>
           <w:rPr>
             <w:rStyle w:val="Hyperlink"/>
@@ -40948,7 +42623,7 @@
 </file>
 
 <file path=customXml/itemProps2.xml><?xml version="1.0" encoding="utf-8"?>
-<ds:datastoreItem xmlns:ds="http://schemas.openxmlformats.org/officeDocument/2006/customXml" ds:itemID="{64B450CF-851B-4642-89CA-A407E15BD9CD}">
+<ds:datastoreItem xmlns:ds="http://schemas.openxmlformats.org/officeDocument/2006/customXml" ds:itemID="{4FC6E298-DA89-4AAD-A570-A3BB282F865C}">
   <ds:schemaRefs>
     <ds:schemaRef ds:uri="http://schemas.openxmlformats.org/officeDocument/2006/bibliography"/>
   </ds:schemaRefs>

</xml_diff>